<commit_message>
edit report3 . review quan
</commit_message>
<xml_diff>
--- a/docs/Reports/tmp/Report3_anh.docx
+++ b/docs/Reports/tmp/Report3_anh.docx
@@ -2060,6 +2060,21 @@
                 <w:p>
                   <w:pPr>
                     <w:spacing w:before="120" w:after="120" w:line="240" w:lineRule="exact"/>
+                    <w:ind w:left="0"/>
+                    <w:rPr>
+                      <w:szCs w:val="24"/>
+                    </w:rPr>
+                  </w:pPr>
+                  <w:r>
+                    <w:rPr>
+                      <w:szCs w:val="24"/>
+                    </w:rPr>
+                    <w:t>Doctor send command to view day request.</w:t>
+                  </w:r>
+                </w:p>
+                <w:p>
+                  <w:pPr>
+                    <w:spacing w:before="120" w:after="120" w:line="240" w:lineRule="exact"/>
                     <w:ind w:hanging="709"/>
                     <w:rPr>
                       <w:szCs w:val="24"/>
@@ -2071,55 +2086,8 @@
                     </w:rPr>
                     <w:t>If the day to view is current day.</w:t>
                   </w:r>
-                </w:p>
-                <w:p>
-                  <w:pPr>
-                    <w:spacing w:before="120" w:after="120" w:line="240" w:lineRule="exact"/>
-                    <w:ind w:hanging="709"/>
-                    <w:rPr>
-                      <w:color w:val="FF0000"/>
-                      <w:szCs w:val="24"/>
-                    </w:rPr>
-                  </w:pPr>
-                  <w:r>
-                    <w:rPr>
-                      <w:color w:val="FF0000"/>
-                      <w:szCs w:val="24"/>
-                    </w:rPr>
-                    <w:t>[</w:t>
-                  </w:r>
-                  <w:proofErr w:type="spellStart"/>
-                  <w:r>
-                    <w:rPr>
-                      <w:color w:val="FF0000"/>
-                      <w:szCs w:val="24"/>
-                    </w:rPr>
-                    <w:t>Hanh</w:t>
-                  </w:r>
-                  <w:proofErr w:type="spellEnd"/>
-                  <w:r>
-                    <w:rPr>
-                      <w:color w:val="FF0000"/>
-                      <w:szCs w:val="24"/>
-                    </w:rPr>
-                    <w:t xml:space="preserve"> dong </w:t>
-                  </w:r>
-                  <w:proofErr w:type="spellStart"/>
-                  <w:r>
-                    <w:rPr>
-                      <w:color w:val="FF0000"/>
-                      <w:szCs w:val="24"/>
-                    </w:rPr>
-                    <w:t>cua</w:t>
-                  </w:r>
-                  <w:proofErr w:type="spellEnd"/>
-                  <w:r>
-                    <w:rPr>
-                      <w:color w:val="FF0000"/>
-                      <w:szCs w:val="24"/>
-                    </w:rPr>
-                    <w:t xml:space="preserve"> actor]</w:t>
-                  </w:r>
+                  <w:bookmarkStart w:id="1" w:name="_GoBack"/>
+                  <w:bookmarkEnd w:id="1"/>
                 </w:p>
               </w:tc>
               <w:tc>
@@ -2837,6 +2805,7 @@
                 <w:b/>
                 <w:szCs w:val="24"/>
               </w:rPr>
+              <w:lastRenderedPageBreak/>
               <w:t>Date</w:t>
             </w:r>
           </w:p>
@@ -2924,7 +2893,6 @@
                 <w:b/>
                 <w:szCs w:val="24"/>
               </w:rPr>
-              <w:lastRenderedPageBreak/>
               <w:t>Actor:</w:t>
             </w:r>
             <w:r>
@@ -3916,6 +3884,7 @@
                     <w:rPr>
                       <w:szCs w:val="24"/>
                     </w:rPr>
+                    <w:lastRenderedPageBreak/>
                     <w:t>[Alternative 1]</w:t>
                   </w:r>
                 </w:p>
@@ -3936,6 +3905,7 @@
                     <w:rPr>
                       <w:szCs w:val="24"/>
                     </w:rPr>
+                    <w:lastRenderedPageBreak/>
                     <w:t>System show message “Make appointment success.”</w:t>
                   </w:r>
                 </w:p>
@@ -3951,6 +3921,7 @@
                     <w:rPr>
                       <w:szCs w:val="24"/>
                     </w:rPr>
+                    <w:lastRenderedPageBreak/>
                     <w:t>[</w:t>
                   </w:r>
                   <w:r>
@@ -4807,6 +4778,7 @@
                 <w:b/>
                 <w:szCs w:val="24"/>
               </w:rPr>
+              <w:lastRenderedPageBreak/>
               <w:t>Use Case Name</w:t>
             </w:r>
           </w:p>
@@ -4853,7 +4825,6 @@
                 <w:b/>
                 <w:szCs w:val="24"/>
               </w:rPr>
-              <w:lastRenderedPageBreak/>
               <w:t>Author</w:t>
             </w:r>
           </w:p>
@@ -7949,8 +7920,6 @@
                     </w:rPr>
                     <w:t>[</w:t>
                   </w:r>
-                  <w:bookmarkStart w:id="1" w:name="_GoBack"/>
-                  <w:bookmarkEnd w:id="1"/>
                   <w:r>
                     <w:rPr>
                       <w:szCs w:val="24"/>

</xml_diff>

<commit_message>
report3 update edit view
</commit_message>
<xml_diff>
--- a/docs/Reports/tmp/Report3_anh.docx
+++ b/docs/Reports/tmp/Report3_anh.docx
@@ -2086,8 +2086,6 @@
                     </w:rPr>
                     <w:t>If the day to view is current day.</w:t>
                   </w:r>
-                  <w:bookmarkStart w:id="1" w:name="_GoBack"/>
-                  <w:bookmarkEnd w:id="1"/>
                 </w:p>
               </w:tc>
               <w:tc>
@@ -5371,7 +5369,19 @@
                     <w:rPr>
                       <w:szCs w:val="24"/>
                     </w:rPr>
-                    <w:t>Doctor goes medical history of patient view.</w:t>
+                    <w:t xml:space="preserve">Doctor goes </w:t>
+                  </w:r>
+                  <w:r>
+                    <w:rPr>
+                      <w:szCs w:val="24"/>
+                    </w:rPr>
+                    <w:t>make prescription</w:t>
+                  </w:r>
+                  <w:r>
+                    <w:rPr>
+                      <w:szCs w:val="24"/>
+                    </w:rPr>
+                    <w:t xml:space="preserve"> of patient view.</w:t>
                   </w:r>
                 </w:p>
               </w:tc>
@@ -5391,7 +5401,7 @@
                     <w:rPr>
                       <w:szCs w:val="24"/>
                     </w:rPr>
-                    <w:t xml:space="preserve">System display </w:t>
+                    <w:t xml:space="preserve">System display patient’s information </w:t>
                   </w:r>
                 </w:p>
                 <w:p>
@@ -5471,7 +5481,7 @@
                     <w:rPr>
                       <w:szCs w:val="24"/>
                     </w:rPr>
-                    <w:t>Illness:  text, read only.</w:t>
+                    <w:t>Information date: text, read only.</w:t>
                   </w:r>
                 </w:p>
                 <w:p>
@@ -5491,7 +5501,7 @@
                     <w:rPr>
                       <w:szCs w:val="24"/>
                     </w:rPr>
-                    <w:t>Status: text, read only.</w:t>
+                    <w:t>Height:  text, read only.</w:t>
                   </w:r>
                 </w:p>
                 <w:p>
@@ -5511,7 +5521,7 @@
                     <w:rPr>
                       <w:szCs w:val="24"/>
                     </w:rPr>
-                    <w:t>Description: text area, read only.</w:t>
+                    <w:t>Weight: text, read only.</w:t>
                   </w:r>
                 </w:p>
                 <w:p>
@@ -5531,15 +5541,927 @@
                     <w:rPr>
                       <w:szCs w:val="24"/>
                     </w:rPr>
-                    <w:t>L</w:t>
-                  </w:r>
-                  <w:r>
-                    <w:rPr>
-                      <w:szCs w:val="24"/>
-                    </w:rPr>
-                    <w:t>ist day of medical history of patient with information:</w:t>
-                  </w:r>
-                </w:p>
+                    <w:t>Medical history: table, read only.</w:t>
+                  </w:r>
+                </w:p>
+                <w:p>
+                  <w:pPr>
+                    <w:pStyle w:val="ListParagraph"/>
+                    <w:numPr>
+                      <w:ilvl w:val="0"/>
+                      <w:numId w:val="3"/>
+                    </w:numPr>
+                    <w:spacing w:before="120" w:after="120" w:line="240" w:lineRule="exact"/>
+                    <w:ind w:left="265" w:hanging="270"/>
+                    <w:rPr>
+                      <w:szCs w:val="24"/>
+                    </w:rPr>
+                  </w:pPr>
+                  <w:r>
+                    <w:rPr>
+                      <w:rFonts w:cs="Helvetica"/>
+                      <w:bCs/>
+                      <w:color w:val="333333"/>
+                      <w:szCs w:val="24"/>
+                      <w:shd w:val="clear" w:color="auto" w:fill="FFFFFF"/>
+                    </w:rPr>
+                    <w:t>Clinical symptoms</w:t>
+                  </w:r>
+                  <w:r>
+                    <w:rPr>
+                      <w:rFonts w:cs="Helvetica"/>
+                      <w:bCs/>
+                      <w:color w:val="333333"/>
+                      <w:szCs w:val="24"/>
+                      <w:shd w:val="clear" w:color="auto" w:fill="FFFFFF"/>
+                    </w:rPr>
+                    <w:t>: table, read only.</w:t>
+                  </w:r>
+                </w:p>
+                <w:p>
+                  <w:pPr>
+                    <w:spacing w:before="120" w:after="120" w:line="240" w:lineRule="exact"/>
+                    <w:ind w:left="0"/>
+                    <w:rPr>
+                      <w:szCs w:val="24"/>
+                    </w:rPr>
+                  </w:pPr>
+                  <w:r>
+                    <w:rPr>
+                      <w:szCs w:val="24"/>
+                    </w:rPr>
+                    <w:t>Suggest treatment information.</w:t>
+                  </w:r>
+                </w:p>
+                <w:p>
+                  <w:pPr>
+                    <w:spacing w:before="120" w:after="120" w:line="240" w:lineRule="exact"/>
+                    <w:ind w:left="0"/>
+                    <w:rPr>
+                      <w:szCs w:val="24"/>
+                    </w:rPr>
+                  </w:pPr>
+                  <w:r>
+                    <w:rPr>
+                      <w:szCs w:val="24"/>
+                    </w:rPr>
+                    <w:t>Diagnostic: free text input, required, length 3-40</w:t>
+                  </w:r>
+                  <w:r>
+                    <w:rPr>
+                      <w:iCs/>
+                      <w:color w:val="000000"/>
+                      <w:sz w:val="22"/>
+                    </w:rPr>
+                    <w:t>.</w:t>
+                  </w:r>
+                </w:p>
+                <w:p>
+                  <w:pPr>
+                    <w:spacing w:before="120" w:after="120" w:line="240" w:lineRule="exact"/>
+                    <w:ind w:left="0" w:firstLine="10"/>
+                    <w:rPr>
+                      <w:szCs w:val="24"/>
+                    </w:rPr>
+                  </w:pPr>
+                  <w:r>
+                    <w:rPr>
+                      <w:szCs w:val="24"/>
+                    </w:rPr>
+                    <w:t>- Medicines:</w:t>
+                  </w:r>
+                </w:p>
+                <w:p>
+                  <w:pPr>
+                    <w:spacing w:before="120" w:after="120" w:line="240" w:lineRule="exact"/>
+                    <w:ind w:left="0" w:firstLine="10"/>
+                    <w:rPr>
+                      <w:szCs w:val="24"/>
+                    </w:rPr>
+                  </w:pPr>
+                  <w:r>
+                    <w:rPr>
+                      <w:szCs w:val="24"/>
+                    </w:rPr>
+                    <w:t>+ Name of medicine: free text input, required, length 3-20</w:t>
+                  </w:r>
+                  <w:r>
+                    <w:rPr>
+                      <w:iCs/>
+                      <w:color w:val="000000"/>
+                      <w:sz w:val="22"/>
+                    </w:rPr>
+                    <w:t>.</w:t>
+                  </w:r>
+                </w:p>
+                <w:p>
+                  <w:pPr>
+                    <w:spacing w:before="120" w:after="120" w:line="240" w:lineRule="exact"/>
+                    <w:ind w:left="0" w:firstLine="10"/>
+                    <w:rPr>
+                      <w:szCs w:val="24"/>
+                    </w:rPr>
+                  </w:pPr>
+                  <w:r>
+                    <w:rPr>
+                      <w:szCs w:val="24"/>
+                    </w:rPr>
+                    <w:t>+ Number of times per day: free text input, required, length 3-10.</w:t>
+                  </w:r>
+                </w:p>
+                <w:p>
+                  <w:pPr>
+                    <w:spacing w:before="120" w:after="120" w:line="240" w:lineRule="exact"/>
+                    <w:ind w:left="0" w:firstLine="10"/>
+                    <w:rPr>
+                      <w:szCs w:val="24"/>
+                    </w:rPr>
+                  </w:pPr>
+                  <w:r>
+                    <w:rPr>
+                      <w:szCs w:val="24"/>
+                    </w:rPr>
+                    <w:t>+ Number of quantity per time: free text input, required, length 3-10</w:t>
+                  </w:r>
+                  <w:r>
+                    <w:rPr>
+                      <w:iCs/>
+                      <w:color w:val="000000"/>
+                      <w:sz w:val="22"/>
+                    </w:rPr>
+                    <w:t>.</w:t>
+                  </w:r>
+                </w:p>
+                <w:p>
+                  <w:pPr>
+                    <w:spacing w:before="120" w:after="120" w:line="240" w:lineRule="exact"/>
+                    <w:ind w:left="0" w:firstLine="10"/>
+                    <w:rPr>
+                      <w:szCs w:val="24"/>
+                    </w:rPr>
+                  </w:pPr>
+                  <w:r>
+                    <w:rPr>
+                      <w:szCs w:val="24"/>
+                    </w:rPr>
+                    <w:t>- Food:</w:t>
+                  </w:r>
+                </w:p>
+                <w:p>
+                  <w:pPr>
+                    <w:spacing w:before="120" w:after="120" w:line="240" w:lineRule="exact"/>
+                    <w:ind w:left="0" w:firstLine="10"/>
+                    <w:rPr>
+                      <w:szCs w:val="24"/>
+                    </w:rPr>
+                  </w:pPr>
+                  <w:r>
+                    <w:rPr>
+                      <w:szCs w:val="24"/>
+                    </w:rPr>
+                    <w:t>+ Name of food: free text input, required, length 3-20</w:t>
+                  </w:r>
+                  <w:r>
+                    <w:rPr>
+                      <w:iCs/>
+                      <w:color w:val="000000"/>
+                      <w:sz w:val="22"/>
+                    </w:rPr>
+                    <w:t>.</w:t>
+                  </w:r>
+                </w:p>
+                <w:p>
+                  <w:pPr>
+                    <w:spacing w:before="120" w:after="120" w:line="240" w:lineRule="exact"/>
+                    <w:ind w:left="0" w:firstLine="10"/>
+                    <w:rPr>
+                      <w:szCs w:val="24"/>
+                    </w:rPr>
+                  </w:pPr>
+                  <w:r>
+                    <w:rPr>
+                      <w:szCs w:val="24"/>
+                    </w:rPr>
+                    <w:lastRenderedPageBreak/>
+                    <w:t>+ Time: 3 option, breakfast or lunch or dinner.</w:t>
+                  </w:r>
+                </w:p>
+                <w:p>
+                  <w:pPr>
+                    <w:spacing w:before="120" w:after="120" w:line="240" w:lineRule="exact"/>
+                    <w:ind w:left="0" w:firstLine="10"/>
+                    <w:rPr>
+                      <w:szCs w:val="24"/>
+                    </w:rPr>
+                  </w:pPr>
+                  <w:r>
+                    <w:rPr>
+                      <w:szCs w:val="24"/>
+                    </w:rPr>
+                    <w:t>- Practice:</w:t>
+                  </w:r>
+                </w:p>
+                <w:p>
+                  <w:pPr>
+                    <w:spacing w:before="120" w:after="120" w:line="240" w:lineRule="exact"/>
+                    <w:ind w:left="0" w:firstLine="10"/>
+                    <w:rPr>
+                      <w:szCs w:val="24"/>
+                    </w:rPr>
+                  </w:pPr>
+                  <w:r>
+                    <w:rPr>
+                      <w:szCs w:val="24"/>
+                    </w:rPr>
+                    <w:t>+ Name of practice: free text input, required, length 3-20</w:t>
+                  </w:r>
+                  <w:r>
+                    <w:rPr>
+                      <w:iCs/>
+                      <w:color w:val="000000"/>
+                      <w:sz w:val="22"/>
+                    </w:rPr>
+                    <w:t>.</w:t>
+                  </w:r>
+                </w:p>
+                <w:p>
+                  <w:pPr>
+                    <w:spacing w:before="120" w:after="120" w:line="240" w:lineRule="exact"/>
+                    <w:ind w:left="0" w:firstLine="10"/>
+                    <w:rPr>
+                      <w:szCs w:val="24"/>
+                    </w:rPr>
+                  </w:pPr>
+                  <w:r>
+                    <w:rPr>
+                      <w:szCs w:val="24"/>
+                    </w:rPr>
+                    <w:t>+ Intensity: free text input, required, length 3-10.</w:t>
+                  </w:r>
+                </w:p>
+                <w:p>
+                  <w:pPr>
+                    <w:pStyle w:val="ListParagraph"/>
+                    <w:numPr>
+                      <w:ilvl w:val="0"/>
+                      <w:numId w:val="3"/>
+                    </w:numPr>
+                    <w:spacing w:before="120" w:after="120" w:line="240" w:lineRule="exact"/>
+                    <w:ind w:left="175" w:hanging="175"/>
+                    <w:rPr>
+                      <w:szCs w:val="24"/>
+                    </w:rPr>
+                  </w:pPr>
+                  <w:r>
+                    <w:rPr>
+                      <w:szCs w:val="24"/>
+                    </w:rPr>
+                    <w:t>Appointment Date: default 1 week form current day, format day “</w:t>
+                  </w:r>
+                  <w:proofErr w:type="spellStart"/>
+                  <w:r>
+                    <w:rPr>
+                      <w:szCs w:val="24"/>
+                    </w:rPr>
+                    <w:t>dd</w:t>
+                  </w:r>
+                  <w:proofErr w:type="spellEnd"/>
+                  <w:r>
+                    <w:rPr>
+                      <w:szCs w:val="24"/>
+                    </w:rPr>
+                    <w:t>/mm/</w:t>
+                  </w:r>
+                  <w:proofErr w:type="spellStart"/>
+                  <w:r>
+                    <w:rPr>
+                      <w:szCs w:val="24"/>
+                    </w:rPr>
+                    <w:t>yyyy</w:t>
+                  </w:r>
+                  <w:proofErr w:type="spellEnd"/>
+                  <w:r>
+                    <w:rPr>
+                      <w:szCs w:val="24"/>
+                    </w:rPr>
+                    <w:t>/”, required.</w:t>
+                  </w:r>
+                </w:p>
+                <w:p>
+                  <w:pPr>
+                    <w:spacing w:before="120" w:after="120" w:line="240" w:lineRule="exact"/>
+                    <w:ind w:left="0"/>
+                    <w:rPr>
+                      <w:szCs w:val="24"/>
+                    </w:rPr>
+                  </w:pPr>
+                  <w:r>
+                    <w:rPr>
+                      <w:szCs w:val="24"/>
+                    </w:rPr>
+                    <w:t>Note: free text area.</w:t>
+                  </w:r>
+                </w:p>
+              </w:tc>
+            </w:tr>
+            <w:tr>
+              <w:tc>
+                <w:tcPr>
+                  <w:tcW w:w="870" w:type="dxa"/>
+                </w:tcPr>
+                <w:p>
+                  <w:pPr>
+                    <w:spacing w:before="120" w:after="120" w:line="240" w:lineRule="exact"/>
+                    <w:ind w:hanging="709"/>
+                    <w:jc w:val="center"/>
+                    <w:rPr>
+                      <w:szCs w:val="24"/>
+                    </w:rPr>
+                  </w:pPr>
+                  <w:r>
+                    <w:rPr>
+                      <w:szCs w:val="24"/>
+                    </w:rPr>
+                    <w:lastRenderedPageBreak/>
+                    <w:t>2</w:t>
+                  </w:r>
+                </w:p>
+              </w:tc>
+              <w:tc>
+                <w:tcPr>
+                  <w:tcW w:w="3661" w:type="dxa"/>
+                </w:tcPr>
+                <w:p>
+                  <w:pPr>
+                    <w:spacing w:before="120" w:after="120" w:line="240" w:lineRule="exact"/>
+                    <w:ind w:left="0"/>
+                    <w:rPr>
+                      <w:szCs w:val="24"/>
+                    </w:rPr>
+                  </w:pPr>
+                  <w:r>
+                    <w:rPr>
+                      <w:szCs w:val="24"/>
+                    </w:rPr>
+                    <w:t>Doctor input diagnostic.</w:t>
+                  </w:r>
+                </w:p>
+              </w:tc>
+              <w:tc>
+                <w:tcPr>
+                  <w:tcW w:w="4003" w:type="dxa"/>
+                </w:tcPr>
+                <w:p>
+                  <w:pPr>
+                    <w:spacing w:before="120" w:after="120" w:line="240" w:lineRule="exact"/>
+                    <w:ind w:left="0"/>
+                    <w:rPr>
+                      <w:szCs w:val="24"/>
+                    </w:rPr>
+                  </w:pPr>
+                  <w:r>
+                    <w:rPr>
+                      <w:szCs w:val="24"/>
+                    </w:rPr>
+                    <w:t>System validation information.</w:t>
+                  </w:r>
+                </w:p>
+              </w:tc>
+            </w:tr>
+            <w:tr>
+              <w:tc>
+                <w:tcPr>
+                  <w:tcW w:w="870" w:type="dxa"/>
+                </w:tcPr>
+                <w:p>
+                  <w:pPr>
+                    <w:spacing w:before="120" w:after="120" w:line="240" w:lineRule="exact"/>
+                    <w:ind w:hanging="709"/>
+                    <w:jc w:val="center"/>
+                    <w:rPr>
+                      <w:szCs w:val="24"/>
+                    </w:rPr>
+                  </w:pPr>
+                </w:p>
+              </w:tc>
+              <w:tc>
+                <w:tcPr>
+                  <w:tcW w:w="3661" w:type="dxa"/>
+                </w:tcPr>
+                <w:p>
+                  <w:pPr>
+                    <w:spacing w:before="120" w:after="120" w:line="240" w:lineRule="exact"/>
+                    <w:ind w:left="0"/>
+                    <w:rPr>
+                      <w:szCs w:val="24"/>
+                    </w:rPr>
+                  </w:pPr>
+                  <w:r>
+                    <w:rPr>
+                      <w:szCs w:val="24"/>
+                    </w:rPr>
+                    <w:t xml:space="preserve">Doctor send command to </w:t>
+                  </w:r>
+                  <w:r>
+                    <w:rPr>
+                      <w:szCs w:val="24"/>
+                    </w:rPr>
+                    <w:t>suggest</w:t>
+                  </w:r>
+                  <w:r>
+                    <w:rPr>
+                      <w:szCs w:val="24"/>
+                    </w:rPr>
+                    <w:t xml:space="preserve"> prescription</w:t>
+                  </w:r>
+                </w:p>
+              </w:tc>
+              <w:tc>
+                <w:tcPr>
+                  <w:tcW w:w="4003" w:type="dxa"/>
+                </w:tcPr>
+                <w:p>
+                  <w:pPr>
+                    <w:spacing w:before="120" w:after="120" w:line="240" w:lineRule="exact"/>
+                    <w:ind w:left="0"/>
+                    <w:rPr>
+                      <w:szCs w:val="24"/>
+                    </w:rPr>
+                  </w:pPr>
+                  <w:r>
+                    <w:rPr>
+                      <w:szCs w:val="24"/>
+                    </w:rPr>
+                    <w:t>System display patient suggest treatment information.</w:t>
+                  </w:r>
+                </w:p>
+                <w:p>
+                  <w:pPr>
+                    <w:spacing w:before="120" w:after="120" w:line="240" w:lineRule="exact"/>
+                    <w:ind w:left="0"/>
+                    <w:rPr>
+                      <w:szCs w:val="24"/>
+                    </w:rPr>
+                  </w:pPr>
+                  <w:r>
+                    <w:rPr>
+                      <w:szCs w:val="24"/>
+                    </w:rPr>
+                    <w:t>Diagnostic: free text input, required, length 3-40</w:t>
+                  </w:r>
+                  <w:r>
+                    <w:rPr>
+                      <w:iCs/>
+                      <w:color w:val="000000"/>
+                      <w:sz w:val="22"/>
+                    </w:rPr>
+                    <w:t>.</w:t>
+                  </w:r>
+                </w:p>
+                <w:p>
+                  <w:pPr>
+                    <w:spacing w:before="120" w:after="120" w:line="240" w:lineRule="exact"/>
+                    <w:ind w:left="0" w:firstLine="10"/>
+                    <w:rPr>
+                      <w:szCs w:val="24"/>
+                    </w:rPr>
+                  </w:pPr>
+                  <w:r>
+                    <w:rPr>
+                      <w:szCs w:val="24"/>
+                    </w:rPr>
+                    <w:t>- Medicines:</w:t>
+                  </w:r>
+                </w:p>
+                <w:p>
+                  <w:pPr>
+                    <w:spacing w:before="120" w:after="120" w:line="240" w:lineRule="exact"/>
+                    <w:ind w:left="0" w:firstLine="10"/>
+                    <w:rPr>
+                      <w:szCs w:val="24"/>
+                    </w:rPr>
+                  </w:pPr>
+                  <w:r>
+                    <w:rPr>
+                      <w:szCs w:val="24"/>
+                    </w:rPr>
+                    <w:t>+ Name of medicine: free text input, required, length 3-20</w:t>
+                  </w:r>
+                  <w:r>
+                    <w:rPr>
+                      <w:iCs/>
+                      <w:color w:val="000000"/>
+                      <w:sz w:val="22"/>
+                    </w:rPr>
+                    <w:t>.</w:t>
+                  </w:r>
+                </w:p>
+                <w:p>
+                  <w:pPr>
+                    <w:spacing w:before="120" w:after="120" w:line="240" w:lineRule="exact"/>
+                    <w:ind w:left="0" w:firstLine="10"/>
+                    <w:rPr>
+                      <w:szCs w:val="24"/>
+                    </w:rPr>
+                  </w:pPr>
+                  <w:r>
+                    <w:rPr>
+                      <w:szCs w:val="24"/>
+                    </w:rPr>
+                    <w:t>+ Number of times per day: free text input, required, length 3-10.</w:t>
+                  </w:r>
+                </w:p>
+                <w:p>
+                  <w:pPr>
+                    <w:spacing w:before="120" w:after="120" w:line="240" w:lineRule="exact"/>
+                    <w:ind w:left="0" w:firstLine="10"/>
+                    <w:rPr>
+                      <w:szCs w:val="24"/>
+                    </w:rPr>
+                  </w:pPr>
+                  <w:r>
+                    <w:rPr>
+                      <w:szCs w:val="24"/>
+                    </w:rPr>
+                    <w:t>+ Number of quantity per time: free text input, required, length 3-10</w:t>
+                  </w:r>
+                  <w:r>
+                    <w:rPr>
+                      <w:iCs/>
+                      <w:color w:val="000000"/>
+                      <w:sz w:val="22"/>
+                    </w:rPr>
+                    <w:t>.</w:t>
+                  </w:r>
+                </w:p>
+                <w:p>
+                  <w:pPr>
+                    <w:spacing w:before="120" w:after="120" w:line="240" w:lineRule="exact"/>
+                    <w:ind w:left="0" w:firstLine="10"/>
+                    <w:rPr>
+                      <w:szCs w:val="24"/>
+                    </w:rPr>
+                  </w:pPr>
+                  <w:r>
+                    <w:rPr>
+                      <w:szCs w:val="24"/>
+                    </w:rPr>
+                    <w:t>- Food:</w:t>
+                  </w:r>
+                </w:p>
+                <w:p>
+                  <w:pPr>
+                    <w:spacing w:before="120" w:after="120" w:line="240" w:lineRule="exact"/>
+                    <w:ind w:left="0" w:firstLine="10"/>
+                    <w:rPr>
+                      <w:szCs w:val="24"/>
+                    </w:rPr>
+                  </w:pPr>
+                  <w:r>
+                    <w:rPr>
+                      <w:szCs w:val="24"/>
+                    </w:rPr>
+                    <w:t>+ Name of food: free text input, required, length 3-20</w:t>
+                  </w:r>
+                  <w:r>
+                    <w:rPr>
+                      <w:iCs/>
+                      <w:color w:val="000000"/>
+                      <w:sz w:val="22"/>
+                    </w:rPr>
+                    <w:t>.</w:t>
+                  </w:r>
+                </w:p>
+                <w:p>
+                  <w:pPr>
+                    <w:spacing w:before="120" w:after="120" w:line="240" w:lineRule="exact"/>
+                    <w:ind w:left="0" w:firstLine="10"/>
+                    <w:rPr>
+                      <w:szCs w:val="24"/>
+                    </w:rPr>
+                  </w:pPr>
+                  <w:r>
+                    <w:rPr>
+                      <w:szCs w:val="24"/>
+                    </w:rPr>
+                    <w:t>+ Time: 3 option, breakfast or lunch or dinner.</w:t>
+                  </w:r>
+                </w:p>
+                <w:p>
+                  <w:pPr>
+                    <w:spacing w:before="120" w:after="120" w:line="240" w:lineRule="exact"/>
+                    <w:ind w:left="0" w:firstLine="10"/>
+                    <w:rPr>
+                      <w:szCs w:val="24"/>
+                    </w:rPr>
+                  </w:pPr>
+                  <w:r>
+                    <w:rPr>
+                      <w:szCs w:val="24"/>
+                    </w:rPr>
+                    <w:t>- Practice:</w:t>
+                  </w:r>
+                </w:p>
+                <w:p>
+                  <w:pPr>
+                    <w:spacing w:before="120" w:after="120" w:line="240" w:lineRule="exact"/>
+                    <w:ind w:left="0" w:firstLine="10"/>
+                    <w:rPr>
+                      <w:szCs w:val="24"/>
+                    </w:rPr>
+                  </w:pPr>
+                  <w:r>
+                    <w:rPr>
+                      <w:szCs w:val="24"/>
+                    </w:rPr>
+                    <w:t>+ Name of practice: free text input, required, length 3-20</w:t>
+                  </w:r>
+                  <w:r>
+                    <w:rPr>
+                      <w:iCs/>
+                      <w:color w:val="000000"/>
+                      <w:sz w:val="22"/>
+                    </w:rPr>
+                    <w:t>.</w:t>
+                  </w:r>
+                </w:p>
+                <w:p>
+                  <w:pPr>
+                    <w:spacing w:before="120" w:after="120" w:line="240" w:lineRule="exact"/>
+                    <w:ind w:left="0" w:firstLine="10"/>
+                    <w:rPr>
+                      <w:szCs w:val="24"/>
+                    </w:rPr>
+                  </w:pPr>
+                  <w:r>
+                    <w:rPr>
+                      <w:szCs w:val="24"/>
+                    </w:rPr>
+                    <w:t>+ Intensity: free text input, required, length 3-10.</w:t>
+                  </w:r>
+                </w:p>
+                <w:p>
+                  <w:pPr>
+                    <w:pStyle w:val="ListParagraph"/>
+                    <w:numPr>
+                      <w:ilvl w:val="0"/>
+                      <w:numId w:val="3"/>
+                    </w:numPr>
+                    <w:spacing w:before="120" w:after="120" w:line="240" w:lineRule="exact"/>
+                    <w:ind w:left="175" w:hanging="175"/>
+                    <w:rPr>
+                      <w:szCs w:val="24"/>
+                    </w:rPr>
+                  </w:pPr>
+                  <w:r>
+                    <w:rPr>
+                      <w:szCs w:val="24"/>
+                    </w:rPr>
+                    <w:t>Appointment Date: default 1 week form current day, format day “</w:t>
+                  </w:r>
+                  <w:proofErr w:type="spellStart"/>
+                  <w:r>
+                    <w:rPr>
+                      <w:szCs w:val="24"/>
+                    </w:rPr>
+                    <w:t>dd</w:t>
+                  </w:r>
+                  <w:proofErr w:type="spellEnd"/>
+                  <w:r>
+                    <w:rPr>
+                      <w:szCs w:val="24"/>
+                    </w:rPr>
+                    <w:t>/mm/</w:t>
+                  </w:r>
+                  <w:proofErr w:type="spellStart"/>
+                  <w:r>
+                    <w:rPr>
+                      <w:szCs w:val="24"/>
+                    </w:rPr>
+                    <w:t>yyyy</w:t>
+                  </w:r>
+                  <w:proofErr w:type="spellEnd"/>
+                  <w:r>
+                    <w:rPr>
+                      <w:szCs w:val="24"/>
+                    </w:rPr>
+                    <w:t>/”, required.</w:t>
+                  </w:r>
+                </w:p>
+                <w:p>
+                  <w:pPr>
+                    <w:spacing w:before="120" w:after="120" w:line="240" w:lineRule="exact"/>
+                    <w:ind w:left="0"/>
+                    <w:rPr>
+                      <w:szCs w:val="24"/>
+                    </w:rPr>
+                  </w:pPr>
+                  <w:r>
+                    <w:rPr>
+                      <w:szCs w:val="24"/>
+                    </w:rPr>
+                    <w:t>Note: free text area.</w:t>
+                  </w:r>
+                </w:p>
+                <w:p>
+                  <w:pPr>
+                    <w:spacing w:before="120" w:after="120" w:line="240" w:lineRule="exact"/>
+                    <w:ind w:left="0"/>
+                    <w:rPr>
+                      <w:szCs w:val="24"/>
+                    </w:rPr>
+                  </w:pPr>
+                  <w:r>
+                    <w:rPr>
+                      <w:szCs w:val="24"/>
+                    </w:rPr>
+                    <w:t>[Exception 1]</w:t>
+                  </w:r>
+                </w:p>
+              </w:tc>
+            </w:tr>
+          </w:tbl>
+          <w:p>
+            <w:pPr>
+              <w:spacing w:before="120" w:after="120" w:line="240" w:lineRule="exact"/>
+              <w:ind w:left="0"/>
+              <w:rPr>
+                <w:szCs w:val="24"/>
+              </w:rPr>
+            </w:pPr>
+            <w:r>
+              <w:rPr>
+                <w:b/>
+                <w:szCs w:val="24"/>
+              </w:rPr>
+              <w:t>Alternative Scenario:</w:t>
+            </w:r>
+            <w:r>
+              <w:rPr>
+                <w:szCs w:val="24"/>
+              </w:rPr>
+              <w:t xml:space="preserve"> </w:t>
+            </w:r>
+            <w:r>
+              <w:rPr>
+                <w:szCs w:val="24"/>
+              </w:rPr>
+              <w:t>N/A</w:t>
+            </w:r>
+          </w:p>
+          <w:p>
+            <w:pPr>
+              <w:spacing w:before="120" w:after="120" w:line="240" w:lineRule="exact"/>
+              <w:ind w:left="0"/>
+              <w:rPr>
+                <w:szCs w:val="24"/>
+              </w:rPr>
+            </w:pPr>
+            <w:r>
+              <w:rPr>
+                <w:b/>
+                <w:szCs w:val="24"/>
+              </w:rPr>
+              <w:t xml:space="preserve">Exceptions: </w:t>
+            </w:r>
+          </w:p>
+          <w:tbl>
+            <w:tblPr>
+              <w:tblW w:w="8568" w:type="dxa"/>
+              <w:tblBorders>
+                <w:top w:val="single" w:sz="4" w:space="0" w:color="auto"/>
+                <w:left w:val="single" w:sz="4" w:space="0" w:color="auto"/>
+                <w:bottom w:val="single" w:sz="4" w:space="0" w:color="auto"/>
+                <w:right w:val="single" w:sz="4" w:space="0" w:color="auto"/>
+                <w:insideH w:val="single" w:sz="4" w:space="0" w:color="auto"/>
+                <w:insideV w:val="single" w:sz="4" w:space="0" w:color="auto"/>
+              </w:tblBorders>
+              <w:tblLayout w:type="fixed"/>
+              <w:tblLook w:val="04A0" w:firstRow="1" w:lastRow="0" w:firstColumn="1" w:lastColumn="0" w:noHBand="0" w:noVBand="1"/>
+            </w:tblPr>
+            <w:tblGrid>
+              <w:gridCol w:w="880"/>
+              <w:gridCol w:w="3685"/>
+              <w:gridCol w:w="4003"/>
+            </w:tblGrid>
+            <w:tr>
+              <w:trPr>
+                <w:trHeight w:hRule="exact" w:val="397"/>
+              </w:trPr>
+              <w:tc>
+                <w:tcPr>
+                  <w:tcW w:w="880" w:type="dxa"/>
+                  <w:shd w:val="clear" w:color="auto" w:fill="F2F2F2" w:themeFill="background1" w:themeFillShade="F2"/>
+                </w:tcPr>
+                <w:p>
+                  <w:pPr>
+                    <w:spacing w:before="120" w:after="120" w:line="240" w:lineRule="exact"/>
+                    <w:ind w:hanging="709"/>
+                    <w:jc w:val="center"/>
+                    <w:rPr>
+                      <w:szCs w:val="24"/>
+                    </w:rPr>
+                  </w:pPr>
+                  <w:r>
+                    <w:rPr>
+                      <w:szCs w:val="24"/>
+                    </w:rPr>
+                    <w:lastRenderedPageBreak/>
+                    <w:t>No</w:t>
+                  </w:r>
+                </w:p>
+              </w:tc>
+              <w:tc>
+                <w:tcPr>
+                  <w:tcW w:w="3685" w:type="dxa"/>
+                  <w:shd w:val="clear" w:color="auto" w:fill="F2F2F2" w:themeFill="background1" w:themeFillShade="F2"/>
+                </w:tcPr>
+                <w:p>
+                  <w:pPr>
+                    <w:spacing w:before="120" w:after="120" w:line="240" w:lineRule="exact"/>
+                    <w:ind w:hanging="709"/>
+                    <w:jc w:val="center"/>
+                    <w:rPr>
+                      <w:szCs w:val="24"/>
+                    </w:rPr>
+                  </w:pPr>
+                  <w:r>
+                    <w:rPr>
+                      <w:szCs w:val="24"/>
+                    </w:rPr>
+                    <w:t>Actor Action</w:t>
+                  </w:r>
+                </w:p>
+              </w:tc>
+              <w:tc>
+                <w:tcPr>
+                  <w:tcW w:w="4003" w:type="dxa"/>
+                  <w:shd w:val="clear" w:color="auto" w:fill="F2F2F2" w:themeFill="background1" w:themeFillShade="F2"/>
+                </w:tcPr>
+                <w:p>
+                  <w:pPr>
+                    <w:spacing w:before="120" w:after="120" w:line="240" w:lineRule="exact"/>
+                    <w:ind w:firstLine="34"/>
+                    <w:jc w:val="center"/>
+                    <w:rPr>
+                      <w:szCs w:val="24"/>
+                    </w:rPr>
+                  </w:pPr>
+                  <w:r>
+                    <w:rPr>
+                      <w:szCs w:val="24"/>
+                    </w:rPr>
+                    <w:t>System Response</w:t>
+                  </w:r>
+                </w:p>
+              </w:tc>
+            </w:tr>
+            <w:tr>
+              <w:tc>
+                <w:tcPr>
+                  <w:tcW w:w="880" w:type="dxa"/>
+                </w:tcPr>
+                <w:p>
+                  <w:pPr>
+                    <w:spacing w:before="120" w:after="120" w:line="240" w:lineRule="exact"/>
+                    <w:ind w:hanging="709"/>
+                    <w:jc w:val="center"/>
+                    <w:rPr>
+                      <w:szCs w:val="24"/>
+                    </w:rPr>
+                  </w:pPr>
+                  <w:r>
+                    <w:rPr>
+                      <w:szCs w:val="24"/>
+                    </w:rPr>
+                    <w:t>1</w:t>
+                  </w:r>
+                </w:p>
+              </w:tc>
+              <w:tc>
+                <w:tcPr>
+                  <w:tcW w:w="3685" w:type="dxa"/>
+                </w:tcPr>
+                <w:p>
+                  <w:pPr>
+                    <w:spacing w:before="120" w:after="120" w:line="240" w:lineRule="exact"/>
+                    <w:ind w:hanging="709"/>
+                    <w:rPr>
+                      <w:szCs w:val="24"/>
+                    </w:rPr>
+                  </w:pPr>
+                  <w:r>
+                    <w:rPr>
+                      <w:szCs w:val="24"/>
+                    </w:rPr>
+                    <w:t>Doctor send command to make prescription request.</w:t>
+                  </w:r>
+                </w:p>
+              </w:tc>
+              <w:tc>
+                <w:tcPr>
+                  <w:tcW w:w="4003" w:type="dxa"/>
+                </w:tcPr>
                 <w:p>
                   <w:pPr>
                     <w:pStyle w:val="ListParagraph"/>
@@ -5548,175 +6470,16 @@
                       <w:numId w:val="0"/>
                     </w:numPr>
                     <w:spacing w:before="120" w:after="120" w:line="240" w:lineRule="exact"/>
-                    <w:ind w:left="265" w:hanging="270"/>
-                    <w:rPr>
-                      <w:szCs w:val="24"/>
-                    </w:rPr>
-                  </w:pPr>
-                  <w:r>
-                    <w:rPr>
-                      <w:szCs w:val="24"/>
-                    </w:rPr>
-                    <w:t xml:space="preserve">+ Date: the day when doctor make prescription, format day </w:t>
-                  </w:r>
-                  <w:proofErr w:type="spellStart"/>
-                  <w:r>
-                    <w:rPr>
-                      <w:szCs w:val="24"/>
-                    </w:rPr>
-                    <w:t>dd</w:t>
-                  </w:r>
-                  <w:proofErr w:type="spellEnd"/>
-                  <w:r>
-                    <w:rPr>
-                      <w:szCs w:val="24"/>
-                    </w:rPr>
-                    <w:t>/mm/</w:t>
-                  </w:r>
-                  <w:proofErr w:type="spellStart"/>
-                  <w:r>
-                    <w:rPr>
-                      <w:szCs w:val="24"/>
-                    </w:rPr>
-                    <w:t>yyyy</w:t>
-                  </w:r>
-                  <w:proofErr w:type="spellEnd"/>
-                  <w:r>
-                    <w:rPr>
-                      <w:szCs w:val="24"/>
-                    </w:rPr>
-                    <w:t>, ex: “29/10/2015”.</w:t>
-                  </w:r>
-                </w:p>
-                <w:p>
-                  <w:pPr>
-                    <w:pStyle w:val="ListParagraph"/>
-                    <w:numPr>
-                      <w:ilvl w:val="0"/>
-                      <w:numId w:val="0"/>
-                    </w:numPr>
-                    <w:spacing w:before="120" w:after="120" w:line="240" w:lineRule="exact"/>
-                    <w:ind w:left="265" w:hanging="270"/>
-                    <w:rPr>
-                      <w:szCs w:val="24"/>
-                    </w:rPr>
-                  </w:pPr>
-                  <w:r>
-                    <w:rPr>
-                      <w:szCs w:val="24"/>
-                    </w:rPr>
-                    <w:t xml:space="preserve">+ Appointment: appointment of Date, format day </w:t>
-                  </w:r>
-                  <w:proofErr w:type="spellStart"/>
-                  <w:r>
-                    <w:rPr>
-                      <w:szCs w:val="24"/>
-                    </w:rPr>
-                    <w:t>dd</w:t>
-                  </w:r>
-                  <w:proofErr w:type="spellEnd"/>
-                  <w:r>
-                    <w:rPr>
-                      <w:szCs w:val="24"/>
-                    </w:rPr>
-                    <w:t>/mm/</w:t>
-                  </w:r>
-                  <w:proofErr w:type="spellStart"/>
-                  <w:r>
-                    <w:rPr>
-                      <w:szCs w:val="24"/>
-                    </w:rPr>
-                    <w:t>yyyy</w:t>
-                  </w:r>
-                  <w:proofErr w:type="spellEnd"/>
-                  <w:r>
-                    <w:rPr>
-                      <w:szCs w:val="24"/>
-                    </w:rPr>
-                    <w:t>, ex: “29/10/2015”.</w:t>
-                  </w:r>
-                </w:p>
-                <w:p>
-                  <w:pPr>
-                    <w:pStyle w:val="ListParagraph"/>
-                    <w:numPr>
-                      <w:ilvl w:val="0"/>
-                      <w:numId w:val="3"/>
-                    </w:numPr>
-                    <w:spacing w:before="120" w:after="120" w:line="240" w:lineRule="exact"/>
-                    <w:ind w:left="265" w:hanging="270"/>
-                    <w:rPr>
-                      <w:szCs w:val="24"/>
-                    </w:rPr>
-                  </w:pPr>
-                  <w:r>
-                    <w:rPr>
-                      <w:szCs w:val="24"/>
-                    </w:rPr>
-                    <w:t>Status: “treating” or “finish”.</w:t>
-                  </w:r>
-                </w:p>
-              </w:tc>
-            </w:tr>
-            <w:tr>
-              <w:tc>
-                <w:tcPr>
-                  <w:tcW w:w="870" w:type="dxa"/>
-                </w:tcPr>
-                <w:p>
-                  <w:pPr>
-                    <w:spacing w:before="120" w:after="120" w:line="240" w:lineRule="exact"/>
-                    <w:ind w:hanging="709"/>
-                    <w:jc w:val="center"/>
-                    <w:rPr>
-                      <w:szCs w:val="24"/>
-                    </w:rPr>
-                  </w:pPr>
-                  <w:r>
-                    <w:rPr>
-                      <w:szCs w:val="24"/>
-                    </w:rPr>
-                    <w:t>2</w:t>
-                  </w:r>
-                </w:p>
-              </w:tc>
-              <w:tc>
-                <w:tcPr>
-                  <w:tcW w:w="3661" w:type="dxa"/>
-                </w:tcPr>
-                <w:p>
-                  <w:pPr>
-                    <w:spacing w:before="120" w:after="120" w:line="240" w:lineRule="exact"/>
-                    <w:ind w:left="0"/>
-                    <w:rPr>
-                      <w:szCs w:val="24"/>
-                    </w:rPr>
-                  </w:pPr>
-                  <w:r>
-                    <w:rPr>
-                      <w:szCs w:val="24"/>
-                    </w:rPr>
-                    <w:t>Doctor send command to make prescription</w:t>
-                  </w:r>
-                </w:p>
-              </w:tc>
-              <w:tc>
-                <w:tcPr>
-                  <w:tcW w:w="4003" w:type="dxa"/>
-                </w:tcPr>
-                <w:p>
-                  <w:pPr>
-                    <w:spacing w:before="120" w:after="120" w:line="240" w:lineRule="exact"/>
-                    <w:ind w:left="0"/>
-                    <w:rPr>
-                      <w:szCs w:val="24"/>
-                    </w:rPr>
-                  </w:pPr>
-                  <w:r>
-                    <w:rPr>
-                      <w:szCs w:val="24"/>
-                    </w:rPr>
-                    <w:t>System display patient information and suggest treatment information.</w:t>
+                    <w:ind w:firstLine="34"/>
+                    <w:rPr>
+                      <w:szCs w:val="24"/>
+                    </w:rPr>
+                  </w:pPr>
+                  <w:r>
+                    <w:rPr>
+                      <w:szCs w:val="24"/>
+                    </w:rPr>
+                    <w:t>System shows error message “No regimen for suggest”.</w:t>
                   </w:r>
                 </w:p>
               </w:tc>
@@ -5725,23 +6488,17 @@
           <w:p>
             <w:pPr>
               <w:spacing w:before="120" w:after="120" w:line="240" w:lineRule="exact"/>
-              <w:ind w:left="0"/>
-              <w:rPr>
-                <w:szCs w:val="24"/>
-              </w:rPr>
-            </w:pPr>
-            <w:r>
-              <w:rPr>
-                <w:b/>
-                <w:szCs w:val="24"/>
-              </w:rPr>
-              <w:t>Alternative Scenario:</w:t>
-            </w:r>
-            <w:r>
-              <w:rPr>
-                <w:szCs w:val="24"/>
-              </w:rPr>
-              <w:t xml:space="preserve"> </w:t>
+              <w:ind w:hanging="709"/>
+              <w:rPr>
+                <w:szCs w:val="24"/>
+              </w:rPr>
+            </w:pPr>
+            <w:r>
+              <w:rPr>
+                <w:b/>
+                <w:szCs w:val="24"/>
+              </w:rPr>
+              <w:t xml:space="preserve">Relationships: </w:t>
             </w:r>
             <w:r>
               <w:rPr>
@@ -5752,28 +6509,7 @@
           </w:p>
           <w:p>
             <w:pPr>
-              <w:spacing w:before="120" w:after="120" w:line="240" w:lineRule="exact"/>
-              <w:ind w:left="0"/>
-              <w:rPr>
-                <w:szCs w:val="24"/>
-              </w:rPr>
-            </w:pPr>
-            <w:r>
-              <w:rPr>
-                <w:b/>
-                <w:szCs w:val="24"/>
-              </w:rPr>
-              <w:t xml:space="preserve">Exceptions: </w:t>
-            </w:r>
-            <w:r>
-              <w:rPr>
-                <w:szCs w:val="24"/>
-              </w:rPr>
-              <w:t>N/A</w:t>
-            </w:r>
-          </w:p>
-          <w:p>
-            <w:pPr>
+              <w:keepNext/>
               <w:spacing w:before="120" w:after="120" w:line="240" w:lineRule="exact"/>
               <w:ind w:hanging="709"/>
               <w:rPr>
@@ -5785,30 +6521,6 @@
                 <w:b/>
                 <w:szCs w:val="24"/>
               </w:rPr>
-              <w:t xml:space="preserve">Relationships: </w:t>
-            </w:r>
-            <w:r>
-              <w:rPr>
-                <w:szCs w:val="24"/>
-              </w:rPr>
-              <w:t>N/A</w:t>
-            </w:r>
-          </w:p>
-          <w:p>
-            <w:pPr>
-              <w:keepNext/>
-              <w:spacing w:before="120" w:after="120" w:line="240" w:lineRule="exact"/>
-              <w:ind w:hanging="709"/>
-              <w:rPr>
-                <w:szCs w:val="24"/>
-              </w:rPr>
-            </w:pPr>
-            <w:r>
-              <w:rPr>
-                <w:b/>
-                <w:szCs w:val="24"/>
-              </w:rPr>
-              <w:lastRenderedPageBreak/>
               <w:t xml:space="preserve">Business Rules: </w:t>
             </w:r>
           </w:p>
@@ -5834,15 +6546,7 @@
                 <w:szCs w:val="24"/>
                 <w:lang w:eastAsia="ja-JP"/>
               </w:rPr>
-              <w:t>Information</w:t>
-            </w:r>
-            <w:r>
-              <w:rPr>
-                <w:rFonts w:eastAsiaTheme="minorEastAsia"/>
-                <w:szCs w:val="24"/>
-                <w:lang w:eastAsia="ja-JP"/>
-              </w:rPr>
-              <w:t xml:space="preserve"> patient must input before make prescription.</w:t>
+              <w:t>Doctor input diagnostic, system get regimen treatment for diagnostic.</w:t>
             </w:r>
           </w:p>
           <w:p>
@@ -5867,78 +6571,35 @@
                 <w:szCs w:val="24"/>
                 <w:lang w:eastAsia="ja-JP"/>
               </w:rPr>
-              <w:t>Regimen must be included in system.</w:t>
-            </w:r>
-            <w:r>
+              <w:t>System compare number of day treatment of patient with range days of regimen phase.</w:t>
+            </w:r>
+          </w:p>
+          <w:p>
+            <w:pPr>
+              <w:pStyle w:val="ListParagraph"/>
+              <w:keepNext/>
+              <w:numPr>
+                <w:ilvl w:val="0"/>
+                <w:numId w:val="3"/>
+              </w:numPr>
+              <w:spacing w:before="120" w:after="120" w:line="240" w:lineRule="exact"/>
               <w:rPr>
                 <w:rFonts w:eastAsiaTheme="minorEastAsia"/>
+                <w:b/>
                 <w:szCs w:val="24"/>
                 <w:lang w:eastAsia="ja-JP"/>
               </w:rPr>
-              <w:t xml:space="preserve"> </w:t>
-            </w:r>
-            <w:proofErr w:type="spellStart"/>
+            </w:pPr>
             <w:r>
               <w:rPr>
                 <w:rFonts w:eastAsiaTheme="minorEastAsia"/>
-                <w:color w:val="FF0000"/>
                 <w:szCs w:val="24"/>
                 <w:lang w:eastAsia="ja-JP"/>
               </w:rPr>
-              <w:t>Hỏi</w:t>
-            </w:r>
-            <w:proofErr w:type="spellEnd"/>
-            <w:r>
-              <w:rPr>
-                <w:rFonts w:eastAsiaTheme="minorEastAsia"/>
-                <w:color w:val="FF0000"/>
-                <w:szCs w:val="24"/>
-                <w:lang w:eastAsia="ja-JP"/>
-              </w:rPr>
-              <w:t xml:space="preserve"> </w:t>
-            </w:r>
-            <w:proofErr w:type="spellStart"/>
-            <w:r>
-              <w:rPr>
-                <w:rFonts w:eastAsiaTheme="minorEastAsia"/>
-                <w:color w:val="FF0000"/>
-                <w:szCs w:val="24"/>
-                <w:lang w:eastAsia="ja-JP"/>
-              </w:rPr>
-              <w:t>thằng</w:t>
-            </w:r>
-            <w:proofErr w:type="spellEnd"/>
-            <w:r>
-              <w:rPr>
-                <w:rFonts w:eastAsiaTheme="minorEastAsia"/>
-                <w:color w:val="FF0000"/>
-                <w:szCs w:val="24"/>
-                <w:lang w:eastAsia="ja-JP"/>
-              </w:rPr>
-              <w:t xml:space="preserve"> </w:t>
-            </w:r>
-            <w:proofErr w:type="spellStart"/>
-            <w:proofErr w:type="gramStart"/>
-            <w:r>
-              <w:rPr>
-                <w:rFonts w:eastAsiaTheme="minorEastAsia"/>
-                <w:color w:val="FF0000"/>
-                <w:szCs w:val="24"/>
-                <w:lang w:eastAsia="ja-JP"/>
-              </w:rPr>
-              <w:t>quy</w:t>
-            </w:r>
-            <w:proofErr w:type="spellEnd"/>
-            <w:r>
-              <w:rPr>
-                <w:rFonts w:eastAsiaTheme="minorEastAsia"/>
-                <w:color w:val="FF0000"/>
-                <w:szCs w:val="24"/>
-                <w:lang w:eastAsia="ja-JP"/>
-              </w:rPr>
-              <w:t xml:space="preserve"> .</w:t>
-            </w:r>
-            <w:proofErr w:type="gramEnd"/>
+              <w:t>System suggest medical, foods, practices form information of regimen phase.</w:t>
+            </w:r>
+            <w:bookmarkStart w:id="1" w:name="_GoBack"/>
+            <w:bookmarkEnd w:id="1"/>
           </w:p>
           <w:p>
             <w:pPr>
@@ -6410,6 +7071,7 @@
               <w:rPr>
                 <w:szCs w:val="24"/>
               </w:rPr>
+              <w:lastRenderedPageBreak/>
               <w:t>Doctor</w:t>
             </w:r>
             <w:r>
@@ -6541,7 +7203,6 @@
               <w:rPr>
                 <w:szCs w:val="24"/>
               </w:rPr>
-              <w:lastRenderedPageBreak/>
               <w:t>Doctor send command to make prescription request.</w:t>
             </w:r>
           </w:p>
@@ -7191,219 +7852,7 @@
                     <w:rPr>
                       <w:szCs w:val="24"/>
                     </w:rPr>
-                    <w:t>patient’s information and suggest treatment information</w:t>
-                  </w:r>
-                  <w:r>
-                    <w:rPr>
-                      <w:szCs w:val="24"/>
-                    </w:rPr>
-                    <w:t>.</w:t>
-                  </w:r>
-                </w:p>
-                <w:p>
-                  <w:pPr>
-                    <w:spacing w:before="120" w:after="120" w:line="240" w:lineRule="exact"/>
-                    <w:ind w:left="0"/>
-                    <w:rPr>
-                      <w:szCs w:val="24"/>
-                    </w:rPr>
-                  </w:pPr>
-                  <w:r>
-                    <w:rPr>
-                      <w:szCs w:val="24"/>
-                    </w:rPr>
-                    <w:t>Diagnostic: free text input, required, length 3-40</w:t>
-                  </w:r>
-                  <w:r>
-                    <w:rPr>
-                      <w:iCs/>
-                      <w:color w:val="000000"/>
-                      <w:sz w:val="22"/>
-                    </w:rPr>
-                    <w:t>.</w:t>
-                  </w:r>
-                </w:p>
-                <w:p>
-                  <w:pPr>
-                    <w:spacing w:before="120" w:after="120" w:line="240" w:lineRule="exact"/>
-                    <w:ind w:left="0" w:firstLine="10"/>
-                    <w:rPr>
-                      <w:szCs w:val="24"/>
-                    </w:rPr>
-                  </w:pPr>
-                  <w:r>
-                    <w:rPr>
-                      <w:szCs w:val="24"/>
-                    </w:rPr>
-                    <w:t>- Medicines:</w:t>
-                  </w:r>
-                </w:p>
-                <w:p>
-                  <w:pPr>
-                    <w:spacing w:before="120" w:after="120" w:line="240" w:lineRule="exact"/>
-                    <w:ind w:left="0" w:firstLine="10"/>
-                    <w:rPr>
-                      <w:szCs w:val="24"/>
-                    </w:rPr>
-                  </w:pPr>
-                  <w:r>
-                    <w:rPr>
-                      <w:szCs w:val="24"/>
-                    </w:rPr>
-                    <w:t>+ Name of medicine: free text input, required, length 3-20</w:t>
-                  </w:r>
-                  <w:r>
-                    <w:rPr>
-                      <w:iCs/>
-                      <w:color w:val="000000"/>
-                      <w:sz w:val="22"/>
-                    </w:rPr>
-                    <w:t>.</w:t>
-                  </w:r>
-                </w:p>
-                <w:p>
-                  <w:pPr>
-                    <w:spacing w:before="120" w:after="120" w:line="240" w:lineRule="exact"/>
-                    <w:ind w:left="0" w:firstLine="10"/>
-                    <w:rPr>
-                      <w:szCs w:val="24"/>
-                    </w:rPr>
-                  </w:pPr>
-                  <w:r>
-                    <w:rPr>
-                      <w:szCs w:val="24"/>
-                    </w:rPr>
-                    <w:t>+ Number of times per day: free text input, required, length 3-10.</w:t>
-                  </w:r>
-                </w:p>
-                <w:p>
-                  <w:pPr>
-                    <w:spacing w:before="120" w:after="120" w:line="240" w:lineRule="exact"/>
-                    <w:ind w:left="0" w:firstLine="10"/>
-                    <w:rPr>
-                      <w:szCs w:val="24"/>
-                    </w:rPr>
-                  </w:pPr>
-                  <w:r>
-                    <w:rPr>
-                      <w:szCs w:val="24"/>
-                    </w:rPr>
-                    <w:t>+ Number of quantity per time: free text input, required, length 3-10</w:t>
-                  </w:r>
-                  <w:r>
-                    <w:rPr>
-                      <w:iCs/>
-                      <w:color w:val="000000"/>
-                      <w:sz w:val="22"/>
-                    </w:rPr>
-                    <w:t>.</w:t>
-                  </w:r>
-                </w:p>
-                <w:p>
-                  <w:pPr>
-                    <w:spacing w:before="120" w:after="120" w:line="240" w:lineRule="exact"/>
-                    <w:ind w:left="0" w:firstLine="10"/>
-                    <w:rPr>
-                      <w:szCs w:val="24"/>
-                    </w:rPr>
-                  </w:pPr>
-                  <w:r>
-                    <w:rPr>
-                      <w:szCs w:val="24"/>
-                    </w:rPr>
-                    <w:t>- Food:</w:t>
-                  </w:r>
-                </w:p>
-                <w:p>
-                  <w:pPr>
-                    <w:spacing w:before="120" w:after="120" w:line="240" w:lineRule="exact"/>
-                    <w:ind w:left="0" w:firstLine="10"/>
-                    <w:rPr>
-                      <w:szCs w:val="24"/>
-                    </w:rPr>
-                  </w:pPr>
-                  <w:r>
-                    <w:rPr>
-                      <w:szCs w:val="24"/>
-                    </w:rPr>
-                    <w:t>+ Name of food: free text input, required, length 3-20</w:t>
-                  </w:r>
-                  <w:r>
-                    <w:rPr>
-                      <w:iCs/>
-                      <w:color w:val="000000"/>
-                      <w:sz w:val="22"/>
-                    </w:rPr>
-                    <w:t>.</w:t>
-                  </w:r>
-                </w:p>
-                <w:p>
-                  <w:pPr>
-                    <w:spacing w:before="120" w:after="120" w:line="240" w:lineRule="exact"/>
-                    <w:ind w:left="0" w:firstLine="10"/>
-                    <w:rPr>
-                      <w:szCs w:val="24"/>
-                    </w:rPr>
-                  </w:pPr>
-                  <w:r>
-                    <w:rPr>
-                      <w:szCs w:val="24"/>
-                    </w:rPr>
-                    <w:t>+ Time: 3 option, breakfast or lunch or dinner.</w:t>
-                  </w:r>
-                </w:p>
-                <w:p>
-                  <w:pPr>
-                    <w:spacing w:before="120" w:after="120" w:line="240" w:lineRule="exact"/>
-                    <w:ind w:left="0" w:firstLine="10"/>
-                    <w:rPr>
-                      <w:szCs w:val="24"/>
-                    </w:rPr>
-                  </w:pPr>
-                  <w:r>
-                    <w:rPr>
-                      <w:szCs w:val="24"/>
-                    </w:rPr>
-                    <w:t>- Practice:</w:t>
-                  </w:r>
-                </w:p>
-                <w:p>
-                  <w:pPr>
-                    <w:spacing w:before="120" w:after="120" w:line="240" w:lineRule="exact"/>
-                    <w:ind w:left="0" w:firstLine="10"/>
-                    <w:rPr>
-                      <w:szCs w:val="24"/>
-                    </w:rPr>
-                  </w:pPr>
-                  <w:r>
-                    <w:rPr>
-                      <w:szCs w:val="24"/>
-                    </w:rPr>
-                    <w:lastRenderedPageBreak/>
-                    <w:t>+ Name of practice: free text input, required, length 3-20</w:t>
-                  </w:r>
-                  <w:r>
-                    <w:rPr>
-                      <w:iCs/>
-                      <w:color w:val="000000"/>
-                      <w:sz w:val="22"/>
-                    </w:rPr>
-                    <w:t>.</w:t>
-                  </w:r>
-                </w:p>
-                <w:p>
-                  <w:pPr>
-                    <w:spacing w:before="120" w:after="120" w:line="240" w:lineRule="exact"/>
-                    <w:ind w:left="0" w:firstLine="10"/>
-                    <w:rPr>
-                      <w:szCs w:val="24"/>
-                    </w:rPr>
-                  </w:pPr>
-                  <w:r>
-                    <w:rPr>
-                      <w:szCs w:val="24"/>
-                    </w:rPr>
-                    <w:t>+ Intensity: free text input, required, length 3-10.</w:t>
+                    <w:t xml:space="preserve">patient’s information </w:t>
                   </w:r>
                 </w:p>
                 <w:p>
@@ -7414,333 +7863,16 @@
                       <w:numId w:val="3"/>
                     </w:numPr>
                     <w:spacing w:before="120" w:after="120" w:line="240" w:lineRule="exact"/>
-                    <w:ind w:left="175" w:hanging="175"/>
-                    <w:rPr>
-                      <w:szCs w:val="24"/>
-                    </w:rPr>
-                  </w:pPr>
-                  <w:r>
-                    <w:rPr>
-                      <w:szCs w:val="24"/>
-                    </w:rPr>
-                    <w:t>Appointment Date: default 1 week form current day, format day “</w:t>
-                  </w:r>
-                  <w:proofErr w:type="spellStart"/>
-                  <w:r>
-                    <w:rPr>
-                      <w:szCs w:val="24"/>
-                    </w:rPr>
-                    <w:t>dd</w:t>
-                  </w:r>
-                  <w:proofErr w:type="spellEnd"/>
-                  <w:r>
-                    <w:rPr>
-                      <w:szCs w:val="24"/>
-                    </w:rPr>
-                    <w:t>/mm/</w:t>
-                  </w:r>
-                  <w:proofErr w:type="spellStart"/>
-                  <w:r>
-                    <w:rPr>
-                      <w:szCs w:val="24"/>
-                    </w:rPr>
-                    <w:t>yyyy</w:t>
-                  </w:r>
-                  <w:proofErr w:type="spellEnd"/>
-                  <w:r>
-                    <w:rPr>
-                      <w:szCs w:val="24"/>
-                    </w:rPr>
-                    <w:t>/”, required.</w:t>
-                  </w:r>
-                </w:p>
-                <w:p>
-                  <w:pPr>
-                    <w:spacing w:before="120" w:after="120" w:line="240" w:lineRule="exact"/>
-                    <w:ind w:left="0"/>
-                    <w:rPr>
-                      <w:szCs w:val="24"/>
-                    </w:rPr>
-                  </w:pPr>
-                  <w:r>
-                    <w:rPr>
-                      <w:szCs w:val="24"/>
-                    </w:rPr>
-                    <w:t>Note: free text area.</w:t>
-                  </w:r>
-                </w:p>
-                <w:p>
-                  <w:pPr>
-                    <w:spacing w:before="120" w:after="120" w:line="240" w:lineRule="exact"/>
-                    <w:ind w:left="0"/>
-                    <w:rPr>
-                      <w:szCs w:val="24"/>
-                    </w:rPr>
-                  </w:pPr>
-                  <w:r>
-                    <w:rPr>
-                      <w:szCs w:val="24"/>
-                    </w:rPr>
-                    <w:t>[Exception 1</w:t>
-                  </w:r>
-                  <w:r>
-                    <w:rPr>
-                      <w:szCs w:val="24"/>
-                    </w:rPr>
-                    <w:t>]</w:t>
-                  </w:r>
-                </w:p>
-              </w:tc>
-            </w:tr>
-            <w:tr>
-              <w:tc>
-                <w:tcPr>
-                  <w:tcW w:w="870" w:type="dxa"/>
-                </w:tcPr>
-                <w:p>
-                  <w:pPr>
-                    <w:spacing w:before="120" w:after="120" w:line="240" w:lineRule="exact"/>
-                    <w:ind w:hanging="709"/>
-                    <w:jc w:val="center"/>
-                    <w:rPr>
-                      <w:szCs w:val="24"/>
-                    </w:rPr>
-                  </w:pPr>
-                  <w:r>
-                    <w:rPr>
-                      <w:szCs w:val="24"/>
-                    </w:rPr>
-                    <w:lastRenderedPageBreak/>
-                    <w:t>3</w:t>
-                  </w:r>
-                </w:p>
-              </w:tc>
-              <w:tc>
-                <w:tcPr>
-                  <w:tcW w:w="3661" w:type="dxa"/>
-                </w:tcPr>
-                <w:p>
-                  <w:pPr>
-                    <w:spacing w:before="120" w:after="120" w:line="240" w:lineRule="exact"/>
-                    <w:ind w:left="0"/>
-                    <w:rPr>
-                      <w:szCs w:val="24"/>
-                    </w:rPr>
-                  </w:pPr>
-                  <w:r>
-                    <w:rPr>
-                      <w:szCs w:val="24"/>
-                    </w:rPr>
-                    <w:t>Doctor input diagnostic, medicines, food, practice, Note, appointment date.</w:t>
-                  </w:r>
-                </w:p>
-              </w:tc>
-              <w:tc>
-                <w:tcPr>
-                  <w:tcW w:w="4003" w:type="dxa"/>
-                </w:tcPr>
-                <w:p>
-                  <w:pPr>
-                    <w:spacing w:before="120" w:after="120" w:line="240" w:lineRule="exact"/>
-                    <w:ind w:left="0"/>
-                    <w:rPr>
-                      <w:szCs w:val="24"/>
-                    </w:rPr>
-                  </w:pPr>
-                  <w:r>
-                    <w:rPr>
-                      <w:szCs w:val="24"/>
-                    </w:rPr>
-                    <w:t>System validate information, display popup request for confirmation.</w:t>
-                  </w:r>
-                </w:p>
-                <w:p>
-                  <w:pPr>
-                    <w:spacing w:before="120" w:after="120" w:line="240" w:lineRule="exact"/>
-                    <w:ind w:left="0"/>
-                    <w:rPr>
-                      <w:szCs w:val="24"/>
-                    </w:rPr>
-                  </w:pPr>
-                  <w:r>
-                    <w:rPr>
-                      <w:szCs w:val="24"/>
-                    </w:rPr>
-                    <w:t>[Exception 2,3]</w:t>
-                  </w:r>
-                </w:p>
-              </w:tc>
-            </w:tr>
-            <w:tr>
-              <w:tc>
-                <w:tcPr>
-                  <w:tcW w:w="870" w:type="dxa"/>
-                </w:tcPr>
-                <w:p>
-                  <w:pPr>
-                    <w:spacing w:before="120" w:after="120" w:line="240" w:lineRule="exact"/>
-                    <w:ind w:hanging="709"/>
-                    <w:jc w:val="center"/>
-                    <w:rPr>
-                      <w:szCs w:val="24"/>
-                    </w:rPr>
-                  </w:pPr>
-                  <w:r>
-                    <w:rPr>
-                      <w:szCs w:val="24"/>
-                    </w:rPr>
-                    <w:t>4</w:t>
-                  </w:r>
-                </w:p>
-              </w:tc>
-              <w:tc>
-                <w:tcPr>
-                  <w:tcW w:w="3661" w:type="dxa"/>
-                </w:tcPr>
-                <w:p>
-                  <w:pPr>
-                    <w:spacing w:before="120" w:after="120" w:line="240" w:lineRule="exact"/>
-                    <w:ind w:left="0"/>
-                    <w:rPr>
-                      <w:szCs w:val="24"/>
-                    </w:rPr>
-                  </w:pPr>
-                  <w:r>
-                    <w:rPr>
-                      <w:szCs w:val="24"/>
-                    </w:rPr>
-                    <w:t>Doctor send command to submit</w:t>
-                  </w:r>
-                  <w:r>
-                    <w:rPr>
-                      <w:szCs w:val="24"/>
-                    </w:rPr>
-                    <w:t xml:space="preserve"> request</w:t>
-                  </w:r>
-                  <w:r>
-                    <w:rPr>
-                      <w:szCs w:val="24"/>
-                    </w:rPr>
-                    <w:t>.</w:t>
-                  </w:r>
-                </w:p>
-              </w:tc>
-              <w:tc>
-                <w:tcPr>
-                  <w:tcW w:w="4003" w:type="dxa"/>
-                </w:tcPr>
-                <w:p>
-                  <w:pPr>
-                    <w:spacing w:before="120" w:after="120" w:line="240" w:lineRule="exact"/>
-                    <w:ind w:left="0"/>
-                    <w:rPr>
-                      <w:szCs w:val="24"/>
-                    </w:rPr>
-                  </w:pPr>
-                  <w:r>
-                    <w:rPr>
-                      <w:szCs w:val="24"/>
-                    </w:rPr>
-                    <w:t>System display popup finish treatment request for confirmation.</w:t>
-                  </w:r>
-                </w:p>
-                <w:p>
-                  <w:pPr>
-                    <w:spacing w:before="120" w:after="120" w:line="240" w:lineRule="exact"/>
-                    <w:ind w:left="0"/>
-                    <w:rPr>
-                      <w:szCs w:val="24"/>
-                    </w:rPr>
-                  </w:pPr>
-                </w:p>
-              </w:tc>
-            </w:tr>
-            <w:tr>
-              <w:tc>
-                <w:tcPr>
-                  <w:tcW w:w="870" w:type="dxa"/>
-                </w:tcPr>
-                <w:p>
-                  <w:pPr>
-                    <w:spacing w:before="120" w:after="120" w:line="240" w:lineRule="exact"/>
-                    <w:ind w:hanging="709"/>
-                    <w:jc w:val="center"/>
-                    <w:rPr>
-                      <w:szCs w:val="24"/>
-                    </w:rPr>
-                  </w:pPr>
-                  <w:r>
-                    <w:rPr>
-                      <w:szCs w:val="24"/>
-                    </w:rPr>
-                    <w:t>5</w:t>
-                  </w:r>
-                </w:p>
-              </w:tc>
-              <w:tc>
-                <w:tcPr>
-                  <w:tcW w:w="3661" w:type="dxa"/>
-                </w:tcPr>
-                <w:p>
-                  <w:pPr>
-                    <w:spacing w:before="120" w:after="120" w:line="240" w:lineRule="exact"/>
-                    <w:ind w:left="0"/>
-                    <w:rPr>
-                      <w:szCs w:val="24"/>
-                    </w:rPr>
-                  </w:pPr>
-                  <w:r>
-                    <w:rPr>
-                      <w:szCs w:val="24"/>
-                    </w:rPr>
-                    <w:t xml:space="preserve">Doctor send command to </w:t>
-                  </w:r>
-                  <w:r>
-                    <w:rPr>
-                      <w:szCs w:val="24"/>
-                    </w:rPr>
-                    <w:t xml:space="preserve">confirmation </w:t>
-                  </w:r>
-                  <w:r>
-                    <w:rPr>
-                      <w:szCs w:val="24"/>
-                    </w:rPr>
-                    <w:t>request.</w:t>
-                  </w:r>
-                </w:p>
-                <w:p>
-                  <w:pPr>
-                    <w:spacing w:before="120" w:after="120" w:line="240" w:lineRule="exact"/>
-                    <w:ind w:left="0"/>
-                    <w:rPr>
-                      <w:szCs w:val="24"/>
-                    </w:rPr>
-                  </w:pPr>
-                  <w:r>
-                    <w:rPr>
-                      <w:szCs w:val="24"/>
-                    </w:rPr>
-                    <w:t>[Alternative 1]</w:t>
-                  </w:r>
-                </w:p>
-              </w:tc>
-              <w:tc>
-                <w:tcPr>
-                  <w:tcW w:w="4003" w:type="dxa"/>
-                </w:tcPr>
-                <w:p>
-                  <w:pPr>
-                    <w:spacing w:before="120" w:after="120" w:line="240" w:lineRule="exact"/>
-                    <w:ind w:left="0"/>
-                    <w:rPr>
-                      <w:szCs w:val="24"/>
-                    </w:rPr>
-                  </w:pPr>
-                  <w:r>
-                    <w:rPr>
-                      <w:szCs w:val="24"/>
-                    </w:rPr>
-                    <w:t>System display popup make appointment request for confirmation.</w:t>
+                    <w:ind w:left="265" w:hanging="270"/>
+                    <w:rPr>
+                      <w:szCs w:val="24"/>
+                    </w:rPr>
+                  </w:pPr>
+                  <w:r>
+                    <w:rPr>
+                      <w:szCs w:val="24"/>
+                    </w:rPr>
+                    <w:t>Name: text, read only.</w:t>
                   </w:r>
                 </w:p>
                 <w:p>
@@ -7751,6 +7883,393 @@
                       <w:numId w:val="3"/>
                     </w:numPr>
                     <w:spacing w:before="120" w:after="120" w:line="240" w:lineRule="exact"/>
+                    <w:ind w:left="265" w:hanging="270"/>
+                    <w:rPr>
+                      <w:szCs w:val="24"/>
+                    </w:rPr>
+                  </w:pPr>
+                  <w:r>
+                    <w:rPr>
+                      <w:szCs w:val="24"/>
+                    </w:rPr>
+                    <w:t>Age: text, read only.</w:t>
+                  </w:r>
+                </w:p>
+                <w:p>
+                  <w:pPr>
+                    <w:pStyle w:val="ListParagraph"/>
+                    <w:numPr>
+                      <w:ilvl w:val="0"/>
+                      <w:numId w:val="3"/>
+                    </w:numPr>
+                    <w:spacing w:before="120" w:after="120" w:line="240" w:lineRule="exact"/>
+                    <w:ind w:left="265" w:hanging="270"/>
+                    <w:rPr>
+                      <w:szCs w:val="24"/>
+                    </w:rPr>
+                  </w:pPr>
+                  <w:r>
+                    <w:rPr>
+                      <w:szCs w:val="24"/>
+                    </w:rPr>
+                    <w:t>Gender: text, read only.</w:t>
+                  </w:r>
+                </w:p>
+                <w:p>
+                  <w:pPr>
+                    <w:pStyle w:val="ListParagraph"/>
+                    <w:numPr>
+                      <w:ilvl w:val="0"/>
+                      <w:numId w:val="3"/>
+                    </w:numPr>
+                    <w:spacing w:before="120" w:after="120" w:line="240" w:lineRule="exact"/>
+                    <w:ind w:left="265" w:hanging="270"/>
+                    <w:rPr>
+                      <w:szCs w:val="24"/>
+                    </w:rPr>
+                  </w:pPr>
+                  <w:r>
+                    <w:rPr>
+                      <w:szCs w:val="24"/>
+                    </w:rPr>
+                    <w:t>Information date: text, read only.</w:t>
+                  </w:r>
+                </w:p>
+                <w:p>
+                  <w:pPr>
+                    <w:pStyle w:val="ListParagraph"/>
+                    <w:numPr>
+                      <w:ilvl w:val="0"/>
+                      <w:numId w:val="3"/>
+                    </w:numPr>
+                    <w:spacing w:before="120" w:after="120" w:line="240" w:lineRule="exact"/>
+                    <w:ind w:left="265" w:hanging="270"/>
+                    <w:rPr>
+                      <w:szCs w:val="24"/>
+                    </w:rPr>
+                  </w:pPr>
+                  <w:r>
+                    <w:rPr>
+                      <w:szCs w:val="24"/>
+                    </w:rPr>
+                    <w:t>Height:  text, read only.</w:t>
+                  </w:r>
+                </w:p>
+                <w:p>
+                  <w:pPr>
+                    <w:pStyle w:val="ListParagraph"/>
+                    <w:numPr>
+                      <w:ilvl w:val="0"/>
+                      <w:numId w:val="3"/>
+                    </w:numPr>
+                    <w:spacing w:before="120" w:after="120" w:line="240" w:lineRule="exact"/>
+                    <w:ind w:left="265" w:hanging="270"/>
+                    <w:rPr>
+                      <w:szCs w:val="24"/>
+                    </w:rPr>
+                  </w:pPr>
+                  <w:r>
+                    <w:rPr>
+                      <w:szCs w:val="24"/>
+                    </w:rPr>
+                    <w:t>Weight: text, read only.</w:t>
+                  </w:r>
+                </w:p>
+                <w:p>
+                  <w:pPr>
+                    <w:pStyle w:val="ListParagraph"/>
+                    <w:numPr>
+                      <w:ilvl w:val="0"/>
+                      <w:numId w:val="3"/>
+                    </w:numPr>
+                    <w:spacing w:before="120" w:after="120" w:line="240" w:lineRule="exact"/>
+                    <w:ind w:left="265" w:hanging="270"/>
+                    <w:rPr>
+                      <w:szCs w:val="24"/>
+                    </w:rPr>
+                  </w:pPr>
+                  <w:r>
+                    <w:rPr>
+                      <w:szCs w:val="24"/>
+                    </w:rPr>
+                    <w:t>Medical history: table, read only.</w:t>
+                  </w:r>
+                </w:p>
+                <w:p>
+                  <w:pPr>
+                    <w:pStyle w:val="ListParagraph"/>
+                    <w:numPr>
+                      <w:ilvl w:val="0"/>
+                      <w:numId w:val="3"/>
+                    </w:numPr>
+                    <w:spacing w:before="120" w:after="120" w:line="240" w:lineRule="exact"/>
+                    <w:ind w:left="265" w:hanging="270"/>
+                    <w:rPr>
+                      <w:szCs w:val="24"/>
+                    </w:rPr>
+                  </w:pPr>
+                  <w:r>
+                    <w:rPr>
+                      <w:rFonts w:cs="Helvetica"/>
+                      <w:bCs/>
+                      <w:color w:val="333333"/>
+                      <w:szCs w:val="24"/>
+                      <w:shd w:val="clear" w:color="auto" w:fill="FFFFFF"/>
+                    </w:rPr>
+                    <w:t>Clinical symptoms</w:t>
+                  </w:r>
+                  <w:r>
+                    <w:rPr>
+                      <w:rFonts w:cs="Helvetica"/>
+                      <w:bCs/>
+                      <w:color w:val="333333"/>
+                      <w:szCs w:val="24"/>
+                      <w:shd w:val="clear" w:color="auto" w:fill="FFFFFF"/>
+                    </w:rPr>
+                    <w:t>: table, read only.</w:t>
+                  </w:r>
+                </w:p>
+                <w:p>
+                  <w:pPr>
+                    <w:spacing w:before="120" w:after="120" w:line="240" w:lineRule="exact"/>
+                    <w:ind w:left="0"/>
+                    <w:rPr>
+                      <w:szCs w:val="24"/>
+                    </w:rPr>
+                  </w:pPr>
+                  <w:r>
+                    <w:rPr>
+                      <w:szCs w:val="24"/>
+                    </w:rPr>
+                    <w:t>S</w:t>
+                  </w:r>
+                  <w:r>
+                    <w:rPr>
+                      <w:szCs w:val="24"/>
+                    </w:rPr>
+                    <w:t>uggest treatment information</w:t>
+                  </w:r>
+                  <w:r>
+                    <w:rPr>
+                      <w:szCs w:val="24"/>
+                    </w:rPr>
+                    <w:t>.</w:t>
+                  </w:r>
+                </w:p>
+                <w:p>
+                  <w:pPr>
+                    <w:spacing w:before="120" w:after="120" w:line="240" w:lineRule="exact"/>
+                    <w:ind w:left="0"/>
+                    <w:rPr>
+                      <w:szCs w:val="24"/>
+                    </w:rPr>
+                  </w:pPr>
+                  <w:r>
+                    <w:rPr>
+                      <w:szCs w:val="24"/>
+                    </w:rPr>
+                    <w:t>Diagnostic: free text input, required, length 3-40</w:t>
+                  </w:r>
+                  <w:r>
+                    <w:rPr>
+                      <w:iCs/>
+                      <w:color w:val="000000"/>
+                      <w:sz w:val="22"/>
+                    </w:rPr>
+                    <w:t>.</w:t>
+                  </w:r>
+                </w:p>
+                <w:p>
+                  <w:pPr>
+                    <w:spacing w:before="120" w:after="120" w:line="240" w:lineRule="exact"/>
+                    <w:ind w:left="0" w:firstLine="10"/>
+                    <w:rPr>
+                      <w:szCs w:val="24"/>
+                    </w:rPr>
+                  </w:pPr>
+                  <w:r>
+                    <w:rPr>
+                      <w:szCs w:val="24"/>
+                    </w:rPr>
+                    <w:lastRenderedPageBreak/>
+                    <w:t>- Medicines:</w:t>
+                  </w:r>
+                </w:p>
+                <w:p>
+                  <w:pPr>
+                    <w:spacing w:before="120" w:after="120" w:line="240" w:lineRule="exact"/>
+                    <w:ind w:left="0" w:firstLine="10"/>
+                    <w:rPr>
+                      <w:szCs w:val="24"/>
+                    </w:rPr>
+                  </w:pPr>
+                  <w:r>
+                    <w:rPr>
+                      <w:szCs w:val="24"/>
+                    </w:rPr>
+                    <w:t>+ Name of medicine: free text input, required, length 3-20</w:t>
+                  </w:r>
+                  <w:r>
+                    <w:rPr>
+                      <w:iCs/>
+                      <w:color w:val="000000"/>
+                      <w:sz w:val="22"/>
+                    </w:rPr>
+                    <w:t>.</w:t>
+                  </w:r>
+                </w:p>
+                <w:p>
+                  <w:pPr>
+                    <w:spacing w:before="120" w:after="120" w:line="240" w:lineRule="exact"/>
+                    <w:ind w:left="0" w:firstLine="10"/>
+                    <w:rPr>
+                      <w:szCs w:val="24"/>
+                    </w:rPr>
+                  </w:pPr>
+                  <w:r>
+                    <w:rPr>
+                      <w:szCs w:val="24"/>
+                    </w:rPr>
+                    <w:t>+ Number of times per day: free text input, required, length 3-10.</w:t>
+                  </w:r>
+                </w:p>
+                <w:p>
+                  <w:pPr>
+                    <w:spacing w:before="120" w:after="120" w:line="240" w:lineRule="exact"/>
+                    <w:ind w:left="0" w:firstLine="10"/>
+                    <w:rPr>
+                      <w:szCs w:val="24"/>
+                    </w:rPr>
+                  </w:pPr>
+                  <w:r>
+                    <w:rPr>
+                      <w:szCs w:val="24"/>
+                    </w:rPr>
+                    <w:t>+ Number of quantity per time: free text input, required, length 3-10</w:t>
+                  </w:r>
+                  <w:r>
+                    <w:rPr>
+                      <w:iCs/>
+                      <w:color w:val="000000"/>
+                      <w:sz w:val="22"/>
+                    </w:rPr>
+                    <w:t>.</w:t>
+                  </w:r>
+                </w:p>
+                <w:p>
+                  <w:pPr>
+                    <w:spacing w:before="120" w:after="120" w:line="240" w:lineRule="exact"/>
+                    <w:ind w:left="0" w:firstLine="10"/>
+                    <w:rPr>
+                      <w:szCs w:val="24"/>
+                    </w:rPr>
+                  </w:pPr>
+                  <w:r>
+                    <w:rPr>
+                      <w:szCs w:val="24"/>
+                    </w:rPr>
+                    <w:t>- Food:</w:t>
+                  </w:r>
+                </w:p>
+                <w:p>
+                  <w:pPr>
+                    <w:spacing w:before="120" w:after="120" w:line="240" w:lineRule="exact"/>
+                    <w:ind w:left="0" w:firstLine="10"/>
+                    <w:rPr>
+                      <w:szCs w:val="24"/>
+                    </w:rPr>
+                  </w:pPr>
+                  <w:r>
+                    <w:rPr>
+                      <w:szCs w:val="24"/>
+                    </w:rPr>
+                    <w:t>+ Name of food: free text input, required, length 3-20</w:t>
+                  </w:r>
+                  <w:r>
+                    <w:rPr>
+                      <w:iCs/>
+                      <w:color w:val="000000"/>
+                      <w:sz w:val="22"/>
+                    </w:rPr>
+                    <w:t>.</w:t>
+                  </w:r>
+                </w:p>
+                <w:p>
+                  <w:pPr>
+                    <w:spacing w:before="120" w:after="120" w:line="240" w:lineRule="exact"/>
+                    <w:ind w:left="0" w:firstLine="10"/>
+                    <w:rPr>
+                      <w:szCs w:val="24"/>
+                    </w:rPr>
+                  </w:pPr>
+                  <w:r>
+                    <w:rPr>
+                      <w:szCs w:val="24"/>
+                    </w:rPr>
+                    <w:t>+ Time: 3 option, breakfast or lunch or dinner.</w:t>
+                  </w:r>
+                </w:p>
+                <w:p>
+                  <w:pPr>
+                    <w:spacing w:before="120" w:after="120" w:line="240" w:lineRule="exact"/>
+                    <w:ind w:left="0" w:firstLine="10"/>
+                    <w:rPr>
+                      <w:szCs w:val="24"/>
+                    </w:rPr>
+                  </w:pPr>
+                  <w:r>
+                    <w:rPr>
+                      <w:szCs w:val="24"/>
+                    </w:rPr>
+                    <w:t>- Practice:</w:t>
+                  </w:r>
+                </w:p>
+                <w:p>
+                  <w:pPr>
+                    <w:spacing w:before="120" w:after="120" w:line="240" w:lineRule="exact"/>
+                    <w:ind w:left="0" w:firstLine="10"/>
+                    <w:rPr>
+                      <w:szCs w:val="24"/>
+                    </w:rPr>
+                  </w:pPr>
+                  <w:r>
+                    <w:rPr>
+                      <w:szCs w:val="24"/>
+                    </w:rPr>
+                    <w:t>+ Name of practice: free text input, required, length 3-20</w:t>
+                  </w:r>
+                  <w:r>
+                    <w:rPr>
+                      <w:iCs/>
+                      <w:color w:val="000000"/>
+                      <w:sz w:val="22"/>
+                    </w:rPr>
+                    <w:t>.</w:t>
+                  </w:r>
+                </w:p>
+                <w:p>
+                  <w:pPr>
+                    <w:spacing w:before="120" w:after="120" w:line="240" w:lineRule="exact"/>
+                    <w:ind w:left="0" w:firstLine="10"/>
+                    <w:rPr>
+                      <w:szCs w:val="24"/>
+                    </w:rPr>
+                  </w:pPr>
+                  <w:r>
+                    <w:rPr>
+                      <w:szCs w:val="24"/>
+                    </w:rPr>
+                    <w:t>+ Intensity: free text input, required, length 3-10.</w:t>
+                  </w:r>
+                </w:p>
+                <w:p>
+                  <w:pPr>
+                    <w:pStyle w:val="ListParagraph"/>
+                    <w:numPr>
+                      <w:ilvl w:val="0"/>
+                      <w:numId w:val="3"/>
+                    </w:numPr>
+                    <w:spacing w:before="120" w:after="120" w:line="240" w:lineRule="exact"/>
                     <w:ind w:left="175" w:hanging="175"/>
                     <w:rPr>
                       <w:szCs w:val="24"/>
@@ -7799,6 +8318,33 @@
                       <w:szCs w:val="24"/>
                     </w:rPr>
                   </w:pPr>
+                  <w:r>
+                    <w:rPr>
+                      <w:szCs w:val="24"/>
+                    </w:rPr>
+                    <w:t>Note: free text area.</w:t>
+                  </w:r>
+                </w:p>
+                <w:p>
+                  <w:pPr>
+                    <w:spacing w:before="120" w:after="120" w:line="240" w:lineRule="exact"/>
+                    <w:ind w:left="0"/>
+                    <w:rPr>
+                      <w:szCs w:val="24"/>
+                    </w:rPr>
+                  </w:pPr>
+                  <w:r>
+                    <w:rPr>
+                      <w:szCs w:val="24"/>
+                    </w:rPr>
+                    <w:t>[Exception 1</w:t>
+                  </w:r>
+                  <w:r>
+                    <w:rPr>
+                      <w:szCs w:val="24"/>
+                    </w:rPr>
+                    <w:t>]</w:t>
+                  </w:r>
                 </w:p>
               </w:tc>
             </w:tr>
@@ -7820,7 +8366,8 @@
                     <w:rPr>
                       <w:szCs w:val="24"/>
                     </w:rPr>
-                    <w:t>6</w:t>
+                    <w:lastRenderedPageBreak/>
+                    <w:t>3</w:t>
                   </w:r>
                 </w:p>
               </w:tc>
@@ -7840,7 +8387,7 @@
                     <w:rPr>
                       <w:szCs w:val="24"/>
                     </w:rPr>
-                    <w:t>Doctor input appointment date</w:t>
+                    <w:t>Doctor input diagnostic, medicines, food, practice, Note, appointment date.</w:t>
                   </w:r>
                 </w:p>
               </w:tc>
@@ -7860,7 +8407,22 @@
                     <w:rPr>
                       <w:szCs w:val="24"/>
                     </w:rPr>
-                    <w:t>System validate information</w:t>
+                    <w:t>System validate information, display popup request for confirmation.</w:t>
+                  </w:r>
+                </w:p>
+                <w:p>
+                  <w:pPr>
+                    <w:spacing w:before="120" w:after="120" w:line="240" w:lineRule="exact"/>
+                    <w:ind w:left="0"/>
+                    <w:rPr>
+                      <w:szCs w:val="24"/>
+                    </w:rPr>
+                  </w:pPr>
+                  <w:r>
+                    <w:rPr>
+                      <w:szCs w:val="24"/>
+                    </w:rPr>
+                    <w:t>[Exception 2,3]</w:t>
                   </w:r>
                 </w:p>
               </w:tc>
@@ -7883,6 +8445,300 @@
                     <w:rPr>
                       <w:szCs w:val="24"/>
                     </w:rPr>
+                    <w:t>4</w:t>
+                  </w:r>
+                </w:p>
+              </w:tc>
+              <w:tc>
+                <w:tcPr>
+                  <w:tcW w:w="3661" w:type="dxa"/>
+                </w:tcPr>
+                <w:p>
+                  <w:pPr>
+                    <w:spacing w:before="120" w:after="120" w:line="240" w:lineRule="exact"/>
+                    <w:ind w:left="0"/>
+                    <w:rPr>
+                      <w:szCs w:val="24"/>
+                    </w:rPr>
+                  </w:pPr>
+                  <w:r>
+                    <w:rPr>
+                      <w:szCs w:val="24"/>
+                    </w:rPr>
+                    <w:t>Doctor send command to submit</w:t>
+                  </w:r>
+                  <w:r>
+                    <w:rPr>
+                      <w:szCs w:val="24"/>
+                    </w:rPr>
+                    <w:t xml:space="preserve"> request</w:t>
+                  </w:r>
+                  <w:r>
+                    <w:rPr>
+                      <w:szCs w:val="24"/>
+                    </w:rPr>
+                    <w:t>.</w:t>
+                  </w:r>
+                </w:p>
+              </w:tc>
+              <w:tc>
+                <w:tcPr>
+                  <w:tcW w:w="4003" w:type="dxa"/>
+                </w:tcPr>
+                <w:p>
+                  <w:pPr>
+                    <w:spacing w:before="120" w:after="120" w:line="240" w:lineRule="exact"/>
+                    <w:ind w:left="0"/>
+                    <w:rPr>
+                      <w:szCs w:val="24"/>
+                    </w:rPr>
+                  </w:pPr>
+                  <w:r>
+                    <w:rPr>
+                      <w:szCs w:val="24"/>
+                    </w:rPr>
+                    <w:t>System display popup finish treatment request for confirmation.</w:t>
+                  </w:r>
+                </w:p>
+                <w:p>
+                  <w:pPr>
+                    <w:spacing w:before="120" w:after="120" w:line="240" w:lineRule="exact"/>
+                    <w:ind w:left="0"/>
+                    <w:rPr>
+                      <w:szCs w:val="24"/>
+                    </w:rPr>
+                  </w:pPr>
+                </w:p>
+              </w:tc>
+            </w:tr>
+            <w:tr>
+              <w:tc>
+                <w:tcPr>
+                  <w:tcW w:w="870" w:type="dxa"/>
+                </w:tcPr>
+                <w:p>
+                  <w:pPr>
+                    <w:spacing w:before="120" w:after="120" w:line="240" w:lineRule="exact"/>
+                    <w:ind w:hanging="709"/>
+                    <w:jc w:val="center"/>
+                    <w:rPr>
+                      <w:szCs w:val="24"/>
+                    </w:rPr>
+                  </w:pPr>
+                  <w:r>
+                    <w:rPr>
+                      <w:szCs w:val="24"/>
+                    </w:rPr>
+                    <w:t>5</w:t>
+                  </w:r>
+                </w:p>
+              </w:tc>
+              <w:tc>
+                <w:tcPr>
+                  <w:tcW w:w="3661" w:type="dxa"/>
+                </w:tcPr>
+                <w:p>
+                  <w:pPr>
+                    <w:spacing w:before="120" w:after="120" w:line="240" w:lineRule="exact"/>
+                    <w:ind w:left="0"/>
+                    <w:rPr>
+                      <w:szCs w:val="24"/>
+                    </w:rPr>
+                  </w:pPr>
+                  <w:r>
+                    <w:rPr>
+                      <w:szCs w:val="24"/>
+                    </w:rPr>
+                    <w:t xml:space="preserve">Doctor send command to </w:t>
+                  </w:r>
+                  <w:r>
+                    <w:rPr>
+                      <w:szCs w:val="24"/>
+                    </w:rPr>
+                    <w:t xml:space="preserve">confirmation </w:t>
+                  </w:r>
+                  <w:r>
+                    <w:rPr>
+                      <w:szCs w:val="24"/>
+                    </w:rPr>
+                    <w:t>request.</w:t>
+                  </w:r>
+                </w:p>
+                <w:p>
+                  <w:pPr>
+                    <w:spacing w:before="120" w:after="120" w:line="240" w:lineRule="exact"/>
+                    <w:ind w:left="0"/>
+                    <w:rPr>
+                      <w:szCs w:val="24"/>
+                    </w:rPr>
+                  </w:pPr>
+                  <w:r>
+                    <w:rPr>
+                      <w:szCs w:val="24"/>
+                    </w:rPr>
+                    <w:t>[Alternative 1]</w:t>
+                  </w:r>
+                </w:p>
+              </w:tc>
+              <w:tc>
+                <w:tcPr>
+                  <w:tcW w:w="4003" w:type="dxa"/>
+                </w:tcPr>
+                <w:p>
+                  <w:pPr>
+                    <w:spacing w:before="120" w:after="120" w:line="240" w:lineRule="exact"/>
+                    <w:ind w:left="0"/>
+                    <w:rPr>
+                      <w:szCs w:val="24"/>
+                    </w:rPr>
+                  </w:pPr>
+                  <w:r>
+                    <w:rPr>
+                      <w:szCs w:val="24"/>
+                    </w:rPr>
+                    <w:t>System display popup make appointment request for confirmation.</w:t>
+                  </w:r>
+                </w:p>
+                <w:p>
+                  <w:pPr>
+                    <w:pStyle w:val="ListParagraph"/>
+                    <w:numPr>
+                      <w:ilvl w:val="0"/>
+                      <w:numId w:val="3"/>
+                    </w:numPr>
+                    <w:spacing w:before="120" w:after="120" w:line="240" w:lineRule="exact"/>
+                    <w:ind w:left="175" w:hanging="175"/>
+                    <w:rPr>
+                      <w:szCs w:val="24"/>
+                    </w:rPr>
+                  </w:pPr>
+                  <w:r>
+                    <w:rPr>
+                      <w:szCs w:val="24"/>
+                    </w:rPr>
+                    <w:t>Appointment Date: default 1 week form current day, format day “</w:t>
+                  </w:r>
+                  <w:proofErr w:type="spellStart"/>
+                  <w:r>
+                    <w:rPr>
+                      <w:szCs w:val="24"/>
+                    </w:rPr>
+                    <w:t>dd</w:t>
+                  </w:r>
+                  <w:proofErr w:type="spellEnd"/>
+                  <w:r>
+                    <w:rPr>
+                      <w:szCs w:val="24"/>
+                    </w:rPr>
+                    <w:t>/mm/</w:t>
+                  </w:r>
+                  <w:proofErr w:type="spellStart"/>
+                  <w:r>
+                    <w:rPr>
+                      <w:szCs w:val="24"/>
+                    </w:rPr>
+                    <w:t>yyyy</w:t>
+                  </w:r>
+                  <w:proofErr w:type="spellEnd"/>
+                  <w:r>
+                    <w:rPr>
+                      <w:szCs w:val="24"/>
+                    </w:rPr>
+                    <w:t>/”, required.</w:t>
+                  </w:r>
+                </w:p>
+                <w:p>
+                  <w:pPr>
+                    <w:spacing w:before="120" w:after="120" w:line="240" w:lineRule="exact"/>
+                    <w:ind w:left="0"/>
+                    <w:rPr>
+                      <w:szCs w:val="24"/>
+                    </w:rPr>
+                  </w:pPr>
+                </w:p>
+              </w:tc>
+            </w:tr>
+            <w:tr>
+              <w:tc>
+                <w:tcPr>
+                  <w:tcW w:w="870" w:type="dxa"/>
+                </w:tcPr>
+                <w:p>
+                  <w:pPr>
+                    <w:spacing w:before="120" w:after="120" w:line="240" w:lineRule="exact"/>
+                    <w:ind w:hanging="709"/>
+                    <w:jc w:val="center"/>
+                    <w:rPr>
+                      <w:szCs w:val="24"/>
+                    </w:rPr>
+                  </w:pPr>
+                  <w:r>
+                    <w:rPr>
+                      <w:szCs w:val="24"/>
+                    </w:rPr>
+                    <w:t>6</w:t>
+                  </w:r>
+                </w:p>
+              </w:tc>
+              <w:tc>
+                <w:tcPr>
+                  <w:tcW w:w="3661" w:type="dxa"/>
+                </w:tcPr>
+                <w:p>
+                  <w:pPr>
+                    <w:spacing w:before="120" w:after="120" w:line="240" w:lineRule="exact"/>
+                    <w:ind w:left="0"/>
+                    <w:rPr>
+                      <w:szCs w:val="24"/>
+                    </w:rPr>
+                  </w:pPr>
+                  <w:r>
+                    <w:rPr>
+                      <w:szCs w:val="24"/>
+                    </w:rPr>
+                    <w:t>Doctor input appointment date</w:t>
+                  </w:r>
+                </w:p>
+              </w:tc>
+              <w:tc>
+                <w:tcPr>
+                  <w:tcW w:w="4003" w:type="dxa"/>
+                </w:tcPr>
+                <w:p>
+                  <w:pPr>
+                    <w:spacing w:before="120" w:after="120" w:line="240" w:lineRule="exact"/>
+                    <w:ind w:left="0"/>
+                    <w:rPr>
+                      <w:szCs w:val="24"/>
+                    </w:rPr>
+                  </w:pPr>
+                  <w:r>
+                    <w:rPr>
+                      <w:szCs w:val="24"/>
+                    </w:rPr>
+                    <w:t>System validate information</w:t>
+                  </w:r>
+                </w:p>
+              </w:tc>
+            </w:tr>
+            <w:tr>
+              <w:tc>
+                <w:tcPr>
+                  <w:tcW w:w="870" w:type="dxa"/>
+                </w:tcPr>
+                <w:p>
+                  <w:pPr>
+                    <w:spacing w:before="120" w:after="120" w:line="240" w:lineRule="exact"/>
+                    <w:ind w:hanging="709"/>
+                    <w:jc w:val="center"/>
+                    <w:rPr>
+                      <w:szCs w:val="24"/>
+                    </w:rPr>
+                  </w:pPr>
+                  <w:r>
+                    <w:rPr>
+                      <w:szCs w:val="24"/>
+                    </w:rPr>
                     <w:t>6</w:t>
                   </w:r>
                 </w:p>
@@ -7963,6 +8819,7 @@
                 <w:b/>
                 <w:szCs w:val="24"/>
               </w:rPr>
+              <w:lastRenderedPageBreak/>
               <w:t>Alternative Scenario:</w:t>
             </w:r>
             <w:r>
@@ -8341,7 +9198,6 @@
                 <w:b/>
                 <w:szCs w:val="24"/>
               </w:rPr>
-              <w:lastRenderedPageBreak/>
               <w:t xml:space="preserve">Exceptions: </w:t>
             </w:r>
           </w:p>

</xml_diff>

<commit_message>
fix report 3 - AnhPN
</commit_message>
<xml_diff>
--- a/docs/Reports/tmp/Report3_anh.docx
+++ b/docs/Reports/tmp/Report3_anh.docx
@@ -53,7 +53,7 @@
           <w:noProof/>
         </w:rPr>
         <w:drawing>
-          <wp:inline distT="0" distB="0" distL="0" distR="0" wp14:anchorId="3006E959" wp14:editId="7AE9E485">
+          <wp:inline distT="0" distB="0" distL="0" distR="0" wp14:anchorId="75374011" wp14:editId="63A1BA18">
             <wp:extent cx="4705350" cy="2819400"/>
             <wp:effectExtent l="0" t="0" r="0" b="0"/>
             <wp:docPr id="1" name="Picture 1"/>
@@ -668,7 +668,51 @@
               <w:rPr>
                 <w:szCs w:val="24"/>
               </w:rPr>
-              <w:t>User log in the system by role doctor.</w:t>
+              <w:t>User log</w:t>
+            </w:r>
+            <w:r>
+              <w:rPr>
+                <w:szCs w:val="24"/>
+              </w:rPr>
+              <w:t>ged</w:t>
+            </w:r>
+            <w:r>
+              <w:rPr>
+                <w:szCs w:val="24"/>
+              </w:rPr>
+              <w:t xml:space="preserve"> in the system by role doctor</w:t>
+            </w:r>
+            <w:r>
+              <w:rPr>
+                <w:szCs w:val="24"/>
+              </w:rPr>
+              <w:t xml:space="preserve"> before</w:t>
+            </w:r>
+            <w:r>
+              <w:rPr>
+                <w:szCs w:val="24"/>
+              </w:rPr>
+              <w:t>.</w:t>
+            </w:r>
+          </w:p>
+          <w:p>
+            <w:pPr>
+              <w:pStyle w:val="ListParagraph"/>
+              <w:numPr>
+                <w:ilvl w:val="0"/>
+                <w:numId w:val="8"/>
+              </w:numPr>
+              <w:spacing w:before="120" w:after="120" w:line="240" w:lineRule="exact"/>
+              <w:ind w:left="885" w:hanging="426"/>
+              <w:rPr>
+                <w:szCs w:val="24"/>
+              </w:rPr>
+            </w:pPr>
+            <w:r>
+              <w:rPr>
+                <w:szCs w:val="24"/>
+              </w:rPr>
+              <w:t>Doctor selected a patient before.</w:t>
             </w:r>
           </w:p>
           <w:p>
@@ -745,6 +789,7 @@
                 <w:b/>
                 <w:szCs w:val="24"/>
               </w:rPr>
+              <w:lastRenderedPageBreak/>
               <w:t xml:space="preserve">Fail: </w:t>
             </w:r>
             <w:r>
@@ -768,7 +813,6 @@
                 <w:b/>
                 <w:szCs w:val="24"/>
               </w:rPr>
-              <w:lastRenderedPageBreak/>
               <w:t>Main Success Scenario:</w:t>
             </w:r>
           </w:p>
@@ -900,13 +944,13 @@
                     <w:rPr>
                       <w:szCs w:val="24"/>
                     </w:rPr>
-                    <w:t xml:space="preserve">Doctor </w:t>
-                  </w:r>
-                  <w:r>
-                    <w:rPr>
-                      <w:szCs w:val="24"/>
-                    </w:rPr>
-                    <w:t>goes to search view</w:t>
+                    <w:t>Doctor goes to view</w:t>
+                  </w:r>
+                  <w:r>
+                    <w:rPr>
+                      <w:szCs w:val="24"/>
+                    </w:rPr>
+                    <w:t xml:space="preserve"> medical history of patient</w:t>
                   </w:r>
                   <w:r>
                     <w:rPr>
@@ -932,19 +976,13 @@
                     <w:rPr>
                       <w:szCs w:val="24"/>
                     </w:rPr>
-                    <w:t>System requires</w:t>
-                  </w:r>
-                  <w:r>
-                    <w:rPr>
-                      <w:szCs w:val="24"/>
-                    </w:rPr>
-                    <w:t xml:space="preserve"> identity information form Doctor</w:t>
-                  </w:r>
-                  <w:r>
-                    <w:rPr>
-                      <w:szCs w:val="24"/>
-                    </w:rPr>
-                    <w:t>.</w:t>
+                    <w:t>System display</w:t>
+                  </w:r>
+                  <w:r>
+                    <w:rPr>
+                      <w:szCs w:val="24"/>
+                    </w:rPr>
+                    <w:t xml:space="preserve"> </w:t>
                   </w:r>
                 </w:p>
                 <w:p>
@@ -964,13 +1002,267 @@
                     <w:rPr>
                       <w:szCs w:val="24"/>
                     </w:rPr>
-                    <w:t xml:space="preserve">Search </w:t>
-                  </w:r>
-                  <w:r>
-                    <w:rPr>
-                      <w:szCs w:val="24"/>
-                    </w:rPr>
-                    <w:t>Name: free text input</w:t>
+                    <w:t>Name: text, read only.</w:t>
+                  </w:r>
+                </w:p>
+                <w:p>
+                  <w:pPr>
+                    <w:pStyle w:val="ListParagraph"/>
+                    <w:numPr>
+                      <w:ilvl w:val="0"/>
+                      <w:numId w:val="3"/>
+                    </w:numPr>
+                    <w:spacing w:before="120" w:after="120" w:line="240" w:lineRule="exact"/>
+                    <w:ind w:left="265" w:hanging="265"/>
+                    <w:rPr>
+                      <w:szCs w:val="24"/>
+                    </w:rPr>
+                  </w:pPr>
+                  <w:r>
+                    <w:rPr>
+                      <w:szCs w:val="24"/>
+                    </w:rPr>
+                    <w:t>Age: text, read only.</w:t>
+                  </w:r>
+                </w:p>
+                <w:p>
+                  <w:pPr>
+                    <w:pStyle w:val="ListParagraph"/>
+                    <w:numPr>
+                      <w:ilvl w:val="0"/>
+                      <w:numId w:val="3"/>
+                    </w:numPr>
+                    <w:spacing w:before="120" w:after="120" w:line="240" w:lineRule="exact"/>
+                    <w:ind w:left="265" w:hanging="265"/>
+                    <w:rPr>
+                      <w:szCs w:val="24"/>
+                    </w:rPr>
+                  </w:pPr>
+                  <w:r>
+                    <w:rPr>
+                      <w:szCs w:val="24"/>
+                    </w:rPr>
+                    <w:t>Gender: text, read only.</w:t>
+                  </w:r>
+                </w:p>
+                <w:p>
+                  <w:pPr>
+                    <w:pStyle w:val="ListParagraph"/>
+                    <w:numPr>
+                      <w:ilvl w:val="0"/>
+                      <w:numId w:val="3"/>
+                    </w:numPr>
+                    <w:spacing w:before="120" w:after="120" w:line="240" w:lineRule="exact"/>
+                    <w:ind w:left="265" w:hanging="265"/>
+                    <w:rPr>
+                      <w:szCs w:val="24"/>
+                    </w:rPr>
+                  </w:pPr>
+                  <w:r>
+                    <w:rPr>
+                      <w:szCs w:val="24"/>
+                    </w:rPr>
+                    <w:t>Illness:  text, read only.</w:t>
+                  </w:r>
+                </w:p>
+                <w:p>
+                  <w:pPr>
+                    <w:pStyle w:val="ListParagraph"/>
+                    <w:numPr>
+                      <w:ilvl w:val="0"/>
+                      <w:numId w:val="3"/>
+                    </w:numPr>
+                    <w:spacing w:before="120" w:after="120" w:line="240" w:lineRule="exact"/>
+                    <w:ind w:left="265" w:hanging="265"/>
+                    <w:rPr>
+                      <w:szCs w:val="24"/>
+                    </w:rPr>
+                  </w:pPr>
+                  <w:r>
+                    <w:rPr>
+                      <w:szCs w:val="24"/>
+                    </w:rPr>
+                    <w:t>Status: text, read only.</w:t>
+                  </w:r>
+                </w:p>
+                <w:p>
+                  <w:pPr>
+                    <w:pStyle w:val="ListParagraph"/>
+                    <w:numPr>
+                      <w:ilvl w:val="0"/>
+                      <w:numId w:val="3"/>
+                    </w:numPr>
+                    <w:spacing w:before="120" w:after="120" w:line="240" w:lineRule="exact"/>
+                    <w:ind w:left="265" w:hanging="265"/>
+                    <w:rPr>
+                      <w:szCs w:val="24"/>
+                    </w:rPr>
+                  </w:pPr>
+                  <w:r>
+                    <w:rPr>
+                      <w:szCs w:val="24"/>
+                    </w:rPr>
+                    <w:t>Description: text area, read only.</w:t>
+                  </w:r>
+                </w:p>
+                <w:p>
+                  <w:pPr>
+                    <w:pStyle w:val="ListParagraph"/>
+                    <w:numPr>
+                      <w:ilvl w:val="0"/>
+                      <w:numId w:val="3"/>
+                    </w:numPr>
+                    <w:spacing w:before="120" w:after="120" w:line="240" w:lineRule="exact"/>
+                    <w:ind w:left="265" w:hanging="265"/>
+                    <w:rPr>
+                      <w:szCs w:val="24"/>
+                    </w:rPr>
+                  </w:pPr>
+                  <w:r>
+                    <w:rPr>
+                      <w:szCs w:val="24"/>
+                    </w:rPr>
+                    <w:t>L</w:t>
+                  </w:r>
+                  <w:r>
+                    <w:rPr>
+                      <w:szCs w:val="24"/>
+                    </w:rPr>
+                    <w:t>ist day of</w:t>
+                  </w:r>
+                  <w:r>
+                    <w:rPr>
+                      <w:szCs w:val="24"/>
+                    </w:rPr>
+                    <w:t xml:space="preserve"> medical history of patient</w:t>
+                  </w:r>
+                  <w:r>
+                    <w:rPr>
+                      <w:szCs w:val="24"/>
+                    </w:rPr>
+                    <w:t xml:space="preserve"> with information:</w:t>
+                  </w:r>
+                </w:p>
+                <w:p>
+                  <w:pPr>
+                    <w:pStyle w:val="ListParagraph"/>
+                    <w:numPr>
+                      <w:ilvl w:val="0"/>
+                      <w:numId w:val="0"/>
+                    </w:numPr>
+                    <w:spacing w:before="120" w:after="120" w:line="240" w:lineRule="exact"/>
+                    <w:ind w:left="535" w:hanging="265"/>
+                    <w:rPr>
+                      <w:szCs w:val="24"/>
+                    </w:rPr>
+                  </w:pPr>
+                  <w:r>
+                    <w:rPr>
+                      <w:szCs w:val="24"/>
+                    </w:rPr>
+                    <w:t xml:space="preserve">+ Date: the day when doctor make prescription, format day </w:t>
+                  </w:r>
+                  <w:proofErr w:type="spellStart"/>
+                  <w:r>
+                    <w:rPr>
+                      <w:szCs w:val="24"/>
+                    </w:rPr>
+                    <w:t>dd</w:t>
+                  </w:r>
+                  <w:proofErr w:type="spellEnd"/>
+                  <w:r>
+                    <w:rPr>
+                      <w:szCs w:val="24"/>
+                    </w:rPr>
+                    <w:t>/mm/</w:t>
+                  </w:r>
+                  <w:proofErr w:type="spellStart"/>
+                  <w:r>
+                    <w:rPr>
+                      <w:szCs w:val="24"/>
+                    </w:rPr>
+                    <w:t>yyyy</w:t>
+                  </w:r>
+                  <w:proofErr w:type="spellEnd"/>
+                  <w:r>
+                    <w:rPr>
+                      <w:szCs w:val="24"/>
+                    </w:rPr>
+                    <w:t>, ex: “29/10/2015”.</w:t>
+                  </w:r>
+                </w:p>
+                <w:p>
+                  <w:pPr>
+                    <w:pStyle w:val="ListParagraph"/>
+                    <w:numPr>
+                      <w:ilvl w:val="0"/>
+                      <w:numId w:val="0"/>
+                    </w:numPr>
+                    <w:spacing w:before="120" w:after="120" w:line="240" w:lineRule="exact"/>
+                    <w:ind w:left="535" w:hanging="265"/>
+                    <w:rPr>
+                      <w:szCs w:val="24"/>
+                    </w:rPr>
+                  </w:pPr>
+                  <w:r>
+                    <w:rPr>
+                      <w:szCs w:val="24"/>
+                    </w:rPr>
+                    <w:t xml:space="preserve">+ Appointment: appointment of Date, format day </w:t>
+                  </w:r>
+                  <w:proofErr w:type="spellStart"/>
+                  <w:r>
+                    <w:rPr>
+                      <w:szCs w:val="24"/>
+                    </w:rPr>
+                    <w:t>dd</w:t>
+                  </w:r>
+                  <w:proofErr w:type="spellEnd"/>
+                  <w:r>
+                    <w:rPr>
+                      <w:szCs w:val="24"/>
+                    </w:rPr>
+                    <w:t>/mm/</w:t>
+                  </w:r>
+                  <w:proofErr w:type="spellStart"/>
+                  <w:r>
+                    <w:rPr>
+                      <w:szCs w:val="24"/>
+                    </w:rPr>
+                    <w:t>yyyy</w:t>
+                  </w:r>
+                  <w:proofErr w:type="spellEnd"/>
+                  <w:r>
+                    <w:rPr>
+                      <w:szCs w:val="24"/>
+                    </w:rPr>
+                    <w:t>, ex: “29/10/2015”.</w:t>
+                  </w:r>
+                </w:p>
+                <w:p>
+                  <w:pPr>
+                    <w:pStyle w:val="ListParagraph"/>
+                    <w:numPr>
+                      <w:ilvl w:val="0"/>
+                      <w:numId w:val="0"/>
+                    </w:numPr>
+                    <w:spacing w:before="120" w:after="120" w:line="240" w:lineRule="exact"/>
+                    <w:ind w:left="265" w:hanging="265"/>
+                    <w:rPr>
+                      <w:szCs w:val="24"/>
+                    </w:rPr>
+                  </w:pPr>
+                  <w:r>
+                    <w:rPr>
+                      <w:szCs w:val="24"/>
+                    </w:rPr>
+                    <w:t>-</w:t>
+                  </w:r>
+                  <w:r>
+                    <w:rPr>
+                      <w:szCs w:val="24"/>
+                    </w:rPr>
+                    <w:t xml:space="preserve"> Status: “treating” or “finish”.</w:t>
                   </w:r>
                 </w:p>
               </w:tc>
@@ -1013,7 +1305,46 @@
                     <w:rPr>
                       <w:szCs w:val="24"/>
                     </w:rPr>
-                    <w:t>Doctor inputs search information</w:t>
+                    <w:t xml:space="preserve">Doctor select </w:t>
+                  </w:r>
+                  <w:r>
+                    <w:rPr>
+                      <w:szCs w:val="24"/>
+                    </w:rPr>
+                    <w:t>an appointment</w:t>
+                  </w:r>
+                  <w:r>
+                    <w:rPr>
+                      <w:szCs w:val="24"/>
+                    </w:rPr>
+                    <w:t xml:space="preserve"> </w:t>
+                  </w:r>
+                  <w:r>
+                    <w:rPr>
+                      <w:szCs w:val="24"/>
+                    </w:rPr>
+                    <w:t>to view</w:t>
+                  </w:r>
+                  <w:r>
+                    <w:rPr>
+                      <w:szCs w:val="24"/>
+                    </w:rPr>
+                    <w:t>.</w:t>
+                  </w:r>
+                </w:p>
+                <w:p>
+                  <w:pPr>
+                    <w:spacing w:before="120" w:after="120" w:line="240" w:lineRule="exact"/>
+                    <w:ind w:left="0"/>
+                    <w:rPr>
+                      <w:szCs w:val="24"/>
+                    </w:rPr>
+                  </w:pPr>
+                  <w:r>
+                    <w:rPr>
+                      <w:szCs w:val="24"/>
+                    </w:rPr>
+                    <w:t>[Alternative 1]</w:t>
                   </w:r>
                 </w:p>
               </w:tc>
@@ -1030,34 +1361,6 @@
                     </w:rPr>
                   </w:pPr>
                 </w:p>
-              </w:tc>
-            </w:tr>
-            <w:tr>
-              <w:tc>
-                <w:tcPr>
-                  <w:tcW w:w="870" w:type="dxa"/>
-                </w:tcPr>
-                <w:p>
-                  <w:pPr>
-                    <w:spacing w:before="120" w:after="120" w:line="240" w:lineRule="exact"/>
-                    <w:ind w:hanging="709"/>
-                    <w:jc w:val="center"/>
-                    <w:rPr>
-                      <w:szCs w:val="24"/>
-                    </w:rPr>
-                  </w:pPr>
-                  <w:r>
-                    <w:rPr>
-                      <w:szCs w:val="24"/>
-                    </w:rPr>
-                    <w:t>3</w:t>
-                  </w:r>
-                </w:p>
-              </w:tc>
-              <w:tc>
-                <w:tcPr>
-                  <w:tcW w:w="3661" w:type="dxa"/>
-                </w:tcPr>
                 <w:p>
                   <w:pPr>
                     <w:spacing w:before="120" w:after="120" w:line="240" w:lineRule="exact"/>
@@ -1070,20 +1373,9 @@
                     <w:rPr>
                       <w:szCs w:val="24"/>
                     </w:rPr>
-                    <w:t>Doctor send command to search</w:t>
-                  </w:r>
-                  <w:r>
-                    <w:rPr>
-                      <w:szCs w:val="24"/>
-                    </w:rPr>
-                    <w:t xml:space="preserve"> patient request.</w:t>
-                  </w:r>
-                </w:p>
-              </w:tc>
-              <w:tc>
-                <w:tcPr>
-                  <w:tcW w:w="4003" w:type="dxa"/>
-                </w:tcPr>
+                    <w:t>System display medical history of patient in that day.</w:t>
+                  </w:r>
+                </w:p>
                 <w:p>
                   <w:pPr>
                     <w:spacing w:before="120" w:after="120" w:line="240" w:lineRule="exact"/>
@@ -1096,19 +1388,7 @@
                     <w:rPr>
                       <w:szCs w:val="24"/>
                     </w:rPr>
-                    <w:t xml:space="preserve">System display list patients have same name </w:t>
-                  </w:r>
-                  <w:r>
-                    <w:rPr>
-                      <w:szCs w:val="24"/>
-                    </w:rPr>
-                    <w:t>with search information</w:t>
-                  </w:r>
-                  <w:r>
-                    <w:rPr>
-                      <w:szCs w:val="24"/>
-                    </w:rPr>
-                    <w:t xml:space="preserve"> with information:</w:t>
+                    <w:t xml:space="preserve">System display patient’s information </w:t>
                   </w:r>
                 </w:p>
                 <w:p>
@@ -1119,16 +1399,16 @@
                       <w:numId w:val="3"/>
                     </w:numPr>
                     <w:spacing w:before="120" w:after="120" w:line="240" w:lineRule="exact"/>
-                    <w:ind w:left="265" w:hanging="265"/>
-                    <w:rPr>
-                      <w:szCs w:val="24"/>
-                    </w:rPr>
-                  </w:pPr>
-                  <w:r>
-                    <w:rPr>
-                      <w:szCs w:val="24"/>
-                    </w:rPr>
-                    <w:t>Name: name of patients.</w:t>
+                    <w:ind w:left="265" w:hanging="270"/>
+                    <w:rPr>
+                      <w:szCs w:val="24"/>
+                    </w:rPr>
+                  </w:pPr>
+                  <w:r>
+                    <w:rPr>
+                      <w:szCs w:val="24"/>
+                    </w:rPr>
+                    <w:t>Name: text, read only.</w:t>
                   </w:r>
                 </w:p>
                 <w:p>
@@ -1139,58 +1419,16 @@
                       <w:numId w:val="3"/>
                     </w:numPr>
                     <w:spacing w:before="120" w:after="120" w:line="240" w:lineRule="exact"/>
-                    <w:ind w:left="265" w:hanging="265"/>
-                    <w:rPr>
-                      <w:szCs w:val="24"/>
-                    </w:rPr>
-                  </w:pPr>
-                  <w:r>
-                    <w:rPr>
-                      <w:szCs w:val="24"/>
-                    </w:rPr>
-                    <w:t xml:space="preserve">Birthday: birthday of patient, format day </w:t>
-                  </w:r>
-                  <w:proofErr w:type="spellStart"/>
-                  <w:r>
-                    <w:rPr>
-                      <w:szCs w:val="24"/>
-                    </w:rPr>
-                    <w:t>dd</w:t>
-                  </w:r>
-                  <w:proofErr w:type="spellEnd"/>
-                  <w:r>
-                    <w:rPr>
-                      <w:szCs w:val="24"/>
-                    </w:rPr>
-                    <w:t>/mm/</w:t>
-                  </w:r>
-                  <w:proofErr w:type="spellStart"/>
-                  <w:r>
-                    <w:rPr>
-                      <w:szCs w:val="24"/>
-                    </w:rPr>
-                    <w:t>yyyy</w:t>
-                  </w:r>
-                  <w:proofErr w:type="spellEnd"/>
-                  <w:r>
-                    <w:rPr>
-                      <w:szCs w:val="24"/>
-                    </w:rPr>
-                    <w:t xml:space="preserve">, </w:t>
-                  </w:r>
-                  <w:proofErr w:type="gramStart"/>
-                  <w:r>
-                    <w:rPr>
-                      <w:szCs w:val="24"/>
-                    </w:rPr>
-                    <w:t>ex</w:t>
-                  </w:r>
-                  <w:proofErr w:type="gramEnd"/>
-                  <w:r>
-                    <w:rPr>
-                      <w:szCs w:val="24"/>
-                    </w:rPr>
-                    <w:t>: “29/10/2015”.</w:t>
+                    <w:ind w:left="265" w:hanging="270"/>
+                    <w:rPr>
+                      <w:szCs w:val="24"/>
+                    </w:rPr>
+                  </w:pPr>
+                  <w:r>
+                    <w:rPr>
+                      <w:szCs w:val="24"/>
+                    </w:rPr>
+                    <w:t>Age: text, read only.</w:t>
                   </w:r>
                 </w:p>
                 <w:p>
@@ -1201,44 +1439,16 @@
                       <w:numId w:val="3"/>
                     </w:numPr>
                     <w:spacing w:before="120" w:after="120" w:line="240" w:lineRule="exact"/>
-                    <w:ind w:left="265" w:hanging="265"/>
-                    <w:rPr>
-                      <w:szCs w:val="24"/>
-                    </w:rPr>
-                  </w:pPr>
-                  <w:r>
-                    <w:rPr>
-                      <w:szCs w:val="24"/>
-                    </w:rPr>
-                    <w:t xml:space="preserve">Start day: day begin to treatment, format day </w:t>
-                  </w:r>
-                  <w:proofErr w:type="spellStart"/>
-                  <w:r>
-                    <w:rPr>
-                      <w:szCs w:val="24"/>
-                    </w:rPr>
-                    <w:t>dd</w:t>
-                  </w:r>
-                  <w:proofErr w:type="spellEnd"/>
-                  <w:r>
-                    <w:rPr>
-                      <w:szCs w:val="24"/>
-                    </w:rPr>
-                    <w:t>/mm/</w:t>
-                  </w:r>
-                  <w:proofErr w:type="spellStart"/>
-                  <w:r>
-                    <w:rPr>
-                      <w:szCs w:val="24"/>
-                    </w:rPr>
-                    <w:t>yyyy</w:t>
-                  </w:r>
-                  <w:proofErr w:type="spellEnd"/>
-                  <w:r>
-                    <w:rPr>
-                      <w:szCs w:val="24"/>
-                    </w:rPr>
-                    <w:t>, ex: “29/10/2015”</w:t>
+                    <w:ind w:left="265" w:hanging="270"/>
+                    <w:rPr>
+                      <w:szCs w:val="24"/>
+                    </w:rPr>
+                  </w:pPr>
+                  <w:r>
+                    <w:rPr>
+                      <w:szCs w:val="24"/>
+                    </w:rPr>
+                    <w:t>Gender: text, read only.</w:t>
                   </w:r>
                 </w:p>
                 <w:p>
@@ -1249,16 +1459,16 @@
                       <w:numId w:val="3"/>
                     </w:numPr>
                     <w:spacing w:before="120" w:after="120" w:line="240" w:lineRule="exact"/>
-                    <w:ind w:left="265" w:hanging="265"/>
-                    <w:rPr>
-                      <w:szCs w:val="24"/>
-                    </w:rPr>
-                  </w:pPr>
-                  <w:r>
-                    <w:rPr>
-                      <w:szCs w:val="24"/>
-                    </w:rPr>
-                    <w:t>Status: “treating” or “finish”.</w:t>
+                    <w:ind w:left="265" w:hanging="270"/>
+                    <w:rPr>
+                      <w:szCs w:val="24"/>
+                    </w:rPr>
+                  </w:pPr>
+                  <w:r>
+                    <w:rPr>
+                      <w:szCs w:val="24"/>
+                    </w:rPr>
+                    <w:t>Information date: text, read only.</w:t>
                   </w:r>
                 </w:p>
                 <w:p>
@@ -1269,181 +1479,16 @@
                       <w:numId w:val="3"/>
                     </w:numPr>
                     <w:spacing w:before="120" w:after="120" w:line="240" w:lineRule="exact"/>
-                    <w:ind w:left="265" w:hanging="265"/>
-                    <w:rPr>
-                      <w:szCs w:val="24"/>
-                    </w:rPr>
-                  </w:pPr>
-                  <w:r>
-                    <w:rPr>
-                      <w:szCs w:val="24"/>
-                    </w:rPr>
-                    <w:t>Button make prescription.</w:t>
-                  </w:r>
-                </w:p>
-                <w:p>
-                  <w:pPr>
-                    <w:spacing w:before="120" w:after="120" w:line="240" w:lineRule="exact"/>
-                    <w:ind w:left="0"/>
-                    <w:rPr>
-                      <w:szCs w:val="24"/>
-                    </w:rPr>
-                  </w:pPr>
-                  <w:r>
-                    <w:rPr>
-                      <w:szCs w:val="24"/>
-                    </w:rPr>
-                    <w:t>[Exception 1]</w:t>
-                  </w:r>
-                </w:p>
-              </w:tc>
-            </w:tr>
-            <w:tr>
-              <w:tc>
-                <w:tcPr>
-                  <w:tcW w:w="870" w:type="dxa"/>
-                </w:tcPr>
-                <w:p>
-                  <w:pPr>
-                    <w:spacing w:before="120" w:after="120" w:line="240" w:lineRule="exact"/>
-                    <w:ind w:hanging="709"/>
-                    <w:jc w:val="center"/>
-                    <w:rPr>
-                      <w:szCs w:val="24"/>
-                    </w:rPr>
-                  </w:pPr>
-                  <w:r>
-                    <w:rPr>
-                      <w:szCs w:val="24"/>
-                    </w:rPr>
-                    <w:t>4</w:t>
-                  </w:r>
-                </w:p>
-              </w:tc>
-              <w:tc>
-                <w:tcPr>
-                  <w:tcW w:w="3661" w:type="dxa"/>
-                </w:tcPr>
-                <w:p>
-                  <w:pPr>
-                    <w:spacing w:before="120" w:after="120" w:line="240" w:lineRule="exact"/>
-                    <w:ind w:left="0"/>
-                    <w:rPr>
-                      <w:szCs w:val="24"/>
-                    </w:rPr>
-                  </w:pPr>
-                  <w:r>
-                    <w:rPr>
-                      <w:szCs w:val="24"/>
-                    </w:rPr>
-                    <w:t>Doctor select</w:t>
-                  </w:r>
-                  <w:r>
-                    <w:rPr>
-                      <w:szCs w:val="24"/>
-                    </w:rPr>
-                    <w:t xml:space="preserve"> a row</w:t>
-                  </w:r>
-                  <w:r>
-                    <w:rPr>
-                      <w:szCs w:val="24"/>
-                    </w:rPr>
-                    <w:t xml:space="preserve"> to view</w:t>
-                  </w:r>
-                  <w:r>
-                    <w:rPr>
-                      <w:szCs w:val="24"/>
-                    </w:rPr>
-                    <w:t>.</w:t>
-                  </w:r>
-                </w:p>
-              </w:tc>
-              <w:tc>
-                <w:tcPr>
-                  <w:tcW w:w="4003" w:type="dxa"/>
-                </w:tcPr>
-                <w:p>
-                  <w:pPr>
-                    <w:spacing w:before="120" w:after="120" w:line="240" w:lineRule="exact"/>
-                    <w:ind w:left="0"/>
-                    <w:rPr>
-                      <w:szCs w:val="24"/>
-                    </w:rPr>
-                  </w:pPr>
-                </w:p>
-              </w:tc>
-            </w:tr>
-            <w:tr>
-              <w:tc>
-                <w:tcPr>
-                  <w:tcW w:w="870" w:type="dxa"/>
-                </w:tcPr>
-                <w:p>
-                  <w:pPr>
-                    <w:spacing w:before="120" w:after="120" w:line="240" w:lineRule="exact"/>
-                    <w:ind w:hanging="709"/>
-                    <w:jc w:val="center"/>
-                    <w:rPr>
-                      <w:szCs w:val="24"/>
-                    </w:rPr>
-                  </w:pPr>
-                  <w:r>
-                    <w:rPr>
-                      <w:szCs w:val="24"/>
-                    </w:rPr>
-                    <w:t>5</w:t>
-                  </w:r>
-                </w:p>
-              </w:tc>
-              <w:tc>
-                <w:tcPr>
-                  <w:tcW w:w="3661" w:type="dxa"/>
-                </w:tcPr>
-                <w:p>
-                  <w:pPr>
-                    <w:spacing w:before="120" w:after="120" w:line="240" w:lineRule="exact"/>
-                    <w:ind w:left="0"/>
-                    <w:rPr>
-                      <w:szCs w:val="24"/>
-                    </w:rPr>
-                  </w:pPr>
-                  <w:r>
-                    <w:rPr>
-                      <w:szCs w:val="24"/>
-                    </w:rPr>
-                    <w:t>Doctor send command to view medical history of patient</w:t>
-                  </w:r>
-                  <w:r>
-                    <w:rPr>
-                      <w:szCs w:val="24"/>
-                    </w:rPr>
-                    <w:t xml:space="preserve"> request.</w:t>
-                  </w:r>
-                </w:p>
-              </w:tc>
-              <w:tc>
-                <w:tcPr>
-                  <w:tcW w:w="4003" w:type="dxa"/>
-                </w:tcPr>
-                <w:p>
-                  <w:pPr>
-                    <w:spacing w:before="120" w:after="120" w:line="240" w:lineRule="exact"/>
-                    <w:ind w:left="0"/>
-                    <w:rPr>
-                      <w:szCs w:val="24"/>
-                    </w:rPr>
-                  </w:pPr>
-                  <w:r>
-                    <w:rPr>
-                      <w:szCs w:val="24"/>
-                    </w:rPr>
-                    <w:t>System display</w:t>
-                  </w:r>
-                  <w:r>
-                    <w:rPr>
-                      <w:szCs w:val="24"/>
-                    </w:rPr>
-                    <w:t xml:space="preserve"> </w:t>
+                    <w:ind w:left="265" w:hanging="270"/>
+                    <w:rPr>
+                      <w:szCs w:val="24"/>
+                    </w:rPr>
+                  </w:pPr>
+                  <w:r>
+                    <w:rPr>
+                      <w:szCs w:val="24"/>
+                    </w:rPr>
+                    <w:t>Height:  text, read only.</w:t>
                   </w:r>
                 </w:p>
                 <w:p>
@@ -1454,16 +1499,16 @@
                       <w:numId w:val="3"/>
                     </w:numPr>
                     <w:spacing w:before="120" w:after="120" w:line="240" w:lineRule="exact"/>
-                    <w:ind w:left="265" w:hanging="265"/>
-                    <w:rPr>
-                      <w:szCs w:val="24"/>
-                    </w:rPr>
-                  </w:pPr>
-                  <w:r>
-                    <w:rPr>
-                      <w:szCs w:val="24"/>
-                    </w:rPr>
-                    <w:t>Name: text, read only.</w:t>
+                    <w:ind w:left="265" w:hanging="270"/>
+                    <w:rPr>
+                      <w:szCs w:val="24"/>
+                    </w:rPr>
+                  </w:pPr>
+                  <w:r>
+                    <w:rPr>
+                      <w:szCs w:val="24"/>
+                    </w:rPr>
+                    <w:t>Weight: text, read only.</w:t>
                   </w:r>
                 </w:p>
                 <w:p>
@@ -1474,16 +1519,16 @@
                       <w:numId w:val="3"/>
                     </w:numPr>
                     <w:spacing w:before="120" w:after="120" w:line="240" w:lineRule="exact"/>
-                    <w:ind w:left="265" w:hanging="265"/>
-                    <w:rPr>
-                      <w:szCs w:val="24"/>
-                    </w:rPr>
-                  </w:pPr>
-                  <w:r>
-                    <w:rPr>
-                      <w:szCs w:val="24"/>
-                    </w:rPr>
-                    <w:t>Age: text, read only.</w:t>
+                    <w:ind w:left="265" w:hanging="270"/>
+                    <w:rPr>
+                      <w:szCs w:val="24"/>
+                    </w:rPr>
+                  </w:pPr>
+                  <w:r>
+                    <w:rPr>
+                      <w:szCs w:val="24"/>
+                    </w:rPr>
+                    <w:t>Medical history: table, read only.</w:t>
                   </w:r>
                 </w:p>
                 <w:p>
@@ -1494,16 +1539,265 @@
                       <w:numId w:val="3"/>
                     </w:numPr>
                     <w:spacing w:before="120" w:after="120" w:line="240" w:lineRule="exact"/>
-                    <w:ind w:left="265" w:hanging="265"/>
-                    <w:rPr>
-                      <w:szCs w:val="24"/>
-                    </w:rPr>
-                  </w:pPr>
-                  <w:r>
-                    <w:rPr>
-                      <w:szCs w:val="24"/>
-                    </w:rPr>
-                    <w:t>Gender: text, read only.</w:t>
+                    <w:ind w:left="265" w:hanging="270"/>
+                    <w:rPr>
+                      <w:szCs w:val="24"/>
+                    </w:rPr>
+                  </w:pPr>
+                  <w:r>
+                    <w:rPr>
+                      <w:rFonts w:cs="Helvetica"/>
+                      <w:bCs/>
+                      <w:color w:val="333333"/>
+                      <w:szCs w:val="24"/>
+                      <w:shd w:val="clear" w:color="auto" w:fill="FFFFFF"/>
+                    </w:rPr>
+                    <w:t>Clinical symptoms</w:t>
+                  </w:r>
+                  <w:r>
+                    <w:rPr>
+                      <w:rFonts w:cs="Helvetica"/>
+                      <w:bCs/>
+                      <w:color w:val="333333"/>
+                      <w:szCs w:val="24"/>
+                      <w:shd w:val="clear" w:color="auto" w:fill="FFFFFF"/>
+                    </w:rPr>
+                    <w:t>: table, read only.</w:t>
+                  </w:r>
+                </w:p>
+                <w:p>
+                  <w:pPr>
+                    <w:spacing w:before="120" w:after="120" w:line="240" w:lineRule="exact"/>
+                    <w:ind w:left="0"/>
+                    <w:rPr>
+                      <w:szCs w:val="24"/>
+                    </w:rPr>
+                  </w:pPr>
+                  <w:r>
+                    <w:rPr>
+                      <w:szCs w:val="24"/>
+                    </w:rPr>
+                    <w:t>Suggest treatment information.</w:t>
+                  </w:r>
+                </w:p>
+                <w:p>
+                  <w:pPr>
+                    <w:spacing w:before="120" w:after="120" w:line="240" w:lineRule="exact"/>
+                    <w:ind w:left="0"/>
+                    <w:rPr>
+                      <w:szCs w:val="24"/>
+                    </w:rPr>
+                  </w:pPr>
+                  <w:r>
+                    <w:rPr>
+                      <w:szCs w:val="24"/>
+                    </w:rPr>
+                    <w:t>Diagnostic: text, read only.</w:t>
+                  </w:r>
+                </w:p>
+                <w:p>
+                  <w:pPr>
+                    <w:spacing w:before="120" w:after="120" w:line="240" w:lineRule="exact"/>
+                    <w:ind w:left="0" w:firstLine="10"/>
+                    <w:rPr>
+                      <w:szCs w:val="24"/>
+                    </w:rPr>
+                  </w:pPr>
+                  <w:r>
+                    <w:rPr>
+                      <w:szCs w:val="24"/>
+                    </w:rPr>
+                    <w:t>- Medicines:</w:t>
+                  </w:r>
+                </w:p>
+                <w:p>
+                  <w:pPr>
+                    <w:spacing w:before="120" w:after="120" w:line="240" w:lineRule="exact"/>
+                    <w:ind w:left="0" w:firstLine="10"/>
+                    <w:rPr>
+                      <w:szCs w:val="24"/>
+                    </w:rPr>
+                  </w:pPr>
+                  <w:r>
+                    <w:rPr>
+                      <w:szCs w:val="24"/>
+                    </w:rPr>
+                    <w:t xml:space="preserve">+ Name of medicine: </w:t>
+                  </w:r>
+                  <w:r>
+                    <w:rPr>
+                      <w:szCs w:val="24"/>
+                    </w:rPr>
+                    <w:t>text, read only</w:t>
+                  </w:r>
+                  <w:r>
+                    <w:rPr>
+                      <w:szCs w:val="24"/>
+                    </w:rPr>
+                    <w:t>.</w:t>
+                  </w:r>
+                </w:p>
+                <w:p>
+                  <w:pPr>
+                    <w:spacing w:before="120" w:after="120" w:line="240" w:lineRule="exact"/>
+                    <w:ind w:left="0" w:firstLine="10"/>
+                    <w:rPr>
+                      <w:szCs w:val="24"/>
+                    </w:rPr>
+                  </w:pPr>
+                  <w:r>
+                    <w:rPr>
+                      <w:szCs w:val="24"/>
+                    </w:rPr>
+                    <w:t>+ Number of times per day:</w:t>
+                  </w:r>
+                  <w:r>
+                    <w:rPr>
+                      <w:szCs w:val="24"/>
+                    </w:rPr>
+                    <w:t xml:space="preserve"> </w:t>
+                  </w:r>
+                  <w:r>
+                    <w:rPr>
+                      <w:szCs w:val="24"/>
+                    </w:rPr>
+                    <w:t>text, read only.</w:t>
+                  </w:r>
+                </w:p>
+                <w:p>
+                  <w:pPr>
+                    <w:spacing w:before="120" w:after="120" w:line="240" w:lineRule="exact"/>
+                    <w:ind w:left="0" w:firstLine="10"/>
+                    <w:rPr>
+                      <w:szCs w:val="24"/>
+                    </w:rPr>
+                  </w:pPr>
+                  <w:r>
+                    <w:rPr>
+                      <w:szCs w:val="24"/>
+                    </w:rPr>
+                    <w:t xml:space="preserve">+ Number of quantity per time: </w:t>
+                  </w:r>
+                  <w:r>
+                    <w:rPr>
+                      <w:szCs w:val="24"/>
+                    </w:rPr>
+                    <w:t>text, read only.</w:t>
+                  </w:r>
+                </w:p>
+                <w:p>
+                  <w:pPr>
+                    <w:spacing w:before="120" w:after="120" w:line="240" w:lineRule="exact"/>
+                    <w:ind w:left="0" w:firstLine="10"/>
+                    <w:rPr>
+                      <w:szCs w:val="24"/>
+                    </w:rPr>
+                  </w:pPr>
+                  <w:r>
+                    <w:rPr>
+                      <w:szCs w:val="24"/>
+                    </w:rPr>
+                    <w:t>- Food:</w:t>
+                  </w:r>
+                </w:p>
+                <w:p>
+                  <w:pPr>
+                    <w:spacing w:before="120" w:after="120" w:line="240" w:lineRule="exact"/>
+                    <w:ind w:left="0" w:firstLine="10"/>
+                    <w:rPr>
+                      <w:szCs w:val="24"/>
+                    </w:rPr>
+                  </w:pPr>
+                  <w:r>
+                    <w:rPr>
+                      <w:szCs w:val="24"/>
+                    </w:rPr>
+                    <w:t xml:space="preserve">+ Name of food: </w:t>
+                  </w:r>
+                  <w:r>
+                    <w:rPr>
+                      <w:szCs w:val="24"/>
+                    </w:rPr>
+                    <w:t>text, read only.</w:t>
+                  </w:r>
+                </w:p>
+                <w:p>
+                  <w:pPr>
+                    <w:spacing w:before="120" w:after="120" w:line="240" w:lineRule="exact"/>
+                    <w:ind w:left="0" w:firstLine="10"/>
+                    <w:rPr>
+                      <w:szCs w:val="24"/>
+                    </w:rPr>
+                  </w:pPr>
+                  <w:r>
+                    <w:rPr>
+                      <w:szCs w:val="24"/>
+                    </w:rPr>
+                    <w:t xml:space="preserve">+ Time: </w:t>
+                  </w:r>
+                  <w:r>
+                    <w:rPr>
+                      <w:szCs w:val="24"/>
+                    </w:rPr>
+                    <w:t>text, read only.</w:t>
+                  </w:r>
+                </w:p>
+                <w:p>
+                  <w:pPr>
+                    <w:spacing w:before="120" w:after="120" w:line="240" w:lineRule="exact"/>
+                    <w:ind w:left="0" w:firstLine="10"/>
+                    <w:rPr>
+                      <w:szCs w:val="24"/>
+                    </w:rPr>
+                  </w:pPr>
+                  <w:r>
+                    <w:rPr>
+                      <w:szCs w:val="24"/>
+                    </w:rPr>
+                    <w:t>- Practice:</w:t>
+                  </w:r>
+                </w:p>
+                <w:p>
+                  <w:pPr>
+                    <w:spacing w:before="120" w:after="120" w:line="240" w:lineRule="exact"/>
+                    <w:ind w:left="0" w:firstLine="10"/>
+                    <w:rPr>
+                      <w:szCs w:val="24"/>
+                    </w:rPr>
+                  </w:pPr>
+                  <w:r>
+                    <w:rPr>
+                      <w:szCs w:val="24"/>
+                    </w:rPr>
+                    <w:lastRenderedPageBreak/>
+                    <w:t xml:space="preserve">+ Name of practice: </w:t>
+                  </w:r>
+                  <w:r>
+                    <w:rPr>
+                      <w:szCs w:val="24"/>
+                    </w:rPr>
+                    <w:t>text, read only.</w:t>
+                  </w:r>
+                </w:p>
+                <w:p>
+                  <w:pPr>
+                    <w:spacing w:before="120" w:after="120" w:line="240" w:lineRule="exact"/>
+                    <w:ind w:left="0" w:firstLine="10"/>
+                    <w:rPr>
+                      <w:szCs w:val="24"/>
+                    </w:rPr>
+                  </w:pPr>
+                  <w:r>
+                    <w:rPr>
+                      <w:szCs w:val="24"/>
+                    </w:rPr>
+                    <w:t xml:space="preserve">+ Intensity: </w:t>
+                  </w:r>
+                  <w:r>
+                    <w:rPr>
+                      <w:szCs w:val="24"/>
+                    </w:rPr>
+                    <w:t>text, read only.</w:t>
                   </w:r>
                 </w:p>
                 <w:p>
@@ -1514,216 +1808,22 @@
                       <w:numId w:val="3"/>
                     </w:numPr>
                     <w:spacing w:before="120" w:after="120" w:line="240" w:lineRule="exact"/>
-                    <w:ind w:left="265" w:hanging="265"/>
-                    <w:rPr>
-                      <w:szCs w:val="24"/>
-                    </w:rPr>
-                  </w:pPr>
-                  <w:r>
-                    <w:rPr>
-                      <w:szCs w:val="24"/>
-                    </w:rPr>
-                    <w:t>Illness:  text, read only.</w:t>
-                  </w:r>
-                </w:p>
-                <w:p>
-                  <w:pPr>
-                    <w:pStyle w:val="ListParagraph"/>
-                    <w:numPr>
-                      <w:ilvl w:val="0"/>
-                      <w:numId w:val="3"/>
-                    </w:numPr>
-                    <w:spacing w:before="120" w:after="120" w:line="240" w:lineRule="exact"/>
-                    <w:ind w:left="265" w:hanging="265"/>
-                    <w:rPr>
-                      <w:szCs w:val="24"/>
-                    </w:rPr>
-                  </w:pPr>
-                  <w:r>
-                    <w:rPr>
-                      <w:szCs w:val="24"/>
-                    </w:rPr>
-                    <w:t>Status: text, read only.</w:t>
-                  </w:r>
-                </w:p>
-                <w:p>
-                  <w:pPr>
-                    <w:pStyle w:val="ListParagraph"/>
-                    <w:numPr>
-                      <w:ilvl w:val="0"/>
-                      <w:numId w:val="3"/>
-                    </w:numPr>
-                    <w:spacing w:before="120" w:after="120" w:line="240" w:lineRule="exact"/>
-                    <w:ind w:left="265" w:hanging="265"/>
-                    <w:rPr>
-                      <w:szCs w:val="24"/>
-                    </w:rPr>
-                  </w:pPr>
-                  <w:r>
-                    <w:rPr>
-                      <w:szCs w:val="24"/>
-                    </w:rPr>
-                    <w:t>Description: text area, read only.</w:t>
-                  </w:r>
-                </w:p>
-                <w:p>
-                  <w:pPr>
-                    <w:pStyle w:val="ListParagraph"/>
-                    <w:numPr>
-                      <w:ilvl w:val="0"/>
-                      <w:numId w:val="3"/>
-                    </w:numPr>
-                    <w:spacing w:before="120" w:after="120" w:line="240" w:lineRule="exact"/>
-                    <w:ind w:left="265" w:hanging="265"/>
-                    <w:rPr>
-                      <w:szCs w:val="24"/>
-                    </w:rPr>
-                  </w:pPr>
-                  <w:r>
-                    <w:rPr>
-                      <w:szCs w:val="24"/>
-                    </w:rPr>
-                    <w:t>L</w:t>
-                  </w:r>
-                  <w:r>
-                    <w:rPr>
-                      <w:szCs w:val="24"/>
-                    </w:rPr>
-                    <w:t>ist day of</w:t>
-                  </w:r>
-                  <w:r>
-                    <w:rPr>
-                      <w:szCs w:val="24"/>
-                    </w:rPr>
-                    <w:t xml:space="preserve"> medical history of patient</w:t>
-                  </w:r>
-                  <w:r>
-                    <w:rPr>
-                      <w:szCs w:val="24"/>
-                    </w:rPr>
-                    <w:t xml:space="preserve"> with information:</w:t>
-                  </w:r>
-                </w:p>
-                <w:p>
-                  <w:pPr>
-                    <w:pStyle w:val="ListParagraph"/>
-                    <w:numPr>
-                      <w:ilvl w:val="0"/>
-                      <w:numId w:val="0"/>
-                    </w:numPr>
-                    <w:spacing w:before="120" w:after="120" w:line="240" w:lineRule="exact"/>
-                    <w:ind w:left="535" w:hanging="265"/>
-                    <w:rPr>
-                      <w:szCs w:val="24"/>
-                    </w:rPr>
-                  </w:pPr>
-                  <w:r>
-                    <w:rPr>
-                      <w:szCs w:val="24"/>
-                    </w:rPr>
-                    <w:t xml:space="preserve">+ Date: the day when doctor make prescription, format day </w:t>
-                  </w:r>
-                  <w:proofErr w:type="spellStart"/>
-                  <w:r>
-                    <w:rPr>
-                      <w:szCs w:val="24"/>
-                    </w:rPr>
-                    <w:t>dd</w:t>
-                  </w:r>
-                  <w:proofErr w:type="spellEnd"/>
-                  <w:r>
-                    <w:rPr>
-                      <w:szCs w:val="24"/>
-                    </w:rPr>
-                    <w:t>/mm/</w:t>
-                  </w:r>
-                  <w:proofErr w:type="spellStart"/>
-                  <w:r>
-                    <w:rPr>
-                      <w:szCs w:val="24"/>
-                    </w:rPr>
-                    <w:t>yyyy</w:t>
-                  </w:r>
-                  <w:proofErr w:type="spellEnd"/>
-                  <w:r>
-                    <w:rPr>
-                      <w:szCs w:val="24"/>
-                    </w:rPr>
-                    <w:t>, ex: “29/10/2015”.</w:t>
-                  </w:r>
-                </w:p>
-                <w:p>
-                  <w:pPr>
-                    <w:pStyle w:val="ListParagraph"/>
-                    <w:numPr>
-                      <w:ilvl w:val="0"/>
-                      <w:numId w:val="0"/>
-                    </w:numPr>
-                    <w:spacing w:before="120" w:after="120" w:line="240" w:lineRule="exact"/>
-                    <w:ind w:left="535" w:hanging="265"/>
-                    <w:rPr>
-                      <w:szCs w:val="24"/>
-                    </w:rPr>
-                  </w:pPr>
-                  <w:r>
-                    <w:rPr>
-                      <w:szCs w:val="24"/>
-                    </w:rPr>
-                    <w:t xml:space="preserve">+ Appointment: appointment of Date, format day </w:t>
-                  </w:r>
-                  <w:proofErr w:type="spellStart"/>
-                  <w:r>
-                    <w:rPr>
-                      <w:szCs w:val="24"/>
-                    </w:rPr>
-                    <w:t>dd</w:t>
-                  </w:r>
-                  <w:proofErr w:type="spellEnd"/>
-                  <w:r>
-                    <w:rPr>
-                      <w:szCs w:val="24"/>
-                    </w:rPr>
-                    <w:t>/mm/</w:t>
-                  </w:r>
-                  <w:proofErr w:type="spellStart"/>
-                  <w:r>
-                    <w:rPr>
-                      <w:szCs w:val="24"/>
-                    </w:rPr>
-                    <w:t>yyyy</w:t>
-                  </w:r>
-                  <w:proofErr w:type="spellEnd"/>
-                  <w:r>
-                    <w:rPr>
-                      <w:szCs w:val="24"/>
-                    </w:rPr>
-                    <w:t>, ex: “29/10/2015”.</w:t>
-                  </w:r>
-                </w:p>
-                <w:p>
-                  <w:pPr>
-                    <w:pStyle w:val="ListParagraph"/>
-                    <w:numPr>
-                      <w:ilvl w:val="0"/>
-                      <w:numId w:val="0"/>
-                    </w:numPr>
-                    <w:spacing w:before="120" w:after="120" w:line="240" w:lineRule="exact"/>
-                    <w:ind w:left="265" w:hanging="265"/>
-                    <w:rPr>
-                      <w:szCs w:val="24"/>
-                    </w:rPr>
-                  </w:pPr>
-                  <w:r>
-                    <w:rPr>
-                      <w:szCs w:val="24"/>
-                    </w:rPr>
-                    <w:t>-</w:t>
-                  </w:r>
-                  <w:r>
-                    <w:rPr>
-                      <w:szCs w:val="24"/>
-                    </w:rPr>
-                    <w:t xml:space="preserve"> Status: “treating” or “finish”.</w:t>
+                    <w:ind w:left="175" w:hanging="175"/>
+                    <w:rPr>
+                      <w:szCs w:val="24"/>
+                    </w:rPr>
+                  </w:pPr>
+                  <w:r>
+                    <w:rPr>
+                      <w:szCs w:val="24"/>
+                    </w:rPr>
+                    <w:t xml:space="preserve">Appointment Date: </w:t>
+                  </w:r>
+                  <w:r>
+                    <w:rPr>
+                      <w:szCs w:val="24"/>
+                    </w:rPr>
+                    <w:t>text, read only.</w:t>
                   </w:r>
                 </w:p>
                 <w:p>
@@ -1738,182 +1838,14 @@
                     <w:rPr>
                       <w:szCs w:val="24"/>
                     </w:rPr>
-                    <w:t>[Exception 2]</w:t>
-                  </w:r>
-                </w:p>
-              </w:tc>
-            </w:tr>
-            <w:tr>
-              <w:tc>
-                <w:tcPr>
-                  <w:tcW w:w="870" w:type="dxa"/>
-                </w:tcPr>
-                <w:p>
-                  <w:pPr>
-                    <w:spacing w:before="120" w:after="120" w:line="240" w:lineRule="exact"/>
-                    <w:ind w:hanging="709"/>
-                    <w:jc w:val="center"/>
-                    <w:rPr>
-                      <w:szCs w:val="24"/>
-                    </w:rPr>
-                  </w:pPr>
-                  <w:r>
-                    <w:rPr>
-                      <w:szCs w:val="24"/>
-                    </w:rPr>
-                    <w:t>6</w:t>
-                  </w:r>
-                </w:p>
-              </w:tc>
-              <w:tc>
-                <w:tcPr>
-                  <w:tcW w:w="3661" w:type="dxa"/>
-                </w:tcPr>
-                <w:p>
-                  <w:pPr>
-                    <w:spacing w:before="120" w:after="120" w:line="240" w:lineRule="exact"/>
-                    <w:ind w:left="0"/>
-                    <w:rPr>
-                      <w:szCs w:val="24"/>
-                    </w:rPr>
-                  </w:pPr>
-                  <w:r>
-                    <w:rPr>
-                      <w:szCs w:val="24"/>
-                    </w:rPr>
-                    <w:t xml:space="preserve">Doctor select </w:t>
-                  </w:r>
-                  <w:r>
-                    <w:rPr>
-                      <w:szCs w:val="24"/>
-                    </w:rPr>
-                    <w:t>row</w:t>
-                  </w:r>
-                  <w:r>
-                    <w:rPr>
-                      <w:szCs w:val="24"/>
-                    </w:rPr>
-                    <w:t xml:space="preserve"> to view</w:t>
-                  </w:r>
-                  <w:r>
-                    <w:rPr>
-                      <w:szCs w:val="24"/>
-                    </w:rPr>
-                    <w:t>.</w:t>
-                  </w:r>
-                </w:p>
-              </w:tc>
-              <w:tc>
-                <w:tcPr>
-                  <w:tcW w:w="4003" w:type="dxa"/>
-                </w:tcPr>
-                <w:p>
-                  <w:pPr>
-                    <w:spacing w:before="120" w:after="120" w:line="240" w:lineRule="exact"/>
-                    <w:ind w:left="0"/>
-                    <w:rPr>
-                      <w:szCs w:val="24"/>
-                    </w:rPr>
-                  </w:pPr>
-                </w:p>
-              </w:tc>
-            </w:tr>
-            <w:tr>
-              <w:tc>
-                <w:tcPr>
-                  <w:tcW w:w="870" w:type="dxa"/>
-                </w:tcPr>
-                <w:p>
-                  <w:pPr>
-                    <w:spacing w:before="120" w:after="120" w:line="240" w:lineRule="exact"/>
-                    <w:ind w:hanging="709"/>
-                    <w:jc w:val="center"/>
-                    <w:rPr>
-                      <w:szCs w:val="24"/>
-                    </w:rPr>
-                  </w:pPr>
-                  <w:r>
-                    <w:rPr>
-                      <w:szCs w:val="24"/>
-                    </w:rPr>
-                    <w:t>7</w:t>
-                  </w:r>
-                </w:p>
-              </w:tc>
-              <w:tc>
-                <w:tcPr>
-                  <w:tcW w:w="3661" w:type="dxa"/>
-                </w:tcPr>
-                <w:p>
-                  <w:pPr>
-                    <w:spacing w:before="120" w:after="120" w:line="240" w:lineRule="exact"/>
-                    <w:ind w:left="0"/>
-                    <w:rPr>
-                      <w:szCs w:val="24"/>
-                    </w:rPr>
-                  </w:pPr>
-                  <w:r>
-                    <w:rPr>
-                      <w:szCs w:val="24"/>
-                    </w:rPr>
-                    <w:t>Doctor send command to view day</w:t>
-                  </w:r>
-                  <w:r>
-                    <w:rPr>
-                      <w:szCs w:val="24"/>
-                    </w:rPr>
-                    <w:t xml:space="preserve"> request</w:t>
-                  </w:r>
-                  <w:r>
-                    <w:rPr>
-                      <w:szCs w:val="24"/>
-                    </w:rPr>
-                    <w:t>.</w:t>
-                  </w:r>
-                </w:p>
-                <w:p>
-                  <w:pPr>
-                    <w:spacing w:before="120" w:after="120" w:line="240" w:lineRule="exact"/>
-                    <w:ind w:left="0"/>
-                    <w:rPr>
-                      <w:szCs w:val="24"/>
-                    </w:rPr>
-                  </w:pPr>
-                  <w:r>
-                    <w:rPr>
-                      <w:szCs w:val="24"/>
-                    </w:rPr>
-                    <w:t>[Alternative 1]</w:t>
-                  </w:r>
-                </w:p>
-              </w:tc>
-              <w:tc>
-                <w:tcPr>
-                  <w:tcW w:w="4003" w:type="dxa"/>
-                </w:tcPr>
-                <w:p>
-                  <w:pPr>
-                    <w:spacing w:before="120" w:after="120" w:line="240" w:lineRule="exact"/>
-                    <w:ind w:left="0"/>
-                    <w:rPr>
-                      <w:szCs w:val="24"/>
-                    </w:rPr>
-                  </w:pPr>
-                  <w:r>
-                    <w:rPr>
-                      <w:szCs w:val="24"/>
-                    </w:rPr>
-                    <w:t>System display medical history of patient in that day.</w:t>
-                  </w:r>
-                </w:p>
-                <w:p>
-                  <w:pPr>
-                    <w:spacing w:before="120" w:after="120" w:line="240" w:lineRule="exact"/>
-                    <w:ind w:left="0"/>
-                    <w:rPr>
-                      <w:szCs w:val="24"/>
-                    </w:rPr>
-                  </w:pPr>
+                    <w:t xml:space="preserve">Note: </w:t>
+                  </w:r>
+                  <w:r>
+                    <w:rPr>
+                      <w:szCs w:val="24"/>
+                    </w:rPr>
+                    <w:t>text, read only.</w:t>
+                  </w:r>
                 </w:p>
               </w:tc>
             </w:tr>
@@ -1931,6 +1863,7 @@
                 <w:b/>
                 <w:szCs w:val="24"/>
               </w:rPr>
+              <w:lastRenderedPageBreak/>
               <w:t>Alternative Scenario:</w:t>
             </w:r>
             <w:r>
@@ -1938,6 +1871,33 @@
                 <w:szCs w:val="24"/>
               </w:rPr>
               <w:t xml:space="preserve"> </w:t>
+            </w:r>
+          </w:p>
+          <w:p>
+            <w:pPr>
+              <w:spacing w:before="120" w:after="120" w:line="240" w:lineRule="exact"/>
+              <w:ind w:left="0"/>
+              <w:rPr>
+                <w:szCs w:val="24"/>
+              </w:rPr>
+            </w:pPr>
+            <w:r>
+              <w:rPr>
+                <w:szCs w:val="24"/>
+              </w:rPr>
+              <w:t>[</w:t>
+            </w:r>
+            <w:r>
+              <w:rPr>
+                <w:szCs w:val="24"/>
+              </w:rPr>
+              <w:t>Alternative 1</w:t>
+            </w:r>
+            <w:r>
+              <w:rPr>
+                <w:szCs w:val="24"/>
+              </w:rPr>
+              <w:t>]</w:t>
             </w:r>
           </w:p>
           <w:tbl>
@@ -1981,7 +1941,6 @@
                     <w:rPr>
                       <w:szCs w:val="24"/>
                     </w:rPr>
-                    <w:lastRenderedPageBreak/>
                     <w:t>No</w:t>
                   </w:r>
                 </w:p>
@@ -2123,236 +2082,22 @@
                 <w:b/>
                 <w:szCs w:val="24"/>
               </w:rPr>
-              <w:t xml:space="preserve">Exceptions: </w:t>
-            </w:r>
-          </w:p>
-          <w:tbl>
-            <w:tblPr>
-              <w:tblW w:w="8568" w:type="dxa"/>
-              <w:tblBorders>
-                <w:top w:val="single" w:sz="4" w:space="0" w:color="auto"/>
-                <w:left w:val="single" w:sz="4" w:space="0" w:color="auto"/>
-                <w:bottom w:val="single" w:sz="4" w:space="0" w:color="auto"/>
-                <w:right w:val="single" w:sz="4" w:space="0" w:color="auto"/>
-                <w:insideH w:val="single" w:sz="4" w:space="0" w:color="auto"/>
-                <w:insideV w:val="single" w:sz="4" w:space="0" w:color="auto"/>
-              </w:tblBorders>
-              <w:tblLayout w:type="fixed"/>
-              <w:tblLook w:val="04A0" w:firstRow="1" w:lastRow="0" w:firstColumn="1" w:lastColumn="0" w:noHBand="0" w:noVBand="1"/>
-            </w:tblPr>
-            <w:tblGrid>
-              <w:gridCol w:w="880"/>
-              <w:gridCol w:w="3685"/>
-              <w:gridCol w:w="4003"/>
-            </w:tblGrid>
-            <w:tr>
-              <w:trPr>
-                <w:trHeight w:hRule="exact" w:val="397"/>
-              </w:trPr>
-              <w:tc>
-                <w:tcPr>
-                  <w:tcW w:w="880" w:type="dxa"/>
-                  <w:shd w:val="clear" w:color="auto" w:fill="F2F2F2" w:themeFill="background1" w:themeFillShade="F2"/>
-                </w:tcPr>
-                <w:p>
-                  <w:pPr>
-                    <w:spacing w:before="120" w:after="120" w:line="240" w:lineRule="exact"/>
-                    <w:ind w:hanging="709"/>
-                    <w:jc w:val="center"/>
-                    <w:rPr>
-                      <w:szCs w:val="24"/>
-                    </w:rPr>
-                  </w:pPr>
-                  <w:r>
-                    <w:rPr>
-                      <w:szCs w:val="24"/>
-                    </w:rPr>
-                    <w:t>No</w:t>
-                  </w:r>
-                </w:p>
-              </w:tc>
-              <w:tc>
-                <w:tcPr>
-                  <w:tcW w:w="3685" w:type="dxa"/>
-                  <w:shd w:val="clear" w:color="auto" w:fill="F2F2F2" w:themeFill="background1" w:themeFillShade="F2"/>
-                </w:tcPr>
-                <w:p>
-                  <w:pPr>
-                    <w:spacing w:before="120" w:after="120" w:line="240" w:lineRule="exact"/>
-                    <w:ind w:hanging="709"/>
-                    <w:jc w:val="center"/>
-                    <w:rPr>
-                      <w:szCs w:val="24"/>
-                    </w:rPr>
-                  </w:pPr>
-                  <w:r>
-                    <w:rPr>
-                      <w:szCs w:val="24"/>
-                    </w:rPr>
-                    <w:t>Actor Action</w:t>
-                  </w:r>
-                </w:p>
-              </w:tc>
-              <w:tc>
-                <w:tcPr>
-                  <w:tcW w:w="4003" w:type="dxa"/>
-                  <w:shd w:val="clear" w:color="auto" w:fill="F2F2F2" w:themeFill="background1" w:themeFillShade="F2"/>
-                </w:tcPr>
-                <w:p>
-                  <w:pPr>
-                    <w:spacing w:before="120" w:after="120" w:line="240" w:lineRule="exact"/>
-                    <w:ind w:firstLine="34"/>
-                    <w:jc w:val="center"/>
-                    <w:rPr>
-                      <w:szCs w:val="24"/>
-                    </w:rPr>
-                  </w:pPr>
-                  <w:r>
-                    <w:rPr>
-                      <w:szCs w:val="24"/>
-                    </w:rPr>
-                    <w:t>System Response</w:t>
-                  </w:r>
-                </w:p>
-              </w:tc>
-            </w:tr>
-            <w:tr>
-              <w:tc>
-                <w:tcPr>
-                  <w:tcW w:w="880" w:type="dxa"/>
-                </w:tcPr>
-                <w:p>
-                  <w:pPr>
-                    <w:spacing w:before="120" w:after="120" w:line="240" w:lineRule="exact"/>
-                    <w:ind w:hanging="709"/>
-                    <w:jc w:val="center"/>
-                    <w:rPr>
-                      <w:szCs w:val="24"/>
-                    </w:rPr>
-                  </w:pPr>
-                  <w:r>
-                    <w:rPr>
-                      <w:szCs w:val="24"/>
-                    </w:rPr>
-                    <w:t>1</w:t>
-                  </w:r>
-                </w:p>
-              </w:tc>
-              <w:tc>
-                <w:tcPr>
-                  <w:tcW w:w="3685" w:type="dxa"/>
-                </w:tcPr>
-                <w:p>
-                  <w:pPr>
-                    <w:spacing w:before="120" w:after="120" w:line="240" w:lineRule="exact"/>
-                    <w:ind w:left="46" w:hanging="46"/>
-                    <w:rPr>
-                      <w:szCs w:val="24"/>
-                    </w:rPr>
-                  </w:pPr>
-                  <w:r>
-                    <w:rPr>
-                      <w:szCs w:val="24"/>
-                    </w:rPr>
-                    <w:t>Doctor send command to search patient request.</w:t>
-                  </w:r>
-                </w:p>
-              </w:tc>
-              <w:tc>
-                <w:tcPr>
-                  <w:tcW w:w="4003" w:type="dxa"/>
-                </w:tcPr>
-                <w:p>
-                  <w:pPr>
-                    <w:pStyle w:val="ListParagraph"/>
-                    <w:numPr>
-                      <w:ilvl w:val="0"/>
-                      <w:numId w:val="0"/>
-                    </w:numPr>
-                    <w:spacing w:before="120" w:after="120" w:line="240" w:lineRule="exact"/>
-                    <w:ind w:firstLine="34"/>
-                    <w:rPr>
-                      <w:szCs w:val="24"/>
-                    </w:rPr>
-                  </w:pPr>
-                  <w:r>
-                    <w:rPr>
-                      <w:szCs w:val="24"/>
-                    </w:rPr>
-                    <w:t>System shows error message “Can’t find patient’s name”.</w:t>
-                  </w:r>
-                </w:p>
-              </w:tc>
-            </w:tr>
-            <w:tr>
-              <w:tc>
-                <w:tcPr>
-                  <w:tcW w:w="880" w:type="dxa"/>
-                </w:tcPr>
-                <w:p>
-                  <w:pPr>
-                    <w:spacing w:before="120" w:after="120" w:line="240" w:lineRule="exact"/>
-                    <w:ind w:hanging="709"/>
-                    <w:jc w:val="center"/>
-                    <w:rPr>
-                      <w:szCs w:val="24"/>
-                    </w:rPr>
-                  </w:pPr>
-                  <w:r>
-                    <w:rPr>
-                      <w:szCs w:val="24"/>
-                    </w:rPr>
-                    <w:t>2</w:t>
-                  </w:r>
-                </w:p>
-              </w:tc>
-              <w:tc>
-                <w:tcPr>
-                  <w:tcW w:w="3685" w:type="dxa"/>
-                </w:tcPr>
-                <w:p>
-                  <w:pPr>
-                    <w:spacing w:before="120" w:after="120" w:line="240" w:lineRule="exact"/>
-                    <w:ind w:left="46" w:hanging="46"/>
-                    <w:rPr>
-                      <w:szCs w:val="24"/>
-                    </w:rPr>
-                  </w:pPr>
-                  <w:r>
-                    <w:rPr>
-                      <w:szCs w:val="24"/>
-                    </w:rPr>
-                    <w:t>Doctor send command to view medical history of patient request.</w:t>
-                  </w:r>
-                </w:p>
-              </w:tc>
-              <w:tc>
-                <w:tcPr>
-                  <w:tcW w:w="4003" w:type="dxa"/>
-                </w:tcPr>
-                <w:p>
-                  <w:pPr>
-                    <w:pStyle w:val="ListParagraph"/>
-                    <w:numPr>
-                      <w:ilvl w:val="0"/>
-                      <w:numId w:val="0"/>
-                    </w:numPr>
-                    <w:spacing w:before="120" w:after="120" w:line="240" w:lineRule="exact"/>
-                    <w:ind w:firstLine="34"/>
-                    <w:rPr>
-                      <w:szCs w:val="24"/>
-                    </w:rPr>
-                  </w:pPr>
-                  <w:r>
-                    <w:rPr>
-                      <w:szCs w:val="24"/>
-                    </w:rPr>
-                    <w:t>System shows error message “No record.”</w:t>
-                  </w:r>
-                </w:p>
-              </w:tc>
-            </w:tr>
-          </w:tbl>
+              <w:t>Exceptions:</w:t>
+            </w:r>
+            <w:r>
+              <w:rPr>
+                <w:b/>
+                <w:szCs w:val="24"/>
+              </w:rPr>
+              <w:t xml:space="preserve"> </w:t>
+            </w:r>
+            <w:r>
+              <w:rPr>
+                <w:szCs w:val="24"/>
+              </w:rPr>
+              <w:t>N/A</w:t>
+            </w:r>
+          </w:p>
           <w:p>
             <w:pPr>
               <w:spacing w:before="120" w:after="120" w:line="240" w:lineRule="exact"/>
@@ -2403,19 +2148,26 @@
               </w:numPr>
               <w:spacing w:before="120" w:after="120" w:line="240" w:lineRule="exact"/>
               <w:rPr>
-                <w:rFonts w:eastAsiaTheme="minorEastAsia"/>
-                <w:b/>
-                <w:szCs w:val="24"/>
-                <w:lang w:eastAsia="ja-JP"/>
-              </w:rPr>
-            </w:pPr>
-            <w:r>
-              <w:rPr>
-                <w:rFonts w:eastAsiaTheme="minorEastAsia"/>
-                <w:szCs w:val="24"/>
-                <w:lang w:eastAsia="ja-JP"/>
-              </w:rPr>
-              <w:t>Search name is empty or null, system must show list patients have appointment in day for doctor.</w:t>
+                <w:szCs w:val="24"/>
+              </w:rPr>
+            </w:pPr>
+            <w:r>
+              <w:rPr>
+                <w:szCs w:val="24"/>
+              </w:rPr>
+              <w:t>L</w:t>
+            </w:r>
+            <w:r>
+              <w:rPr>
+                <w:szCs w:val="24"/>
+              </w:rPr>
+              <w:t>ist day of medical history of patient</w:t>
+            </w:r>
+            <w:r>
+              <w:rPr>
+                <w:szCs w:val="24"/>
+              </w:rPr>
+              <w:t xml:space="preserve"> must have at least one record. </w:t>
             </w:r>
           </w:p>
           <w:p>
@@ -2435,19 +2187,7 @@
               <w:rPr>
                 <w:szCs w:val="24"/>
               </w:rPr>
-              <w:t>L</w:t>
-            </w:r>
-            <w:r>
-              <w:rPr>
-                <w:szCs w:val="24"/>
-              </w:rPr>
-              <w:t>ist day of medical history of patient</w:t>
-            </w:r>
-            <w:r>
-              <w:rPr>
-                <w:szCs w:val="24"/>
-              </w:rPr>
-              <w:t xml:space="preserve"> must have at least one record. Sorted descending by day of Date.</w:t>
+              <w:t>Sorted descending by day of Date.</w:t>
             </w:r>
           </w:p>
         </w:tc>
@@ -2501,7 +2241,7 @@
           <w:noProof/>
         </w:rPr>
         <w:drawing>
-          <wp:inline distT="0" distB="0" distL="0" distR="0" wp14:anchorId="5344A336" wp14:editId="3C9F87CE">
+          <wp:inline distT="0" distB="0" distL="0" distR="0" wp14:anchorId="4E6D168A" wp14:editId="4A069495">
             <wp:extent cx="4457700" cy="2714625"/>
             <wp:effectExtent l="0" t="0" r="0" b="9525"/>
             <wp:docPr id="2" name="Picture 2"/>
@@ -3142,19 +2882,7 @@
               <w:rPr>
                 <w:szCs w:val="24"/>
               </w:rPr>
-              <w:t>N</w:t>
-            </w:r>
-            <w:r>
-              <w:rPr>
-                <w:szCs w:val="24"/>
-              </w:rPr>
-              <w:t>ew appointment send appointment day to application and</w:t>
-            </w:r>
-            <w:r>
-              <w:rPr>
-                <w:szCs w:val="24"/>
-              </w:rPr>
-              <w:t>roid.</w:t>
+              <w:t>New appointment is sent to patient.</w:t>
             </w:r>
           </w:p>
           <w:p>
@@ -3904,7 +3632,7 @@
                       <w:szCs w:val="24"/>
                     </w:rPr>
                     <w:lastRenderedPageBreak/>
-                    <w:t>System show message “Make appointment success.”</w:t>
+                    <w:t>System show message successful and send to patient.</w:t>
                   </w:r>
                 </w:p>
                 <w:p>
@@ -3934,51 +3662,6 @@
                     </w:rPr>
                     <w:t>]</w:t>
                   </w:r>
-                </w:p>
-              </w:tc>
-            </w:tr>
-            <w:tr>
-              <w:tc>
-                <w:tcPr>
-                  <w:tcW w:w="870" w:type="dxa"/>
-                </w:tcPr>
-                <w:p>
-                  <w:pPr>
-                    <w:spacing w:before="120" w:after="120" w:line="240" w:lineRule="exact"/>
-                    <w:ind w:hanging="709"/>
-                    <w:jc w:val="center"/>
-                    <w:rPr>
-                      <w:szCs w:val="24"/>
-                    </w:rPr>
-                  </w:pPr>
-                </w:p>
-              </w:tc>
-              <w:tc>
-                <w:tcPr>
-                  <w:tcW w:w="3661" w:type="dxa"/>
-                </w:tcPr>
-                <w:p>
-                  <w:pPr>
-                    <w:spacing w:before="120" w:after="120" w:line="240" w:lineRule="exact"/>
-                    <w:ind w:left="0" w:firstLine="10"/>
-                    <w:rPr>
-                      <w:szCs w:val="24"/>
-                    </w:rPr>
-                  </w:pPr>
-                </w:p>
-              </w:tc>
-              <w:tc>
-                <w:tcPr>
-                  <w:tcW w:w="4003" w:type="dxa"/>
-                </w:tcPr>
-                <w:p>
-                  <w:pPr>
-                    <w:spacing w:before="120" w:after="120" w:line="240" w:lineRule="exact"/>
-                    <w:ind w:left="1429" w:hanging="360"/>
-                    <w:rPr>
-                      <w:szCs w:val="24"/>
-                    </w:rPr>
-                  </w:pPr>
                 </w:p>
               </w:tc>
             </w:tr>
@@ -3996,6 +3679,7 @@
                 <w:b/>
                 <w:szCs w:val="24"/>
               </w:rPr>
+              <w:lastRenderedPageBreak/>
               <w:t>Alternative Scenario:</w:t>
             </w:r>
             <w:r>
@@ -4327,7 +4011,19 @@
                     <w:rPr>
                       <w:szCs w:val="24"/>
                     </w:rPr>
-                    <w:t>Doctor send command to make appointment request.</w:t>
+                    <w:t xml:space="preserve">Doctor </w:t>
+                  </w:r>
+                  <w:r>
+                    <w:rPr>
+                      <w:szCs w:val="24"/>
+                    </w:rPr>
+                    <w:t xml:space="preserve">input invalid date and </w:t>
+                  </w:r>
+                  <w:r>
+                    <w:rPr>
+                      <w:szCs w:val="24"/>
+                    </w:rPr>
+                    <w:t>send command to make appointment request.</w:t>
                   </w:r>
                 </w:p>
               </w:tc>
@@ -4353,7 +4049,14 @@
                       <w:rFonts w:cs="Times New Roman"/>
                       <w:szCs w:val="24"/>
                     </w:rPr>
-                    <w:t>System shows error message “Invalid day.”</w:t>
+                    <w:t xml:space="preserve">System </w:t>
+                  </w:r>
+                  <w:r>
+                    <w:rPr>
+                      <w:rFonts w:cs="Times New Roman"/>
+                      <w:szCs w:val="24"/>
+                    </w:rPr>
+                    <w:t>ask user to input valid date.</w:t>
                   </w:r>
                 </w:p>
               </w:tc>
@@ -4508,24 +4211,6 @@
               </w:rPr>
               <w:t>When popup calendar, appointment date get default day is next 7 days form current day.</w:t>
             </w:r>
-          </w:p>
-          <w:p>
-            <w:pPr>
-              <w:pStyle w:val="ListParagraph"/>
-              <w:keepNext/>
-              <w:numPr>
-                <w:ilvl w:val="0"/>
-                <w:numId w:val="0"/>
-              </w:numPr>
-              <w:spacing w:before="120" w:after="120" w:line="240" w:lineRule="exact"/>
-              <w:ind w:left="720"/>
-              <w:rPr>
-                <w:rFonts w:eastAsiaTheme="minorEastAsia"/>
-                <w:b/>
-                <w:szCs w:val="24"/>
-                <w:lang w:eastAsia="ja-JP"/>
-              </w:rPr>
-            </w:pPr>
           </w:p>
         </w:tc>
       </w:tr>
@@ -4576,7 +4261,7 @@
           <w:noProof/>
         </w:rPr>
         <w:drawing>
-          <wp:inline distT="0" distB="0" distL="0" distR="0" wp14:anchorId="239DF6D6" wp14:editId="3F3DCCE3">
+          <wp:inline distT="0" distB="0" distL="0" distR="0" wp14:anchorId="797EF9E8" wp14:editId="17463B0F">
             <wp:extent cx="4381500" cy="2819400"/>
             <wp:effectExtent l="0" t="0" r="0" b="0"/>
             <wp:docPr id="3" name="Picture 3"/>
@@ -4776,7 +4461,6 @@
                 <w:b/>
                 <w:szCs w:val="24"/>
               </w:rPr>
-              <w:lastRenderedPageBreak/>
               <w:t>Use Case Name</w:t>
             </w:r>
           </w:p>
@@ -4823,6 +4507,7 @@
                 <w:b/>
                 <w:szCs w:val="24"/>
               </w:rPr>
+              <w:lastRenderedPageBreak/>
               <w:t>Author</w:t>
             </w:r>
           </w:p>
@@ -5070,13 +4755,7 @@
               <w:rPr>
                 <w:szCs w:val="24"/>
               </w:rPr>
-              <w:t>Show suggest treatment</w:t>
-            </w:r>
-            <w:r>
-              <w:rPr>
-                <w:szCs w:val="24"/>
-              </w:rPr>
-              <w:t>.</w:t>
+              <w:t>Doctor can be suggested base on regimen.</w:t>
             </w:r>
           </w:p>
           <w:p>
@@ -5200,6 +4879,7 @@
               <w:spacing w:before="120" w:after="120" w:line="240" w:lineRule="exact"/>
               <w:ind w:left="0"/>
               <w:rPr>
+                <w:b/>
                 <w:szCs w:val="24"/>
               </w:rPr>
             </w:pPr>
@@ -5210,18 +4890,43 @@
               </w:rPr>
               <w:t>Post Conditions:</w:t>
             </w:r>
-            <w:r>
-              <w:rPr>
-                <w:b/>
-                <w:szCs w:val="24"/>
-              </w:rPr>
-              <w:t xml:space="preserve"> </w:t>
-            </w:r>
-            <w:r>
-              <w:rPr>
-                <w:szCs w:val="24"/>
-              </w:rPr>
-              <w:t>None</w:t>
+          </w:p>
+          <w:p>
+            <w:pPr>
+              <w:pStyle w:val="ListParagraph"/>
+              <w:numPr>
+                <w:ilvl w:val="0"/>
+                <w:numId w:val="8"/>
+              </w:numPr>
+              <w:spacing w:before="120" w:after="120" w:line="240" w:lineRule="exact"/>
+              <w:rPr>
+                <w:szCs w:val="24"/>
+              </w:rPr>
+            </w:pPr>
+            <w:r>
+              <w:rPr>
+                <w:szCs w:val="24"/>
+              </w:rPr>
+              <w:t>Success: Show suggest treatment.</w:t>
+            </w:r>
+          </w:p>
+          <w:p>
+            <w:pPr>
+              <w:pStyle w:val="ListParagraph"/>
+              <w:numPr>
+                <w:ilvl w:val="0"/>
+                <w:numId w:val="8"/>
+              </w:numPr>
+              <w:spacing w:before="120" w:after="120" w:line="240" w:lineRule="exact"/>
+              <w:rPr>
+                <w:szCs w:val="24"/>
+              </w:rPr>
+            </w:pPr>
+            <w:r>
+              <w:rPr>
+                <w:szCs w:val="24"/>
+              </w:rPr>
+              <w:t>Fail: Log error.</w:t>
             </w:r>
           </w:p>
           <w:p>
@@ -5719,6 +5424,7 @@
                     <w:rPr>
                       <w:szCs w:val="24"/>
                     </w:rPr>
+                    <w:lastRenderedPageBreak/>
                     <w:t>+ Name of food: free text input, required, length 3-20</w:t>
                   </w:r>
                   <w:r>
@@ -5742,7 +5448,6 @@
                     <w:rPr>
                       <w:szCs w:val="24"/>
                     </w:rPr>
-                    <w:lastRenderedPageBreak/>
                     <w:t>+ Time: 3 option, breakfast or lunch or dinner.</w:t>
                   </w:r>
                 </w:p>
@@ -5816,7 +5521,13 @@
                     <w:rPr>
                       <w:szCs w:val="24"/>
                     </w:rPr>
-                    <w:t>Appointment Date: default 1 week form current day, format day “</w:t>
+                    <w:t>Appointment Date: default 1 week form curren</w:t>
+                  </w:r>
+                  <w:r>
+                    <w:rPr>
+                      <w:szCs w:val="24"/>
+                    </w:rPr>
+                    <w:t>t day, format day “</w:t>
                   </w:r>
                   <w:proofErr w:type="spellStart"/>
                   <w:r>
@@ -5832,6 +5543,7 @@
                     </w:rPr>
                     <w:t>/mm/</w:t>
                   </w:r>
+                  <w:commentRangeStart w:id="1"/>
                   <w:proofErr w:type="spellStart"/>
                   <w:r>
                     <w:rPr>
@@ -5839,12 +5551,25 @@
                     </w:rPr>
                     <w:t>yyyy</w:t>
                   </w:r>
+                  <w:commentRangeEnd w:id="1"/>
                   <w:proofErr w:type="spellEnd"/>
                   <w:r>
                     <w:rPr>
-                      <w:szCs w:val="24"/>
-                    </w:rPr>
-                    <w:t>/”, required.</w:t>
+                      <w:rStyle w:val="CommentReference"/>
+                    </w:rPr>
+                    <w:commentReference w:id="1"/>
+                  </w:r>
+                  <w:r>
+                    <w:rPr>
+                      <w:szCs w:val="24"/>
+                    </w:rPr>
+                    <w:t>/”</w:t>
+                  </w:r>
+                  <w:r>
+                    <w:rPr>
+                      <w:szCs w:val="24"/>
+                    </w:rPr>
+                    <w:t>.</w:t>
                   </w:r>
                 </w:p>
                 <w:p>
@@ -6263,21 +5988,6 @@
                     <w:t>Note: free text area.</w:t>
                   </w:r>
                 </w:p>
-                <w:p>
-                  <w:pPr>
-                    <w:spacing w:before="120" w:after="120" w:line="240" w:lineRule="exact"/>
-                    <w:ind w:left="0"/>
-                    <w:rPr>
-                      <w:szCs w:val="24"/>
-                    </w:rPr>
-                  </w:pPr>
-                  <w:r>
-                    <w:rPr>
-                      <w:szCs w:val="24"/>
-                    </w:rPr>
-                    <w:t>[Exception 1]</w:t>
-                  </w:r>
-                </w:p>
               </w:tc>
             </w:tr>
           </w:tbl>
@@ -6322,169 +6032,16 @@
                 <w:b/>
                 <w:szCs w:val="24"/>
               </w:rPr>
+              <w:lastRenderedPageBreak/>
               <w:t xml:space="preserve">Exceptions: </w:t>
             </w:r>
-          </w:p>
-          <w:tbl>
-            <w:tblPr>
-              <w:tblW w:w="8568" w:type="dxa"/>
-              <w:tblBorders>
-                <w:top w:val="single" w:sz="4" w:space="0" w:color="auto"/>
-                <w:left w:val="single" w:sz="4" w:space="0" w:color="auto"/>
-                <w:bottom w:val="single" w:sz="4" w:space="0" w:color="auto"/>
-                <w:right w:val="single" w:sz="4" w:space="0" w:color="auto"/>
-                <w:insideH w:val="single" w:sz="4" w:space="0" w:color="auto"/>
-                <w:insideV w:val="single" w:sz="4" w:space="0" w:color="auto"/>
-              </w:tblBorders>
-              <w:tblLayout w:type="fixed"/>
-              <w:tblLook w:val="04A0" w:firstRow="1" w:lastRow="0" w:firstColumn="1" w:lastColumn="0" w:noHBand="0" w:noVBand="1"/>
-            </w:tblPr>
-            <w:tblGrid>
-              <w:gridCol w:w="880"/>
-              <w:gridCol w:w="3685"/>
-              <w:gridCol w:w="4003"/>
-            </w:tblGrid>
-            <w:tr>
-              <w:trPr>
-                <w:trHeight w:hRule="exact" w:val="397"/>
-              </w:trPr>
-              <w:tc>
-                <w:tcPr>
-                  <w:tcW w:w="880" w:type="dxa"/>
-                  <w:shd w:val="clear" w:color="auto" w:fill="F2F2F2" w:themeFill="background1" w:themeFillShade="F2"/>
-                </w:tcPr>
-                <w:p>
-                  <w:pPr>
-                    <w:spacing w:before="120" w:after="120" w:line="240" w:lineRule="exact"/>
-                    <w:ind w:hanging="709"/>
-                    <w:jc w:val="center"/>
-                    <w:rPr>
-                      <w:szCs w:val="24"/>
-                    </w:rPr>
-                  </w:pPr>
-                  <w:r>
-                    <w:rPr>
-                      <w:szCs w:val="24"/>
-                    </w:rPr>
-                    <w:lastRenderedPageBreak/>
-                    <w:t>No</w:t>
-                  </w:r>
-                </w:p>
-              </w:tc>
-              <w:tc>
-                <w:tcPr>
-                  <w:tcW w:w="3685" w:type="dxa"/>
-                  <w:shd w:val="clear" w:color="auto" w:fill="F2F2F2" w:themeFill="background1" w:themeFillShade="F2"/>
-                </w:tcPr>
-                <w:p>
-                  <w:pPr>
-                    <w:spacing w:before="120" w:after="120" w:line="240" w:lineRule="exact"/>
-                    <w:ind w:hanging="709"/>
-                    <w:jc w:val="center"/>
-                    <w:rPr>
-                      <w:szCs w:val="24"/>
-                    </w:rPr>
-                  </w:pPr>
-                  <w:r>
-                    <w:rPr>
-                      <w:szCs w:val="24"/>
-                    </w:rPr>
-                    <w:t>Actor Action</w:t>
-                  </w:r>
-                </w:p>
-              </w:tc>
-              <w:tc>
-                <w:tcPr>
-                  <w:tcW w:w="4003" w:type="dxa"/>
-                  <w:shd w:val="clear" w:color="auto" w:fill="F2F2F2" w:themeFill="background1" w:themeFillShade="F2"/>
-                </w:tcPr>
-                <w:p>
-                  <w:pPr>
-                    <w:spacing w:before="120" w:after="120" w:line="240" w:lineRule="exact"/>
-                    <w:ind w:firstLine="34"/>
-                    <w:jc w:val="center"/>
-                    <w:rPr>
-                      <w:szCs w:val="24"/>
-                    </w:rPr>
-                  </w:pPr>
-                  <w:r>
-                    <w:rPr>
-                      <w:szCs w:val="24"/>
-                    </w:rPr>
-                    <w:t>System Response</w:t>
-                  </w:r>
-                </w:p>
-              </w:tc>
-            </w:tr>
-            <w:tr>
-              <w:tc>
-                <w:tcPr>
-                  <w:tcW w:w="880" w:type="dxa"/>
-                </w:tcPr>
-                <w:p>
-                  <w:pPr>
-                    <w:spacing w:before="120" w:after="120" w:line="240" w:lineRule="exact"/>
-                    <w:ind w:hanging="709"/>
-                    <w:jc w:val="center"/>
-                    <w:rPr>
-                      <w:szCs w:val="24"/>
-                    </w:rPr>
-                  </w:pPr>
-                  <w:r>
-                    <w:rPr>
-                      <w:szCs w:val="24"/>
-                    </w:rPr>
-                    <w:t>1</w:t>
-                  </w:r>
-                </w:p>
-              </w:tc>
-              <w:tc>
-                <w:tcPr>
-                  <w:tcW w:w="3685" w:type="dxa"/>
-                </w:tcPr>
-                <w:p>
-                  <w:pPr>
-                    <w:spacing w:before="120" w:after="120" w:line="240" w:lineRule="exact"/>
-                    <w:ind w:hanging="709"/>
-                    <w:rPr>
-                      <w:szCs w:val="24"/>
-                    </w:rPr>
-                  </w:pPr>
-                  <w:r>
-                    <w:rPr>
-                      <w:szCs w:val="24"/>
-                    </w:rPr>
-                    <w:t>Doctor send command to make prescription request.</w:t>
-                  </w:r>
-                </w:p>
-              </w:tc>
-              <w:tc>
-                <w:tcPr>
-                  <w:tcW w:w="4003" w:type="dxa"/>
-                </w:tcPr>
-                <w:p>
-                  <w:pPr>
-                    <w:pStyle w:val="ListParagraph"/>
-                    <w:numPr>
-                      <w:ilvl w:val="0"/>
-                      <w:numId w:val="0"/>
-                    </w:numPr>
-                    <w:spacing w:before="120" w:after="120" w:line="240" w:lineRule="exact"/>
-                    <w:ind w:firstLine="34"/>
-                    <w:rPr>
-                      <w:szCs w:val="24"/>
-                    </w:rPr>
-                  </w:pPr>
-                  <w:r>
-                    <w:rPr>
-                      <w:szCs w:val="24"/>
-                    </w:rPr>
-                    <w:t>System shows error message “No regimen for suggest”.</w:t>
-                  </w:r>
-                </w:p>
-              </w:tc>
-            </w:tr>
-          </w:tbl>
+            <w:r>
+              <w:rPr>
+                <w:szCs w:val="24"/>
+              </w:rPr>
+              <w:t>N/A</w:t>
+            </w:r>
+          </w:p>
           <w:p>
             <w:pPr>
               <w:spacing w:before="120" w:after="120" w:line="240" w:lineRule="exact"/>
@@ -6598,8 +6155,55 @@
               </w:rPr>
               <w:t>System suggest medical, foods, practices form information of regimen phase.</w:t>
             </w:r>
-            <w:bookmarkStart w:id="1" w:name="_GoBack"/>
-            <w:bookmarkEnd w:id="1"/>
+          </w:p>
+          <w:p>
+            <w:pPr>
+              <w:pStyle w:val="ListParagraph"/>
+              <w:keepNext/>
+              <w:numPr>
+                <w:ilvl w:val="0"/>
+                <w:numId w:val="3"/>
+              </w:numPr>
+              <w:spacing w:before="120" w:after="120" w:line="240" w:lineRule="exact"/>
+              <w:rPr>
+                <w:rFonts w:eastAsiaTheme="minorEastAsia"/>
+                <w:b/>
+                <w:szCs w:val="24"/>
+                <w:lang w:eastAsia="ja-JP"/>
+              </w:rPr>
+            </w:pPr>
+            <w:r>
+              <w:rPr>
+                <w:rFonts w:eastAsiaTheme="minorEastAsia"/>
+                <w:szCs w:val="24"/>
+                <w:lang w:eastAsia="ja-JP"/>
+              </w:rPr>
+              <w:t xml:space="preserve">If doctor change the diagnostic, current medical history will be </w:t>
+            </w:r>
+            <w:r>
+              <w:rPr>
+                <w:rFonts w:eastAsiaTheme="minorEastAsia"/>
+                <w:szCs w:val="24"/>
+                <w:lang w:eastAsia="ja-JP"/>
+              </w:rPr>
+              <w:t>finished</w:t>
+            </w:r>
+            <w:r>
+              <w:rPr>
+                <w:rFonts w:eastAsiaTheme="minorEastAsia"/>
+                <w:szCs w:val="24"/>
+                <w:lang w:eastAsia="ja-JP"/>
+              </w:rPr>
+              <w:t>.</w:t>
+            </w:r>
+            <w:r>
+              <w:rPr>
+                <w:rFonts w:eastAsiaTheme="minorEastAsia"/>
+                <w:szCs w:val="24"/>
+                <w:lang w:eastAsia="ja-JP"/>
+              </w:rPr>
+              <w:t xml:space="preserve"> New medical history is created.</w:t>
+            </w:r>
           </w:p>
           <w:p>
             <w:pPr>
@@ -6657,7 +6261,7 @@
           <w:noProof/>
         </w:rPr>
         <w:drawing>
-          <wp:inline distT="0" distB="0" distL="0" distR="0" wp14:anchorId="40D648D4" wp14:editId="4A47F78A">
+          <wp:inline distT="0" distB="0" distL="0" distR="0" wp14:anchorId="7C547900" wp14:editId="4FB2EAF0">
             <wp:extent cx="5943600" cy="3646170"/>
             <wp:effectExtent l="0" t="0" r="0" b="0"/>
             <wp:docPr id="4" name="Picture 4"/>
@@ -6672,7 +6276,7 @@
                     <pic:cNvPicPr/>
                   </pic:nvPicPr>
                   <pic:blipFill>
-                    <a:blip r:embed="rId8"/>
+                    <a:blip r:embed="rId10"/>
                     <a:stretch>
                       <a:fillRect/>
                     </a:stretch>
@@ -7071,30 +6675,30 @@
               <w:rPr>
                 <w:szCs w:val="24"/>
               </w:rPr>
+              <w:t>Doctor</w:t>
+            </w:r>
+            <w:r>
+              <w:rPr>
+                <w:szCs w:val="24"/>
+              </w:rPr>
+              <w:t>.</w:t>
+            </w:r>
+          </w:p>
+          <w:p>
+            <w:pPr>
+              <w:spacing w:before="120" w:after="120" w:line="240" w:lineRule="exact"/>
+              <w:ind w:hanging="709"/>
+              <w:rPr>
+                <w:b/>
+                <w:szCs w:val="24"/>
+              </w:rPr>
+            </w:pPr>
+            <w:r>
+              <w:rPr>
+                <w:b/>
+                <w:szCs w:val="24"/>
+              </w:rPr>
               <w:lastRenderedPageBreak/>
-              <w:t>Doctor</w:t>
-            </w:r>
-            <w:r>
-              <w:rPr>
-                <w:szCs w:val="24"/>
-              </w:rPr>
-              <w:t>.</w:t>
-            </w:r>
-          </w:p>
-          <w:p>
-            <w:pPr>
-              <w:spacing w:before="120" w:after="120" w:line="240" w:lineRule="exact"/>
-              <w:ind w:hanging="709"/>
-              <w:rPr>
-                <w:b/>
-                <w:szCs w:val="24"/>
-              </w:rPr>
-            </w:pPr>
-            <w:r>
-              <w:rPr>
-                <w:b/>
-                <w:szCs w:val="24"/>
-              </w:rPr>
               <w:t>Summary:</w:t>
             </w:r>
           </w:p>
@@ -7290,13 +6894,13 @@
               <w:rPr>
                 <w:szCs w:val="24"/>
               </w:rPr>
-              <w:t>New prescription send to application android</w:t>
-            </w:r>
-            <w:r>
-              <w:rPr>
-                <w:szCs w:val="24"/>
-              </w:rPr>
-              <w:t xml:space="preserve"> and show for patient</w:t>
+              <w:t xml:space="preserve">New prescription </w:t>
+            </w:r>
+            <w:r>
+              <w:rPr>
+                <w:szCs w:val="24"/>
+              </w:rPr>
+              <w:t>is sent to patient</w:t>
             </w:r>
             <w:r>
               <w:rPr>
@@ -7483,7 +7087,25 @@
                     <w:rPr>
                       <w:szCs w:val="24"/>
                     </w:rPr>
-                    <w:t>Doctor goes medical history of patient view.</w:t>
+                    <w:t xml:space="preserve">Doctor send command to </w:t>
+                  </w:r>
+                  <w:r>
+                    <w:rPr>
+                      <w:szCs w:val="24"/>
+                    </w:rPr>
+                    <w:t>make prescription</w:t>
+                  </w:r>
+                  <w:r>
+                    <w:rPr>
+                      <w:szCs w:val="24"/>
+                    </w:rPr>
+                    <w:t xml:space="preserve"> request</w:t>
+                  </w:r>
+                  <w:r>
+                    <w:rPr>
+                      <w:szCs w:val="24"/>
+                    </w:rPr>
+                    <w:t>.</w:t>
                   </w:r>
                 </w:p>
               </w:tc>
@@ -7505,6 +7127,12 @@
                     </w:rPr>
                     <w:t xml:space="preserve">System display </w:t>
                   </w:r>
+                  <w:r>
+                    <w:rPr>
+                      <w:szCs w:val="24"/>
+                    </w:rPr>
+                    <w:t xml:space="preserve">patient’s information </w:t>
+                  </w:r>
                 </w:p>
                 <w:p>
                   <w:pPr>
@@ -7583,7 +7211,7 @@
                     <w:rPr>
                       <w:szCs w:val="24"/>
                     </w:rPr>
-                    <w:t>Illness:  text, read only.</w:t>
+                    <w:t>Information date: text, read only.</w:t>
                   </w:r>
                 </w:p>
                 <w:p>
@@ -7603,7 +7231,7 @@
                     <w:rPr>
                       <w:szCs w:val="24"/>
                     </w:rPr>
-                    <w:t>Status: text, read only.</w:t>
+                    <w:t>Height:  text, read only.</w:t>
                   </w:r>
                 </w:p>
                 <w:p>
@@ -7623,7 +7251,7 @@
                     <w:rPr>
                       <w:szCs w:val="24"/>
                     </w:rPr>
-                    <w:t>Description: text area, read only.</w:t>
+                    <w:t>Weight: text, read only.</w:t>
                   </w:r>
                 </w:p>
                 <w:p>
@@ -7643,109 +7271,7 @@
                     <w:rPr>
                       <w:szCs w:val="24"/>
                     </w:rPr>
-                    <w:t>L</w:t>
-                  </w:r>
-                  <w:r>
-                    <w:rPr>
-                      <w:szCs w:val="24"/>
-                    </w:rPr>
-                    <w:t>ist day of medical history of patient with information:</w:t>
-                  </w:r>
-                </w:p>
-                <w:p>
-                  <w:pPr>
-                    <w:pStyle w:val="ListParagraph"/>
-                    <w:numPr>
-                      <w:ilvl w:val="0"/>
-                      <w:numId w:val="0"/>
-                    </w:numPr>
-                    <w:spacing w:before="120" w:after="120" w:line="240" w:lineRule="exact"/>
-                    <w:ind w:left="265" w:hanging="270"/>
-                    <w:rPr>
-                      <w:szCs w:val="24"/>
-                    </w:rPr>
-                  </w:pPr>
-                  <w:r>
-                    <w:rPr>
-                      <w:szCs w:val="24"/>
-                    </w:rPr>
-                    <w:t xml:space="preserve">+ Date: the day when doctor make prescription, format day </w:t>
-                  </w:r>
-                  <w:proofErr w:type="spellStart"/>
-                  <w:r>
-                    <w:rPr>
-                      <w:szCs w:val="24"/>
-                    </w:rPr>
-                    <w:t>dd</w:t>
-                  </w:r>
-                  <w:proofErr w:type="spellEnd"/>
-                  <w:r>
-                    <w:rPr>
-                      <w:szCs w:val="24"/>
-                    </w:rPr>
-                    <w:t>/mm/</w:t>
-                  </w:r>
-                  <w:proofErr w:type="spellStart"/>
-                  <w:r>
-                    <w:rPr>
-                      <w:szCs w:val="24"/>
-                    </w:rPr>
-                    <w:t>yyyy</w:t>
-                  </w:r>
-                  <w:proofErr w:type="spellEnd"/>
-                  <w:r>
-                    <w:rPr>
-                      <w:szCs w:val="24"/>
-                    </w:rPr>
-                    <w:t>, ex: “29/10/2015”.</w:t>
-                  </w:r>
-                </w:p>
-                <w:p>
-                  <w:pPr>
-                    <w:pStyle w:val="ListParagraph"/>
-                    <w:numPr>
-                      <w:ilvl w:val="0"/>
-                      <w:numId w:val="0"/>
-                    </w:numPr>
-                    <w:spacing w:before="120" w:after="120" w:line="240" w:lineRule="exact"/>
-                    <w:ind w:left="265" w:hanging="270"/>
-                    <w:rPr>
-                      <w:szCs w:val="24"/>
-                    </w:rPr>
-                  </w:pPr>
-                  <w:r>
-                    <w:rPr>
-                      <w:szCs w:val="24"/>
-                    </w:rPr>
-                    <w:t xml:space="preserve">+ Appointment: appointment of Date, format day </w:t>
-                  </w:r>
-                  <w:proofErr w:type="spellStart"/>
-                  <w:r>
-                    <w:rPr>
-                      <w:szCs w:val="24"/>
-                    </w:rPr>
-                    <w:t>dd</w:t>
-                  </w:r>
-                  <w:proofErr w:type="spellEnd"/>
-                  <w:r>
-                    <w:rPr>
-                      <w:szCs w:val="24"/>
-                    </w:rPr>
-                    <w:t>/mm/</w:t>
-                  </w:r>
-                  <w:proofErr w:type="spellStart"/>
-                  <w:r>
-                    <w:rPr>
-                      <w:szCs w:val="24"/>
-                    </w:rPr>
-                    <w:t>yyyy</w:t>
-                  </w:r>
-                  <w:proofErr w:type="spellEnd"/>
-                  <w:r>
-                    <w:rPr>
-                      <w:szCs w:val="24"/>
-                    </w:rPr>
-                    <w:t>, ex: “29/10/2015”.</w:t>
+                    <w:t>Medical history: table, read only.</w:t>
                   </w:r>
                 </w:p>
                 <w:p>
@@ -7763,9 +7289,278 @@
                   </w:pPr>
                   <w:r>
                     <w:rPr>
-                      <w:szCs w:val="24"/>
-                    </w:rPr>
-                    <w:t>Status: “treating” or “finish”.</w:t>
+                      <w:rFonts w:cs="Helvetica"/>
+                      <w:bCs/>
+                      <w:color w:val="333333"/>
+                      <w:szCs w:val="24"/>
+                      <w:shd w:val="clear" w:color="auto" w:fill="FFFFFF"/>
+                    </w:rPr>
+                    <w:t>Clinical symptoms</w:t>
+                  </w:r>
+                  <w:r>
+                    <w:rPr>
+                      <w:rFonts w:cs="Helvetica"/>
+                      <w:bCs/>
+                      <w:color w:val="333333"/>
+                      <w:szCs w:val="24"/>
+                      <w:shd w:val="clear" w:color="auto" w:fill="FFFFFF"/>
+                    </w:rPr>
+                    <w:t>: table, read only.</w:t>
+                  </w:r>
+                </w:p>
+                <w:p>
+                  <w:pPr>
+                    <w:spacing w:before="120" w:after="120" w:line="240" w:lineRule="exact"/>
+                    <w:ind w:left="0"/>
+                    <w:rPr>
+                      <w:szCs w:val="24"/>
+                    </w:rPr>
+                  </w:pPr>
+                  <w:r>
+                    <w:rPr>
+                      <w:szCs w:val="24"/>
+                    </w:rPr>
+                    <w:t>S</w:t>
+                  </w:r>
+                  <w:r>
+                    <w:rPr>
+                      <w:szCs w:val="24"/>
+                    </w:rPr>
+                    <w:t>uggest treatment information</w:t>
+                  </w:r>
+                  <w:r>
+                    <w:rPr>
+                      <w:szCs w:val="24"/>
+                    </w:rPr>
+                    <w:t>.</w:t>
+                  </w:r>
+                </w:p>
+                <w:p>
+                  <w:pPr>
+                    <w:spacing w:before="120" w:after="120" w:line="240" w:lineRule="exact"/>
+                    <w:ind w:left="0"/>
+                    <w:rPr>
+                      <w:szCs w:val="24"/>
+                    </w:rPr>
+                  </w:pPr>
+                  <w:r>
+                    <w:rPr>
+                      <w:szCs w:val="24"/>
+                    </w:rPr>
+                    <w:t>Diagnostic: free text input, required, length 3-40</w:t>
+                  </w:r>
+                  <w:r>
+                    <w:rPr>
+                      <w:iCs/>
+                      <w:color w:val="000000"/>
+                      <w:sz w:val="22"/>
+                    </w:rPr>
+                    <w:t>.</w:t>
+                  </w:r>
+                </w:p>
+                <w:p>
+                  <w:pPr>
+                    <w:spacing w:before="120" w:after="120" w:line="240" w:lineRule="exact"/>
+                    <w:ind w:left="0" w:firstLine="10"/>
+                    <w:rPr>
+                      <w:szCs w:val="24"/>
+                    </w:rPr>
+                  </w:pPr>
+                  <w:r>
+                    <w:rPr>
+                      <w:szCs w:val="24"/>
+                    </w:rPr>
+                    <w:t>- Medicines:</w:t>
+                  </w:r>
+                </w:p>
+                <w:p>
+                  <w:pPr>
+                    <w:spacing w:before="120" w:after="120" w:line="240" w:lineRule="exact"/>
+                    <w:ind w:left="0" w:firstLine="10"/>
+                    <w:rPr>
+                      <w:szCs w:val="24"/>
+                    </w:rPr>
+                  </w:pPr>
+                  <w:r>
+                    <w:rPr>
+                      <w:szCs w:val="24"/>
+                    </w:rPr>
+                    <w:t>+ Name of medicine: free text input, required, length 3-20</w:t>
+                  </w:r>
+                  <w:r>
+                    <w:rPr>
+                      <w:iCs/>
+                      <w:color w:val="000000"/>
+                      <w:sz w:val="22"/>
+                    </w:rPr>
+                    <w:t>.</w:t>
+                  </w:r>
+                </w:p>
+                <w:p>
+                  <w:pPr>
+                    <w:spacing w:before="120" w:after="120" w:line="240" w:lineRule="exact"/>
+                    <w:ind w:left="0" w:firstLine="10"/>
+                    <w:rPr>
+                      <w:szCs w:val="24"/>
+                    </w:rPr>
+                  </w:pPr>
+                  <w:r>
+                    <w:rPr>
+                      <w:szCs w:val="24"/>
+                    </w:rPr>
+                    <w:t>+ Number of times per day: free text input, required, length 3-10.</w:t>
+                  </w:r>
+                </w:p>
+                <w:p>
+                  <w:pPr>
+                    <w:spacing w:before="120" w:after="120" w:line="240" w:lineRule="exact"/>
+                    <w:ind w:left="0" w:firstLine="10"/>
+                    <w:rPr>
+                      <w:szCs w:val="24"/>
+                    </w:rPr>
+                  </w:pPr>
+                  <w:r>
+                    <w:rPr>
+                      <w:szCs w:val="24"/>
+                    </w:rPr>
+                    <w:t>+ Number of quantity per time: free text input, required, length 3-10</w:t>
+                  </w:r>
+                  <w:r>
+                    <w:rPr>
+                      <w:iCs/>
+                      <w:color w:val="000000"/>
+                      <w:sz w:val="22"/>
+                    </w:rPr>
+                    <w:t>.</w:t>
+                  </w:r>
+                </w:p>
+                <w:p>
+                  <w:pPr>
+                    <w:spacing w:before="120" w:after="120" w:line="240" w:lineRule="exact"/>
+                    <w:ind w:left="0" w:firstLine="10"/>
+                    <w:rPr>
+                      <w:szCs w:val="24"/>
+                    </w:rPr>
+                  </w:pPr>
+                  <w:r>
+                    <w:rPr>
+                      <w:szCs w:val="24"/>
+                    </w:rPr>
+                    <w:t>- Food:</w:t>
+                  </w:r>
+                </w:p>
+                <w:p>
+                  <w:pPr>
+                    <w:spacing w:before="120" w:after="120" w:line="240" w:lineRule="exact"/>
+                    <w:ind w:left="0" w:firstLine="10"/>
+                    <w:rPr>
+                      <w:szCs w:val="24"/>
+                    </w:rPr>
+                  </w:pPr>
+                  <w:r>
+                    <w:rPr>
+                      <w:szCs w:val="24"/>
+                    </w:rPr>
+                    <w:t>+ Name of food: free text input, required, length 3-20</w:t>
+                  </w:r>
+                  <w:r>
+                    <w:rPr>
+                      <w:iCs/>
+                      <w:color w:val="000000"/>
+                      <w:sz w:val="22"/>
+                    </w:rPr>
+                    <w:t>.</w:t>
+                  </w:r>
+                </w:p>
+                <w:p>
+                  <w:pPr>
+                    <w:spacing w:before="120" w:after="120" w:line="240" w:lineRule="exact"/>
+                    <w:ind w:left="0" w:firstLine="10"/>
+                    <w:rPr>
+                      <w:szCs w:val="24"/>
+                    </w:rPr>
+                  </w:pPr>
+                  <w:r>
+                    <w:rPr>
+                      <w:szCs w:val="24"/>
+                    </w:rPr>
+                    <w:t xml:space="preserve">+ Time: </w:t>
+                  </w:r>
+                  <w:r>
+                    <w:rPr>
+                      <w:szCs w:val="24"/>
+                      <w:highlight w:val="yellow"/>
+                    </w:rPr>
+                    <w:t>3 option, breakfast or lunch or dinner.</w:t>
+                  </w:r>
+                </w:p>
+                <w:p>
+                  <w:pPr>
+                    <w:spacing w:before="120" w:after="120" w:line="240" w:lineRule="exact"/>
+                    <w:ind w:left="0" w:firstLine="10"/>
+                    <w:rPr>
+                      <w:szCs w:val="24"/>
+                    </w:rPr>
+                  </w:pPr>
+                  <w:r>
+                    <w:rPr>
+                      <w:szCs w:val="24"/>
+                    </w:rPr>
+                    <w:t>- Practice:</w:t>
+                  </w:r>
+                </w:p>
+                <w:p>
+                  <w:pPr>
+                    <w:spacing w:before="120" w:after="120" w:line="240" w:lineRule="exact"/>
+                    <w:ind w:left="0" w:firstLine="10"/>
+                    <w:rPr>
+                      <w:szCs w:val="24"/>
+                    </w:rPr>
+                  </w:pPr>
+                  <w:r>
+                    <w:rPr>
+                      <w:szCs w:val="24"/>
+                    </w:rPr>
+                    <w:t>+ Name of practice: free text input, required, length 3-20</w:t>
+                  </w:r>
+                  <w:r>
+                    <w:rPr>
+                      <w:iCs/>
+                      <w:color w:val="000000"/>
+                      <w:sz w:val="22"/>
+                    </w:rPr>
+                    <w:t>.</w:t>
+                  </w:r>
+                </w:p>
+                <w:p>
+                  <w:pPr>
+                    <w:spacing w:before="120" w:after="120" w:line="240" w:lineRule="exact"/>
+                    <w:ind w:left="0" w:firstLine="10"/>
+                    <w:rPr>
+                      <w:szCs w:val="24"/>
+                    </w:rPr>
+                  </w:pPr>
+                  <w:r>
+                    <w:rPr>
+                      <w:szCs w:val="24"/>
+                    </w:rPr>
+                    <w:lastRenderedPageBreak/>
+                    <w:t>+ Intensity: free text input, required, length 3-10.</w:t>
+                  </w:r>
+                </w:p>
+                <w:p>
+                  <w:pPr>
+                    <w:spacing w:before="120" w:after="120" w:line="240" w:lineRule="exact"/>
+                    <w:ind w:left="0"/>
+                    <w:rPr>
+                      <w:szCs w:val="24"/>
+                    </w:rPr>
+                  </w:pPr>
+                  <w:r>
+                    <w:rPr>
+                      <w:szCs w:val="24"/>
+                    </w:rPr>
+                    <w:t>Note: free text area.</w:t>
                   </w:r>
                 </w:p>
               </w:tc>
@@ -7788,6 +7583,7 @@
                     <w:rPr>
                       <w:szCs w:val="24"/>
                     </w:rPr>
+                    <w:lastRenderedPageBreak/>
                     <w:t>2</w:t>
                   </w:r>
                 </w:p>
@@ -7808,25 +7604,7 @@
                     <w:rPr>
                       <w:szCs w:val="24"/>
                     </w:rPr>
-                    <w:t xml:space="preserve">Doctor send command to </w:t>
-                  </w:r>
-                  <w:r>
-                    <w:rPr>
-                      <w:szCs w:val="24"/>
-                    </w:rPr>
-                    <w:t>make prescription</w:t>
-                  </w:r>
-                  <w:r>
-                    <w:rPr>
-                      <w:szCs w:val="24"/>
-                    </w:rPr>
-                    <w:t xml:space="preserve"> request</w:t>
-                  </w:r>
-                  <w:r>
-                    <w:rPr>
-                      <w:szCs w:val="24"/>
-                    </w:rPr>
-                    <w:t>.</w:t>
+                    <w:t>Doctor input diagnostic, medicines, food, practice, Note, appointment date.</w:t>
                   </w:r>
                 </w:p>
               </w:tc>
@@ -7846,187 +7624,7 @@
                     <w:rPr>
                       <w:szCs w:val="24"/>
                     </w:rPr>
-                    <w:t xml:space="preserve">System display </w:t>
-                  </w:r>
-                  <w:r>
-                    <w:rPr>
-                      <w:szCs w:val="24"/>
-                    </w:rPr>
-                    <w:t xml:space="preserve">patient’s information </w:t>
-                  </w:r>
-                </w:p>
-                <w:p>
-                  <w:pPr>
-                    <w:pStyle w:val="ListParagraph"/>
-                    <w:numPr>
-                      <w:ilvl w:val="0"/>
-                      <w:numId w:val="3"/>
-                    </w:numPr>
-                    <w:spacing w:before="120" w:after="120" w:line="240" w:lineRule="exact"/>
-                    <w:ind w:left="265" w:hanging="270"/>
-                    <w:rPr>
-                      <w:szCs w:val="24"/>
-                    </w:rPr>
-                  </w:pPr>
-                  <w:r>
-                    <w:rPr>
-                      <w:szCs w:val="24"/>
-                    </w:rPr>
-                    <w:t>Name: text, read only.</w:t>
-                  </w:r>
-                </w:p>
-                <w:p>
-                  <w:pPr>
-                    <w:pStyle w:val="ListParagraph"/>
-                    <w:numPr>
-                      <w:ilvl w:val="0"/>
-                      <w:numId w:val="3"/>
-                    </w:numPr>
-                    <w:spacing w:before="120" w:after="120" w:line="240" w:lineRule="exact"/>
-                    <w:ind w:left="265" w:hanging="270"/>
-                    <w:rPr>
-                      <w:szCs w:val="24"/>
-                    </w:rPr>
-                  </w:pPr>
-                  <w:r>
-                    <w:rPr>
-                      <w:szCs w:val="24"/>
-                    </w:rPr>
-                    <w:t>Age: text, read only.</w:t>
-                  </w:r>
-                </w:p>
-                <w:p>
-                  <w:pPr>
-                    <w:pStyle w:val="ListParagraph"/>
-                    <w:numPr>
-                      <w:ilvl w:val="0"/>
-                      <w:numId w:val="3"/>
-                    </w:numPr>
-                    <w:spacing w:before="120" w:after="120" w:line="240" w:lineRule="exact"/>
-                    <w:ind w:left="265" w:hanging="270"/>
-                    <w:rPr>
-                      <w:szCs w:val="24"/>
-                    </w:rPr>
-                  </w:pPr>
-                  <w:r>
-                    <w:rPr>
-                      <w:szCs w:val="24"/>
-                    </w:rPr>
-                    <w:t>Gender: text, read only.</w:t>
-                  </w:r>
-                </w:p>
-                <w:p>
-                  <w:pPr>
-                    <w:pStyle w:val="ListParagraph"/>
-                    <w:numPr>
-                      <w:ilvl w:val="0"/>
-                      <w:numId w:val="3"/>
-                    </w:numPr>
-                    <w:spacing w:before="120" w:after="120" w:line="240" w:lineRule="exact"/>
-                    <w:ind w:left="265" w:hanging="270"/>
-                    <w:rPr>
-                      <w:szCs w:val="24"/>
-                    </w:rPr>
-                  </w:pPr>
-                  <w:r>
-                    <w:rPr>
-                      <w:szCs w:val="24"/>
-                    </w:rPr>
-                    <w:t>Information date: text, read only.</w:t>
-                  </w:r>
-                </w:p>
-                <w:p>
-                  <w:pPr>
-                    <w:pStyle w:val="ListParagraph"/>
-                    <w:numPr>
-                      <w:ilvl w:val="0"/>
-                      <w:numId w:val="3"/>
-                    </w:numPr>
-                    <w:spacing w:before="120" w:after="120" w:line="240" w:lineRule="exact"/>
-                    <w:ind w:left="265" w:hanging="270"/>
-                    <w:rPr>
-                      <w:szCs w:val="24"/>
-                    </w:rPr>
-                  </w:pPr>
-                  <w:r>
-                    <w:rPr>
-                      <w:szCs w:val="24"/>
-                    </w:rPr>
-                    <w:t>Height:  text, read only.</w:t>
-                  </w:r>
-                </w:p>
-                <w:p>
-                  <w:pPr>
-                    <w:pStyle w:val="ListParagraph"/>
-                    <w:numPr>
-                      <w:ilvl w:val="0"/>
-                      <w:numId w:val="3"/>
-                    </w:numPr>
-                    <w:spacing w:before="120" w:after="120" w:line="240" w:lineRule="exact"/>
-                    <w:ind w:left="265" w:hanging="270"/>
-                    <w:rPr>
-                      <w:szCs w:val="24"/>
-                    </w:rPr>
-                  </w:pPr>
-                  <w:r>
-                    <w:rPr>
-                      <w:szCs w:val="24"/>
-                    </w:rPr>
-                    <w:t>Weight: text, read only.</w:t>
-                  </w:r>
-                </w:p>
-                <w:p>
-                  <w:pPr>
-                    <w:pStyle w:val="ListParagraph"/>
-                    <w:numPr>
-                      <w:ilvl w:val="0"/>
-                      <w:numId w:val="3"/>
-                    </w:numPr>
-                    <w:spacing w:before="120" w:after="120" w:line="240" w:lineRule="exact"/>
-                    <w:ind w:left="265" w:hanging="270"/>
-                    <w:rPr>
-                      <w:szCs w:val="24"/>
-                    </w:rPr>
-                  </w:pPr>
-                  <w:r>
-                    <w:rPr>
-                      <w:szCs w:val="24"/>
-                    </w:rPr>
-                    <w:t>Medical history: table, read only.</w:t>
-                  </w:r>
-                </w:p>
-                <w:p>
-                  <w:pPr>
-                    <w:pStyle w:val="ListParagraph"/>
-                    <w:numPr>
-                      <w:ilvl w:val="0"/>
-                      <w:numId w:val="3"/>
-                    </w:numPr>
-                    <w:spacing w:before="120" w:after="120" w:line="240" w:lineRule="exact"/>
-                    <w:ind w:left="265" w:hanging="270"/>
-                    <w:rPr>
-                      <w:szCs w:val="24"/>
-                    </w:rPr>
-                  </w:pPr>
-                  <w:r>
-                    <w:rPr>
-                      <w:rFonts w:cs="Helvetica"/>
-                      <w:bCs/>
-                      <w:color w:val="333333"/>
-                      <w:szCs w:val="24"/>
-                      <w:shd w:val="clear" w:color="auto" w:fill="FFFFFF"/>
-                    </w:rPr>
-                    <w:t>Clinical symptoms</w:t>
-                  </w:r>
-                  <w:r>
-                    <w:rPr>
-                      <w:rFonts w:cs="Helvetica"/>
-                      <w:bCs/>
-                      <w:color w:val="333333"/>
-                      <w:szCs w:val="24"/>
-                      <w:shd w:val="clear" w:color="auto" w:fill="FFFFFF"/>
-                    </w:rPr>
-                    <w:t>: table, read only.</w:t>
+                    <w:t>System validate information, display popup request for confirmation.</w:t>
                   </w:r>
                 </w:p>
                 <w:p>
@@ -8041,303 +7639,7 @@
                     <w:rPr>
                       <w:szCs w:val="24"/>
                     </w:rPr>
-                    <w:t>S</w:t>
-                  </w:r>
-                  <w:r>
-                    <w:rPr>
-                      <w:szCs w:val="24"/>
-                    </w:rPr>
-                    <w:t>uggest treatment information</w:t>
-                  </w:r>
-                  <w:r>
-                    <w:rPr>
-                      <w:szCs w:val="24"/>
-                    </w:rPr>
-                    <w:t>.</w:t>
-                  </w:r>
-                </w:p>
-                <w:p>
-                  <w:pPr>
-                    <w:spacing w:before="120" w:after="120" w:line="240" w:lineRule="exact"/>
-                    <w:ind w:left="0"/>
-                    <w:rPr>
-                      <w:szCs w:val="24"/>
-                    </w:rPr>
-                  </w:pPr>
-                  <w:r>
-                    <w:rPr>
-                      <w:szCs w:val="24"/>
-                    </w:rPr>
-                    <w:t>Diagnostic: free text input, required, length 3-40</w:t>
-                  </w:r>
-                  <w:r>
-                    <w:rPr>
-                      <w:iCs/>
-                      <w:color w:val="000000"/>
-                      <w:sz w:val="22"/>
-                    </w:rPr>
-                    <w:t>.</w:t>
-                  </w:r>
-                </w:p>
-                <w:p>
-                  <w:pPr>
-                    <w:spacing w:before="120" w:after="120" w:line="240" w:lineRule="exact"/>
-                    <w:ind w:left="0" w:firstLine="10"/>
-                    <w:rPr>
-                      <w:szCs w:val="24"/>
-                    </w:rPr>
-                  </w:pPr>
-                  <w:r>
-                    <w:rPr>
-                      <w:szCs w:val="24"/>
-                    </w:rPr>
-                    <w:lastRenderedPageBreak/>
-                    <w:t>- Medicines:</w:t>
-                  </w:r>
-                </w:p>
-                <w:p>
-                  <w:pPr>
-                    <w:spacing w:before="120" w:after="120" w:line="240" w:lineRule="exact"/>
-                    <w:ind w:left="0" w:firstLine="10"/>
-                    <w:rPr>
-                      <w:szCs w:val="24"/>
-                    </w:rPr>
-                  </w:pPr>
-                  <w:r>
-                    <w:rPr>
-                      <w:szCs w:val="24"/>
-                    </w:rPr>
-                    <w:t>+ Name of medicine: free text input, required, length 3-20</w:t>
-                  </w:r>
-                  <w:r>
-                    <w:rPr>
-                      <w:iCs/>
-                      <w:color w:val="000000"/>
-                      <w:sz w:val="22"/>
-                    </w:rPr>
-                    <w:t>.</w:t>
-                  </w:r>
-                </w:p>
-                <w:p>
-                  <w:pPr>
-                    <w:spacing w:before="120" w:after="120" w:line="240" w:lineRule="exact"/>
-                    <w:ind w:left="0" w:firstLine="10"/>
-                    <w:rPr>
-                      <w:szCs w:val="24"/>
-                    </w:rPr>
-                  </w:pPr>
-                  <w:r>
-                    <w:rPr>
-                      <w:szCs w:val="24"/>
-                    </w:rPr>
-                    <w:t>+ Number of times per day: free text input, required, length 3-10.</w:t>
-                  </w:r>
-                </w:p>
-                <w:p>
-                  <w:pPr>
-                    <w:spacing w:before="120" w:after="120" w:line="240" w:lineRule="exact"/>
-                    <w:ind w:left="0" w:firstLine="10"/>
-                    <w:rPr>
-                      <w:szCs w:val="24"/>
-                    </w:rPr>
-                  </w:pPr>
-                  <w:r>
-                    <w:rPr>
-                      <w:szCs w:val="24"/>
-                    </w:rPr>
-                    <w:t>+ Number of quantity per time: free text input, required, length 3-10</w:t>
-                  </w:r>
-                  <w:r>
-                    <w:rPr>
-                      <w:iCs/>
-                      <w:color w:val="000000"/>
-                      <w:sz w:val="22"/>
-                    </w:rPr>
-                    <w:t>.</w:t>
-                  </w:r>
-                </w:p>
-                <w:p>
-                  <w:pPr>
-                    <w:spacing w:before="120" w:after="120" w:line="240" w:lineRule="exact"/>
-                    <w:ind w:left="0" w:firstLine="10"/>
-                    <w:rPr>
-                      <w:szCs w:val="24"/>
-                    </w:rPr>
-                  </w:pPr>
-                  <w:r>
-                    <w:rPr>
-                      <w:szCs w:val="24"/>
-                    </w:rPr>
-                    <w:t>- Food:</w:t>
-                  </w:r>
-                </w:p>
-                <w:p>
-                  <w:pPr>
-                    <w:spacing w:before="120" w:after="120" w:line="240" w:lineRule="exact"/>
-                    <w:ind w:left="0" w:firstLine="10"/>
-                    <w:rPr>
-                      <w:szCs w:val="24"/>
-                    </w:rPr>
-                  </w:pPr>
-                  <w:r>
-                    <w:rPr>
-                      <w:szCs w:val="24"/>
-                    </w:rPr>
-                    <w:t>+ Name of food: free text input, required, length 3-20</w:t>
-                  </w:r>
-                  <w:r>
-                    <w:rPr>
-                      <w:iCs/>
-                      <w:color w:val="000000"/>
-                      <w:sz w:val="22"/>
-                    </w:rPr>
-                    <w:t>.</w:t>
-                  </w:r>
-                </w:p>
-                <w:p>
-                  <w:pPr>
-                    <w:spacing w:before="120" w:after="120" w:line="240" w:lineRule="exact"/>
-                    <w:ind w:left="0" w:firstLine="10"/>
-                    <w:rPr>
-                      <w:szCs w:val="24"/>
-                    </w:rPr>
-                  </w:pPr>
-                  <w:r>
-                    <w:rPr>
-                      <w:szCs w:val="24"/>
-                    </w:rPr>
-                    <w:t>+ Time: 3 option, breakfast or lunch or dinner.</w:t>
-                  </w:r>
-                </w:p>
-                <w:p>
-                  <w:pPr>
-                    <w:spacing w:before="120" w:after="120" w:line="240" w:lineRule="exact"/>
-                    <w:ind w:left="0" w:firstLine="10"/>
-                    <w:rPr>
-                      <w:szCs w:val="24"/>
-                    </w:rPr>
-                  </w:pPr>
-                  <w:r>
-                    <w:rPr>
-                      <w:szCs w:val="24"/>
-                    </w:rPr>
-                    <w:t>- Practice:</w:t>
-                  </w:r>
-                </w:p>
-                <w:p>
-                  <w:pPr>
-                    <w:spacing w:before="120" w:after="120" w:line="240" w:lineRule="exact"/>
-                    <w:ind w:left="0" w:firstLine="10"/>
-                    <w:rPr>
-                      <w:szCs w:val="24"/>
-                    </w:rPr>
-                  </w:pPr>
-                  <w:r>
-                    <w:rPr>
-                      <w:szCs w:val="24"/>
-                    </w:rPr>
-                    <w:t>+ Name of practice: free text input, required, length 3-20</w:t>
-                  </w:r>
-                  <w:r>
-                    <w:rPr>
-                      <w:iCs/>
-                      <w:color w:val="000000"/>
-                      <w:sz w:val="22"/>
-                    </w:rPr>
-                    <w:t>.</w:t>
-                  </w:r>
-                </w:p>
-                <w:p>
-                  <w:pPr>
-                    <w:spacing w:before="120" w:after="120" w:line="240" w:lineRule="exact"/>
-                    <w:ind w:left="0" w:firstLine="10"/>
-                    <w:rPr>
-                      <w:szCs w:val="24"/>
-                    </w:rPr>
-                  </w:pPr>
-                  <w:r>
-                    <w:rPr>
-                      <w:szCs w:val="24"/>
-                    </w:rPr>
-                    <w:t>+ Intensity: free text input, required, length 3-10.</w:t>
-                  </w:r>
-                </w:p>
-                <w:p>
-                  <w:pPr>
-                    <w:pStyle w:val="ListParagraph"/>
-                    <w:numPr>
-                      <w:ilvl w:val="0"/>
-                      <w:numId w:val="3"/>
-                    </w:numPr>
-                    <w:spacing w:before="120" w:after="120" w:line="240" w:lineRule="exact"/>
-                    <w:ind w:left="175" w:hanging="175"/>
-                    <w:rPr>
-                      <w:szCs w:val="24"/>
-                    </w:rPr>
-                  </w:pPr>
-                  <w:r>
-                    <w:rPr>
-                      <w:szCs w:val="24"/>
-                    </w:rPr>
-                    <w:t>Appointment Date: default 1 week form current day, format day “</w:t>
-                  </w:r>
-                  <w:proofErr w:type="spellStart"/>
-                  <w:r>
-                    <w:rPr>
-                      <w:szCs w:val="24"/>
-                    </w:rPr>
-                    <w:t>dd</w:t>
-                  </w:r>
-                  <w:proofErr w:type="spellEnd"/>
-                  <w:r>
-                    <w:rPr>
-                      <w:szCs w:val="24"/>
-                    </w:rPr>
-                    <w:t>/mm/</w:t>
-                  </w:r>
-                  <w:proofErr w:type="spellStart"/>
-                  <w:r>
-                    <w:rPr>
-                      <w:szCs w:val="24"/>
-                    </w:rPr>
-                    <w:t>yyyy</w:t>
-                  </w:r>
-                  <w:proofErr w:type="spellEnd"/>
-                  <w:r>
-                    <w:rPr>
-                      <w:szCs w:val="24"/>
-                    </w:rPr>
-                    <w:t>/”, required.</w:t>
-                  </w:r>
-                </w:p>
-                <w:p>
-                  <w:pPr>
-                    <w:spacing w:before="120" w:after="120" w:line="240" w:lineRule="exact"/>
-                    <w:ind w:left="0"/>
-                    <w:rPr>
-                      <w:szCs w:val="24"/>
-                    </w:rPr>
-                  </w:pPr>
-                  <w:r>
-                    <w:rPr>
-                      <w:szCs w:val="24"/>
-                    </w:rPr>
-                    <w:t>Note: free text area.</w:t>
-                  </w:r>
-                </w:p>
-                <w:p>
-                  <w:pPr>
-                    <w:spacing w:before="120" w:after="120" w:line="240" w:lineRule="exact"/>
-                    <w:ind w:left="0"/>
-                    <w:rPr>
-                      <w:szCs w:val="24"/>
-                    </w:rPr>
-                  </w:pPr>
-                  <w:r>
-                    <w:rPr>
-                      <w:szCs w:val="24"/>
-                    </w:rPr>
-                    <w:t>[Exception 1</w:t>
+                    <w:t>[Exception 1,2</w:t>
                   </w:r>
                   <w:r>
                     <w:rPr>
@@ -8366,7 +7668,6 @@
                     <w:rPr>
                       <w:szCs w:val="24"/>
                     </w:rPr>
-                    <w:lastRenderedPageBreak/>
                     <w:t>3</w:t>
                   </w:r>
                 </w:p>
@@ -8387,7 +7688,19 @@
                     <w:rPr>
                       <w:szCs w:val="24"/>
                     </w:rPr>
-                    <w:t>Doctor input diagnostic, medicines, food, practice, Note, appointment date.</w:t>
+                    <w:t>Doctor send command to submit</w:t>
+                  </w:r>
+                  <w:r>
+                    <w:rPr>
+                      <w:szCs w:val="24"/>
+                    </w:rPr>
+                    <w:t xml:space="preserve"> request</w:t>
+                  </w:r>
+                  <w:r>
+                    <w:rPr>
+                      <w:szCs w:val="24"/>
+                    </w:rPr>
+                    <w:t>.</w:t>
                   </w:r>
                 </w:p>
               </w:tc>
@@ -8407,7 +7720,7 @@
                     <w:rPr>
                       <w:szCs w:val="24"/>
                     </w:rPr>
-                    <w:t>System validate information, display popup request for confirmation.</w:t>
+                    <w:t>System display popup finish treatment request for confirmation.</w:t>
                   </w:r>
                 </w:p>
                 <w:p>
@@ -8418,12 +7731,6 @@
                       <w:szCs w:val="24"/>
                     </w:rPr>
                   </w:pPr>
-                  <w:r>
-                    <w:rPr>
-                      <w:szCs w:val="24"/>
-                    </w:rPr>
-                    <w:t>[Exception 2,3]</w:t>
-                  </w:r>
                 </w:p>
               </w:tc>
             </w:tr>
@@ -8465,19 +7772,34 @@
                     <w:rPr>
                       <w:szCs w:val="24"/>
                     </w:rPr>
-                    <w:t>Doctor send command to submit</w:t>
-                  </w:r>
-                  <w:r>
-                    <w:rPr>
-                      <w:szCs w:val="24"/>
-                    </w:rPr>
-                    <w:t xml:space="preserve"> request</w:t>
-                  </w:r>
-                  <w:r>
-                    <w:rPr>
-                      <w:szCs w:val="24"/>
-                    </w:rPr>
-                    <w:t>.</w:t>
+                    <w:t xml:space="preserve">Doctor send command to </w:t>
+                  </w:r>
+                  <w:r>
+                    <w:rPr>
+                      <w:szCs w:val="24"/>
+                    </w:rPr>
+                    <w:t xml:space="preserve">confirmation </w:t>
+                  </w:r>
+                  <w:r>
+                    <w:rPr>
+                      <w:szCs w:val="24"/>
+                    </w:rPr>
+                    <w:t>request.</w:t>
+                  </w:r>
+                </w:p>
+                <w:p>
+                  <w:pPr>
+                    <w:spacing w:before="120" w:after="120" w:line="240" w:lineRule="exact"/>
+                    <w:ind w:left="0"/>
+                    <w:rPr>
+                      <w:szCs w:val="24"/>
+                    </w:rPr>
+                  </w:pPr>
+                  <w:r>
+                    <w:rPr>
+                      <w:szCs w:val="24"/>
+                    </w:rPr>
+                    <w:t>[Alternative 1]</w:t>
                   </w:r>
                 </w:p>
               </w:tc>
@@ -8497,7 +7819,55 @@
                     <w:rPr>
                       <w:szCs w:val="24"/>
                     </w:rPr>
-                    <w:t>System display popup finish treatment request for confirmation.</w:t>
+                    <w:t>System display popup make appointment request for confirmation.</w:t>
+                  </w:r>
+                </w:p>
+                <w:p>
+                  <w:pPr>
+                    <w:pStyle w:val="ListParagraph"/>
+                    <w:numPr>
+                      <w:ilvl w:val="0"/>
+                      <w:numId w:val="3"/>
+                    </w:numPr>
+                    <w:spacing w:before="120" w:after="120" w:line="240" w:lineRule="exact"/>
+                    <w:ind w:left="175" w:hanging="175"/>
+                    <w:rPr>
+                      <w:szCs w:val="24"/>
+                    </w:rPr>
+                  </w:pPr>
+                  <w:r>
+                    <w:rPr>
+                      <w:szCs w:val="24"/>
+                    </w:rPr>
+                    <w:t>Appointment Date: default 1 week form current day, format day “</w:t>
+                  </w:r>
+                  <w:proofErr w:type="spellStart"/>
+                  <w:r>
+                    <w:rPr>
+                      <w:szCs w:val="24"/>
+                    </w:rPr>
+                    <w:t>dd</w:t>
+                  </w:r>
+                  <w:proofErr w:type="spellEnd"/>
+                  <w:r>
+                    <w:rPr>
+                      <w:szCs w:val="24"/>
+                    </w:rPr>
+                    <w:t>/mm/</w:t>
+                  </w:r>
+                  <w:proofErr w:type="spellStart"/>
+                  <w:r>
+                    <w:rPr>
+                      <w:szCs w:val="24"/>
+                    </w:rPr>
+                    <w:t>yyyy</w:t>
+                  </w:r>
+                  <w:proofErr w:type="spellEnd"/>
+                  <w:r>
+                    <w:rPr>
+                      <w:szCs w:val="24"/>
+                    </w:rPr>
+                    <w:t>/”, required.</w:t>
                   </w:r>
                 </w:p>
                 <w:p>
@@ -8549,34 +7919,7 @@
                     <w:rPr>
                       <w:szCs w:val="24"/>
                     </w:rPr>
-                    <w:t xml:space="preserve">Doctor send command to </w:t>
-                  </w:r>
-                  <w:r>
-                    <w:rPr>
-                      <w:szCs w:val="24"/>
-                    </w:rPr>
-                    <w:t xml:space="preserve">confirmation </w:t>
-                  </w:r>
-                  <w:r>
-                    <w:rPr>
-                      <w:szCs w:val="24"/>
-                    </w:rPr>
-                    <w:t>request.</w:t>
-                  </w:r>
-                </w:p>
-                <w:p>
-                  <w:pPr>
-                    <w:spacing w:before="120" w:after="120" w:line="240" w:lineRule="exact"/>
-                    <w:ind w:left="0"/>
-                    <w:rPr>
-                      <w:szCs w:val="24"/>
-                    </w:rPr>
-                  </w:pPr>
-                  <w:r>
-                    <w:rPr>
-                      <w:szCs w:val="24"/>
-                    </w:rPr>
-                    <w:t>[Alternative 1]</w:t>
+                    <w:t>Doctor input appointment date</w:t>
                   </w:r>
                 </w:p>
               </w:tc>
@@ -8596,65 +7939,49 @@
                     <w:rPr>
                       <w:szCs w:val="24"/>
                     </w:rPr>
-                    <w:t>System display popup make appointment request for confirmation.</w:t>
-                  </w:r>
-                </w:p>
-                <w:p>
-                  <w:pPr>
-                    <w:pStyle w:val="ListParagraph"/>
-                    <w:numPr>
-                      <w:ilvl w:val="0"/>
-                      <w:numId w:val="3"/>
-                    </w:numPr>
-                    <w:spacing w:before="120" w:after="120" w:line="240" w:lineRule="exact"/>
-                    <w:ind w:left="175" w:hanging="175"/>
-                    <w:rPr>
-                      <w:szCs w:val="24"/>
-                    </w:rPr>
-                  </w:pPr>
-                  <w:r>
-                    <w:rPr>
-                      <w:szCs w:val="24"/>
-                    </w:rPr>
-                    <w:t>Appointment Date: default 1 week form current day, format day “</w:t>
+                    <w:t>System validate information</w:t>
+                  </w:r>
+                </w:p>
+                <w:p>
+                  <w:pPr>
+                    <w:spacing w:before="120" w:after="120" w:line="240" w:lineRule="exact"/>
+                    <w:ind w:left="0"/>
+                    <w:rPr>
+                      <w:szCs w:val="24"/>
+                    </w:rPr>
+                  </w:pPr>
+                  <w:r>
+                    <w:rPr>
+                      <w:szCs w:val="24"/>
+                      <w:highlight w:val="yellow"/>
+                    </w:rPr>
+                    <w:t xml:space="preserve">[Exception 3] – </w:t>
                   </w:r>
                   <w:proofErr w:type="spellStart"/>
                   <w:r>
                     <w:rPr>
                       <w:szCs w:val="24"/>
-                    </w:rPr>
-                    <w:t>dd</w:t>
+                      <w:highlight w:val="yellow"/>
+                    </w:rPr>
+                    <w:t>tự</w:t>
                   </w:r>
                   <w:proofErr w:type="spellEnd"/>
                   <w:r>
                     <w:rPr>
                       <w:szCs w:val="24"/>
-                    </w:rPr>
-                    <w:t>/mm/</w:t>
+                      <w:highlight w:val="yellow"/>
+                    </w:rPr>
+                    <w:t xml:space="preserve"> </w:t>
                   </w:r>
                   <w:proofErr w:type="spellStart"/>
                   <w:r>
                     <w:rPr>
                       <w:szCs w:val="24"/>
-                    </w:rPr>
-                    <w:t>yyyy</w:t>
+                      <w:highlight w:val="yellow"/>
+                    </w:rPr>
+                    <w:t>thêm</w:t>
                   </w:r>
                   <w:proofErr w:type="spellEnd"/>
-                  <w:r>
-                    <w:rPr>
-                      <w:szCs w:val="24"/>
-                    </w:rPr>
-                    <w:t>/”, required.</w:t>
-                  </w:r>
-                </w:p>
-                <w:p>
-                  <w:pPr>
-                    <w:spacing w:before="120" w:after="120" w:line="240" w:lineRule="exact"/>
-                    <w:ind w:left="0"/>
-                    <w:rPr>
-                      <w:szCs w:val="24"/>
-                    </w:rPr>
-                  </w:pPr>
                 </w:p>
               </w:tc>
             </w:tr>
@@ -8696,7 +8023,28 @@
                     <w:rPr>
                       <w:szCs w:val="24"/>
                     </w:rPr>
-                    <w:t>Doctor input appointment date</w:t>
+                    <w:t>Doctor send command to Yes request.</w:t>
+                  </w:r>
+                </w:p>
+                <w:p>
+                  <w:pPr>
+                    <w:spacing w:before="120" w:after="120" w:line="240" w:lineRule="exact"/>
+                    <w:ind w:left="0"/>
+                    <w:rPr>
+                      <w:szCs w:val="24"/>
+                    </w:rPr>
+                  </w:pPr>
+                  <w:r>
+                    <w:rPr>
+                      <w:szCs w:val="24"/>
+                    </w:rPr>
+                    <w:t>[</w:t>
+                  </w:r>
+                  <w:r>
+                    <w:rPr>
+                      <w:szCs w:val="24"/>
+                    </w:rPr>
+                    <w:t>Alternative 2]</w:t>
                   </w:r>
                 </w:p>
               </w:tc>
@@ -8716,90 +8064,6 @@
                     <w:rPr>
                       <w:szCs w:val="24"/>
                     </w:rPr>
-                    <w:t>System validate information</w:t>
-                  </w:r>
-                </w:p>
-              </w:tc>
-            </w:tr>
-            <w:tr>
-              <w:tc>
-                <w:tcPr>
-                  <w:tcW w:w="870" w:type="dxa"/>
-                </w:tcPr>
-                <w:p>
-                  <w:pPr>
-                    <w:spacing w:before="120" w:after="120" w:line="240" w:lineRule="exact"/>
-                    <w:ind w:hanging="709"/>
-                    <w:jc w:val="center"/>
-                    <w:rPr>
-                      <w:szCs w:val="24"/>
-                    </w:rPr>
-                  </w:pPr>
-                  <w:r>
-                    <w:rPr>
-                      <w:szCs w:val="24"/>
-                    </w:rPr>
-                    <w:t>6</w:t>
-                  </w:r>
-                </w:p>
-              </w:tc>
-              <w:tc>
-                <w:tcPr>
-                  <w:tcW w:w="3661" w:type="dxa"/>
-                </w:tcPr>
-                <w:p>
-                  <w:pPr>
-                    <w:spacing w:before="120" w:after="120" w:line="240" w:lineRule="exact"/>
-                    <w:ind w:left="0"/>
-                    <w:rPr>
-                      <w:szCs w:val="24"/>
-                    </w:rPr>
-                  </w:pPr>
-                  <w:r>
-                    <w:rPr>
-                      <w:szCs w:val="24"/>
-                    </w:rPr>
-                    <w:t>Doctor send command to Yes request.</w:t>
-                  </w:r>
-                </w:p>
-                <w:p>
-                  <w:pPr>
-                    <w:spacing w:before="120" w:after="120" w:line="240" w:lineRule="exact"/>
-                    <w:ind w:left="0"/>
-                    <w:rPr>
-                      <w:szCs w:val="24"/>
-                    </w:rPr>
-                  </w:pPr>
-                  <w:r>
-                    <w:rPr>
-                      <w:szCs w:val="24"/>
-                    </w:rPr>
-                    <w:t>[</w:t>
-                  </w:r>
-                  <w:r>
-                    <w:rPr>
-                      <w:szCs w:val="24"/>
-                    </w:rPr>
-                    <w:t>Alternative 2]</w:t>
-                  </w:r>
-                </w:p>
-              </w:tc>
-              <w:tc>
-                <w:tcPr>
-                  <w:tcW w:w="4003" w:type="dxa"/>
-                </w:tcPr>
-                <w:p>
-                  <w:pPr>
-                    <w:spacing w:before="120" w:after="120" w:line="240" w:lineRule="exact"/>
-                    <w:ind w:left="0"/>
-                    <w:rPr>
-                      <w:szCs w:val="24"/>
-                    </w:rPr>
-                  </w:pPr>
-                  <w:r>
-                    <w:rPr>
-                      <w:szCs w:val="24"/>
-                    </w:rPr>
                     <w:t>System create new prescription, send detail to android application, show message” Create new prescription success”.</w:t>
                   </w:r>
                 </w:p>
@@ -8819,7 +8083,6 @@
                 <w:b/>
                 <w:szCs w:val="24"/>
               </w:rPr>
-              <w:lastRenderedPageBreak/>
               <w:t>Alternative Scenario:</w:t>
             </w:r>
             <w:r>
@@ -9329,7 +8592,7 @@
                     <w:rPr>
                       <w:szCs w:val="24"/>
                     </w:rPr>
-                    <w:t>Doctor send command to make prescription request.</w:t>
+                    <w:t>Doctor send command to submit request.</w:t>
                   </w:r>
                 </w:p>
               </w:tc>
@@ -9352,21 +8615,27 @@
                   </w:pPr>
                   <w:r>
                     <w:rPr>
-                      <w:szCs w:val="24"/>
-                    </w:rPr>
-                    <w:t>System shows error message “</w:t>
-                  </w:r>
-                  <w:r>
-                    <w:rPr>
-                      <w:szCs w:val="24"/>
-                    </w:rPr>
-                    <w:t>No regimen for suggest</w:t>
-                  </w:r>
-                  <w:r>
-                    <w:rPr>
-                      <w:szCs w:val="24"/>
-                    </w:rPr>
-                    <w:t>”.</w:t>
+                      <w:iCs/>
+                      <w:color w:val="000000"/>
+                      <w:szCs w:val="24"/>
+                    </w:rPr>
+                    <w:t>System</w:t>
+                  </w:r>
+                  <w:r>
+                    <w:rPr>
+                      <w:iCs/>
+                      <w:color w:val="000000"/>
+                      <w:szCs w:val="24"/>
+                    </w:rPr>
+                    <w:t xml:space="preserve"> shows error message to ask doctor </w:t>
+                  </w:r>
+                  <w:r>
+                    <w:rPr>
+                      <w:iCs/>
+                      <w:color w:val="000000"/>
+                      <w:szCs w:val="24"/>
+                    </w:rPr>
+                    <w:t>input missing required fields</w:t>
                   </w:r>
                 </w:p>
               </w:tc>
@@ -9389,93 +8658,8 @@
                     <w:rPr>
                       <w:szCs w:val="24"/>
                     </w:rPr>
+                    <w:lastRenderedPageBreak/>
                     <w:t>2</w:t>
-                  </w:r>
-                </w:p>
-              </w:tc>
-              <w:tc>
-                <w:tcPr>
-                  <w:tcW w:w="3685" w:type="dxa"/>
-                </w:tcPr>
-                <w:p>
-                  <w:pPr>
-                    <w:spacing w:before="120" w:after="120" w:line="240" w:lineRule="exact"/>
-                    <w:ind w:hanging="709"/>
-                    <w:rPr>
-                      <w:szCs w:val="24"/>
-                    </w:rPr>
-                  </w:pPr>
-                  <w:r>
-                    <w:rPr>
-                      <w:szCs w:val="24"/>
-                    </w:rPr>
-                    <w:t>Doctor send command to submit request.</w:t>
-                  </w:r>
-                </w:p>
-              </w:tc>
-              <w:tc>
-                <w:tcPr>
-                  <w:tcW w:w="4003" w:type="dxa"/>
-                </w:tcPr>
-                <w:p>
-                  <w:pPr>
-                    <w:pStyle w:val="ListParagraph"/>
-                    <w:numPr>
-                      <w:ilvl w:val="0"/>
-                      <w:numId w:val="0"/>
-                    </w:numPr>
-                    <w:spacing w:before="120" w:after="120" w:line="240" w:lineRule="exact"/>
-                    <w:ind w:firstLine="34"/>
-                    <w:rPr>
-                      <w:szCs w:val="24"/>
-                    </w:rPr>
-                  </w:pPr>
-                  <w:r>
-                    <w:rPr>
-                      <w:iCs/>
-                      <w:color w:val="000000"/>
-                      <w:szCs w:val="24"/>
-                    </w:rPr>
-                    <w:t>System</w:t>
-                  </w:r>
-                  <w:r>
-                    <w:rPr>
-                      <w:iCs/>
-                      <w:color w:val="000000"/>
-                      <w:szCs w:val="24"/>
-                    </w:rPr>
-                    <w:t xml:space="preserve"> shows error message to ask doctor </w:t>
-                  </w:r>
-                  <w:r>
-                    <w:rPr>
-                      <w:iCs/>
-                      <w:color w:val="000000"/>
-                      <w:szCs w:val="24"/>
-                    </w:rPr>
-                    <w:t>input missing required fields</w:t>
-                  </w:r>
-                </w:p>
-              </w:tc>
-            </w:tr>
-            <w:tr>
-              <w:tc>
-                <w:tcPr>
-                  <w:tcW w:w="880" w:type="dxa"/>
-                </w:tcPr>
-                <w:p>
-                  <w:pPr>
-                    <w:spacing w:before="120" w:after="120" w:line="240" w:lineRule="exact"/>
-                    <w:ind w:hanging="709"/>
-                    <w:jc w:val="center"/>
-                    <w:rPr>
-                      <w:szCs w:val="24"/>
-                    </w:rPr>
-                  </w:pPr>
-                  <w:r>
-                    <w:rPr>
-                      <w:szCs w:val="24"/>
-                    </w:rPr>
-                    <w:t>3</w:t>
                   </w:r>
                 </w:p>
               </w:tc>
@@ -9590,112 +8774,18 @@
               </w:numPr>
               <w:spacing w:before="120" w:after="120" w:line="240" w:lineRule="exact"/>
               <w:ind w:left="229" w:hanging="229"/>
-              <w:rPr>
-                <w:rFonts w:eastAsiaTheme="minorEastAsia"/>
-                <w:b/>
-                <w:szCs w:val="24"/>
-                <w:lang w:eastAsia="ja-JP"/>
-              </w:rPr>
-            </w:pPr>
-            <w:r>
-              <w:rPr>
-                <w:rFonts w:eastAsiaTheme="minorEastAsia"/>
-                <w:szCs w:val="24"/>
-                <w:lang w:eastAsia="ja-JP"/>
-              </w:rPr>
-              <w:t>Information patient must input before make prescription.</w:t>
-            </w:r>
-          </w:p>
-          <w:p>
-            <w:pPr>
-              <w:pStyle w:val="ListParagraph"/>
-              <w:keepNext/>
-              <w:numPr>
-                <w:ilvl w:val="0"/>
-                <w:numId w:val="8"/>
-              </w:numPr>
-              <w:spacing w:before="120" w:after="120" w:line="240" w:lineRule="exact"/>
-              <w:ind w:left="229" w:hanging="229"/>
-              <w:rPr>
-                <w:rFonts w:eastAsiaTheme="minorEastAsia"/>
-                <w:b/>
-                <w:szCs w:val="24"/>
-                <w:lang w:eastAsia="ja-JP"/>
-              </w:rPr>
-            </w:pPr>
-            <w:r>
-              <w:rPr>
-                <w:rFonts w:eastAsiaTheme="minorEastAsia"/>
-                <w:szCs w:val="24"/>
-                <w:lang w:eastAsia="ja-JP"/>
-              </w:rPr>
-              <w:t>Regimen must be included in system.</w:t>
-            </w:r>
-          </w:p>
-          <w:p>
-            <w:pPr>
-              <w:pStyle w:val="ListParagraph"/>
-              <w:keepNext/>
-              <w:numPr>
-                <w:ilvl w:val="0"/>
-                <w:numId w:val="8"/>
-              </w:numPr>
-              <w:spacing w:before="120" w:after="120" w:line="240" w:lineRule="exact"/>
-              <w:ind w:left="229" w:hanging="229"/>
               <w:jc w:val="both"/>
               <w:rPr>
                 <w:szCs w:val="24"/>
               </w:rPr>
             </w:pPr>
-            <w:r>
-              <w:rPr>
-                <w:szCs w:val="24"/>
-              </w:rPr>
-              <w:t>Medicines: required.</w:t>
-            </w:r>
-          </w:p>
-          <w:p>
-            <w:pPr>
-              <w:pStyle w:val="ListParagraph"/>
-              <w:keepNext/>
-              <w:numPr>
-                <w:ilvl w:val="0"/>
-                <w:numId w:val="8"/>
-              </w:numPr>
-              <w:spacing w:before="120" w:after="120" w:line="240" w:lineRule="exact"/>
-              <w:ind w:left="229" w:hanging="229"/>
-              <w:jc w:val="both"/>
-              <w:rPr>
-                <w:szCs w:val="24"/>
-              </w:rPr>
-            </w:pPr>
-            <w:r>
-              <w:rPr>
-                <w:szCs w:val="24"/>
-              </w:rPr>
-              <w:t>Food: optional.</w:t>
-            </w:r>
-          </w:p>
-          <w:p>
-            <w:pPr>
-              <w:pStyle w:val="ListParagraph"/>
-              <w:keepNext/>
-              <w:numPr>
-                <w:ilvl w:val="0"/>
-                <w:numId w:val="8"/>
-              </w:numPr>
-              <w:spacing w:before="120" w:after="120" w:line="240" w:lineRule="exact"/>
-              <w:ind w:left="229" w:hanging="229"/>
-              <w:jc w:val="both"/>
-              <w:rPr>
-                <w:szCs w:val="24"/>
-              </w:rPr>
-            </w:pPr>
-            <w:r>
-              <w:rPr>
-                <w:szCs w:val="24"/>
-              </w:rPr>
-              <w:t>Practice: optional.</w:t>
+            <w:bookmarkStart w:id="2" w:name="_GoBack"/>
+            <w:bookmarkEnd w:id="2"/>
+            <w:r>
+              <w:rPr>
+                <w:szCs w:val="24"/>
+              </w:rPr>
+              <w:t>The prescription must be included medicines. Otherwise, prescription can be include foods and practices.</w:t>
             </w:r>
           </w:p>
         </w:tc>
@@ -9712,9 +8802,97 @@
 </w:document>
 </file>
 
+<file path=word/comments.xml><?xml version="1.0" encoding="utf-8"?>
+<w:comments xmlns:wpc="http://schemas.microsoft.com/office/word/2010/wordprocessingCanvas" xmlns:mc="http://schemas.openxmlformats.org/markup-compatibility/2006" xmlns:o="urn:schemas-microsoft-com:office:office" xmlns:r="http://schemas.openxmlformats.org/officeDocument/2006/relationships" xmlns:m="http://schemas.openxmlformats.org/officeDocument/2006/math" xmlns:v="urn:schemas-microsoft-com:vml" xmlns:wp14="http://schemas.microsoft.com/office/word/2010/wordprocessingDrawing" xmlns:wp="http://schemas.openxmlformats.org/drawingml/2006/wordprocessingDrawing" xmlns:w10="urn:schemas-microsoft-com:office:word" xmlns:w="http://schemas.openxmlformats.org/wordprocessingml/2006/main" xmlns:w14="http://schemas.microsoft.com/office/word/2010/wordml" xmlns:w15="http://schemas.microsoft.com/office/word/2012/wordml" xmlns:wpg="http://schemas.microsoft.com/office/word/2010/wordprocessingGroup" xmlns:wpi="http://schemas.microsoft.com/office/word/2010/wordprocessingInk" xmlns:wne="http://schemas.microsoft.com/office/word/2006/wordml" xmlns:wps="http://schemas.microsoft.com/office/word/2010/wordprocessingShape" mc:Ignorable="w14 w15 wp14">
+  <w:comment w:id="1" w:author="dangquantran" w:date="2015-10-06T11:11:00Z" w:initials="d">
+    <w:p>
+      <w:pPr>
+        <w:pStyle w:val="CommentText"/>
+      </w:pPr>
+      <w:r>
+        <w:rPr>
+          <w:rStyle w:val="CommentReference"/>
+        </w:rPr>
+        <w:annotationRef/>
+      </w:r>
+      <w:proofErr w:type="spellStart"/>
+      <w:r>
+        <w:t>Có</w:t>
+      </w:r>
+      <w:proofErr w:type="spellEnd"/>
+      <w:r>
+        <w:t xml:space="preserve"> </w:t>
+      </w:r>
+      <w:proofErr w:type="spellStart"/>
+      <w:r>
+        <w:t>đi</w:t>
+      </w:r>
+      <w:proofErr w:type="spellEnd"/>
+      <w:r>
+        <w:t xml:space="preserve"> </w:t>
+      </w:r>
+      <w:proofErr w:type="spellStart"/>
+      <w:r>
+        <w:t>khám</w:t>
+      </w:r>
+      <w:proofErr w:type="spellEnd"/>
+      <w:r>
+        <w:t xml:space="preserve"> </w:t>
+      </w:r>
+      <w:proofErr w:type="spellStart"/>
+      <w:r>
+        <w:t>bệnh</w:t>
+      </w:r>
+      <w:proofErr w:type="spellEnd"/>
+      <w:r>
+        <w:t xml:space="preserve"> </w:t>
+      </w:r>
+      <w:proofErr w:type="spellStart"/>
+      <w:r>
+        <w:t>lần</w:t>
+      </w:r>
+      <w:proofErr w:type="spellEnd"/>
+      <w:r>
+        <w:t xml:space="preserve"> </w:t>
+      </w:r>
+      <w:proofErr w:type="spellStart"/>
+      <w:r>
+        <w:t>cuối</w:t>
+      </w:r>
+      <w:proofErr w:type="spellEnd"/>
+      <w:r>
+        <w:t xml:space="preserve"> </w:t>
+      </w:r>
+      <w:proofErr w:type="spellStart"/>
+      <w:r>
+        <w:t>để</w:t>
+      </w:r>
+      <w:proofErr w:type="spellEnd"/>
+      <w:r>
+        <w:t xml:space="preserve"> finish hay </w:t>
+      </w:r>
+      <w:proofErr w:type="spellStart"/>
+      <w:r>
+        <w:t>không</w:t>
+      </w:r>
+      <w:proofErr w:type="spellEnd"/>
+      <w:r>
+        <w:t>?</w:t>
+      </w:r>
+    </w:p>
+  </w:comment>
+</w:comments>
+</file>
+
+<file path=word/commentsExtended.xml><?xml version="1.0" encoding="utf-8"?>
+<w15:commentsEx xmlns:wpc="http://schemas.microsoft.com/office/word/2010/wordprocessingCanvas" xmlns:mc="http://schemas.openxmlformats.org/markup-compatibility/2006" xmlns:o="urn:schemas-microsoft-com:office:office" xmlns:r="http://schemas.openxmlformats.org/officeDocument/2006/relationships" xmlns:m="http://schemas.openxmlformats.org/officeDocument/2006/math" xmlns:v="urn:schemas-microsoft-com:vml" xmlns:wp14="http://schemas.microsoft.com/office/word/2010/wordprocessingDrawing" xmlns:wp="http://schemas.openxmlformats.org/drawingml/2006/wordprocessingDrawing" xmlns:w10="urn:schemas-microsoft-com:office:word" xmlns:w="http://schemas.openxmlformats.org/wordprocessingml/2006/main" xmlns:w14="http://schemas.microsoft.com/office/word/2010/wordml" xmlns:w15="http://schemas.microsoft.com/office/word/2012/wordml" xmlns:wpg="http://schemas.microsoft.com/office/word/2010/wordprocessingGroup" xmlns:wpi="http://schemas.microsoft.com/office/word/2010/wordprocessingInk" xmlns:wne="http://schemas.microsoft.com/office/word/2006/wordml" xmlns:wps="http://schemas.microsoft.com/office/word/2010/wordprocessingShape" mc:Ignorable="w14 w15 wp14">
+  <w15:commentEx w15:paraId="37959C8B" w15:done="0"/>
+</w15:commentsEx>
+</file>
+
 <file path=word/numbering.xml><?xml version="1.0" encoding="utf-8"?>
 <w:numbering xmlns:wpc="http://schemas.microsoft.com/office/word/2010/wordprocessingCanvas" xmlns:mc="http://schemas.openxmlformats.org/markup-compatibility/2006" xmlns:o="urn:schemas-microsoft-com:office:office" xmlns:r="http://schemas.openxmlformats.org/officeDocument/2006/relationships" xmlns:m="http://schemas.openxmlformats.org/officeDocument/2006/math" xmlns:v="urn:schemas-microsoft-com:vml" xmlns:wp14="http://schemas.microsoft.com/office/word/2010/wordprocessingDrawing" xmlns:wp="http://schemas.openxmlformats.org/drawingml/2006/wordprocessingDrawing" xmlns:w10="urn:schemas-microsoft-com:office:word" xmlns:w="http://schemas.openxmlformats.org/wordprocessingml/2006/main" xmlns:w14="http://schemas.microsoft.com/office/word/2010/wordml" xmlns:w15="http://schemas.microsoft.com/office/word/2012/wordml" xmlns:wpg="http://schemas.microsoft.com/office/word/2010/wordprocessingGroup" xmlns:wpi="http://schemas.microsoft.com/office/word/2010/wordprocessingInk" xmlns:wne="http://schemas.microsoft.com/office/word/2006/wordml" xmlns:wps="http://schemas.microsoft.com/office/word/2010/wordprocessingShape" mc:Ignorable="w14 w15 wp14">
-  <w:abstractNum w:abstractNumId="0">
+  <w:abstractNum w:abstractNumId="0" w15:restartNumberingAfterBreak="0">
     <w:nsid w:val="00835AC4"/>
     <w:multiLevelType w:val="hybridMultilevel"/>
     <w:tmpl w:val="C090C592"/>
@@ -9837,7 +9015,7 @@
       </w:rPr>
     </w:lvl>
   </w:abstractNum>
-  <w:abstractNum w:abstractNumId="1">
+  <w:abstractNum w:abstractNumId="1" w15:restartNumberingAfterBreak="0">
     <w:nsid w:val="0AA87BD0"/>
     <w:multiLevelType w:val="hybridMultilevel"/>
     <w:tmpl w:val="120463FA"/>
@@ -9961,7 +9139,7 @@
       </w:rPr>
     </w:lvl>
   </w:abstractNum>
-  <w:abstractNum w:abstractNumId="2">
+  <w:abstractNum w:abstractNumId="2" w15:restartNumberingAfterBreak="0">
     <w:nsid w:val="438A4CC2"/>
     <w:multiLevelType w:val="hybridMultilevel"/>
     <w:tmpl w:val="26889826"/>
@@ -10084,7 +9262,7 @@
       </w:rPr>
     </w:lvl>
   </w:abstractNum>
-  <w:abstractNum w:abstractNumId="3">
+  <w:abstractNum w:abstractNumId="3" w15:restartNumberingAfterBreak="0">
     <w:nsid w:val="4B8D1966"/>
     <w:multiLevelType w:val="hybridMultilevel"/>
     <w:tmpl w:val="3946BFDA"/>
@@ -10196,7 +9374,7 @@
       </w:rPr>
     </w:lvl>
   </w:abstractNum>
-  <w:abstractNum w:abstractNumId="4">
+  <w:abstractNum w:abstractNumId="4" w15:restartNumberingAfterBreak="0">
     <w:nsid w:val="4CD55A61"/>
     <w:multiLevelType w:val="hybridMultilevel"/>
     <w:tmpl w:val="F9304C6E"/>
@@ -10319,7 +9497,7 @@
       </w:rPr>
     </w:lvl>
   </w:abstractNum>
-  <w:abstractNum w:abstractNumId="5">
+  <w:abstractNum w:abstractNumId="5" w15:restartNumberingAfterBreak="0">
     <w:nsid w:val="50730463"/>
     <w:multiLevelType w:val="hybridMultilevel"/>
     <w:tmpl w:val="861683C4"/>
@@ -10442,7 +9620,7 @@
       </w:rPr>
     </w:lvl>
   </w:abstractNum>
-  <w:abstractNum w:abstractNumId="6">
+  <w:abstractNum w:abstractNumId="6" w15:restartNumberingAfterBreak="0">
     <w:nsid w:val="546B4497"/>
     <w:multiLevelType w:val="hybridMultilevel"/>
     <w:tmpl w:val="027CC58A"/>
@@ -10565,7 +9743,7 @@
       </w:rPr>
     </w:lvl>
   </w:abstractNum>
-  <w:abstractNum w:abstractNumId="7">
+  <w:abstractNum w:abstractNumId="7" w15:restartNumberingAfterBreak="0">
     <w:nsid w:val="681250C6"/>
     <w:multiLevelType w:val="hybridMultilevel"/>
     <w:tmpl w:val="1FF2D94A"/>
@@ -10678,7 +9856,7 @@
       </w:rPr>
     </w:lvl>
   </w:abstractNum>
-  <w:abstractNum w:abstractNumId="8">
+  <w:abstractNum w:abstractNumId="8" w15:restartNumberingAfterBreak="0">
     <w:nsid w:val="75823B95"/>
     <w:multiLevelType w:val="multilevel"/>
     <w:tmpl w:val="CB8E93E4"/>
@@ -11082,6 +10260,14 @@
     </w:lvlOverride>
   </w:num>
 </w:numbering>
+</file>
+
+<file path=word/people.xml><?xml version="1.0" encoding="utf-8"?>
+<w15:people xmlns:wpc="http://schemas.microsoft.com/office/word/2010/wordprocessingCanvas" xmlns:mc="http://schemas.openxmlformats.org/markup-compatibility/2006" xmlns:o="urn:schemas-microsoft-com:office:office" xmlns:r="http://schemas.openxmlformats.org/officeDocument/2006/relationships" xmlns:m="http://schemas.openxmlformats.org/officeDocument/2006/math" xmlns:v="urn:schemas-microsoft-com:vml" xmlns:wp14="http://schemas.microsoft.com/office/word/2010/wordprocessingDrawing" xmlns:wp="http://schemas.openxmlformats.org/drawingml/2006/wordprocessingDrawing" xmlns:w10="urn:schemas-microsoft-com:office:word" xmlns:w="http://schemas.openxmlformats.org/wordprocessingml/2006/main" xmlns:w14="http://schemas.microsoft.com/office/word/2010/wordml" xmlns:w15="http://schemas.microsoft.com/office/word/2012/wordml" xmlns:wpg="http://schemas.microsoft.com/office/word/2010/wordprocessingGroup" xmlns:wpi="http://schemas.microsoft.com/office/word/2010/wordprocessingInk" xmlns:wne="http://schemas.microsoft.com/office/word/2006/wordml" xmlns:wps="http://schemas.microsoft.com/office/word/2010/wordprocessingShape" mc:Ignorable="w14 w15 wp14">
+  <w15:person w15:author="dangquantran">
+    <w15:presenceInfo w15:providerId="None" w15:userId="dangquantran"/>
+  </w15:person>
+</w15:people>
 </file>
 
 <file path=word/styles.xml><?xml version="1.0" encoding="utf-8"?>
@@ -11955,6 +11141,106 @@
       <w:szCs w:val="18"/>
     </w:rPr>
   </w:style>
+  <w:style w:type="character" w:styleId="CommentReference">
+    <w:name w:val="annotation reference"/>
+    <w:basedOn w:val="DefaultParagraphFont"/>
+    <w:uiPriority w:val="99"/>
+    <w:semiHidden/>
+    <w:unhideWhenUsed/>
+    <w:rsid w:val="004B1435"/>
+    <w:rPr>
+      <w:sz w:val="16"/>
+      <w:szCs w:val="16"/>
+    </w:rPr>
+  </w:style>
+  <w:style w:type="paragraph" w:styleId="CommentText">
+    <w:name w:val="annotation text"/>
+    <w:basedOn w:val="Normal"/>
+    <w:link w:val="CommentTextChar"/>
+    <w:uiPriority w:val="99"/>
+    <w:semiHidden/>
+    <w:unhideWhenUsed/>
+    <w:rsid w:val="004B1435"/>
+    <w:pPr>
+      <w:spacing w:line="240" w:lineRule="auto"/>
+    </w:pPr>
+    <w:rPr>
+      <w:sz w:val="20"/>
+      <w:szCs w:val="20"/>
+    </w:rPr>
+  </w:style>
+  <w:style w:type="character" w:customStyle="1" w:styleId="CommentTextChar">
+    <w:name w:val="Comment Text Char"/>
+    <w:basedOn w:val="DefaultParagraphFont"/>
+    <w:link w:val="CommentText"/>
+    <w:uiPriority w:val="99"/>
+    <w:semiHidden/>
+    <w:rsid w:val="004B1435"/>
+    <w:rPr>
+      <w:rFonts w:asciiTheme="majorHAnsi" w:hAnsiTheme="majorHAnsi"/>
+      <w:sz w:val="20"/>
+      <w:szCs w:val="20"/>
+    </w:rPr>
+  </w:style>
+  <w:style w:type="paragraph" w:styleId="CommentSubject">
+    <w:name w:val="annotation subject"/>
+    <w:basedOn w:val="CommentText"/>
+    <w:next w:val="CommentText"/>
+    <w:link w:val="CommentSubjectChar"/>
+    <w:uiPriority w:val="99"/>
+    <w:semiHidden/>
+    <w:unhideWhenUsed/>
+    <w:rsid w:val="004B1435"/>
+    <w:rPr>
+      <w:b/>
+      <w:bCs/>
+    </w:rPr>
+  </w:style>
+  <w:style w:type="character" w:customStyle="1" w:styleId="CommentSubjectChar">
+    <w:name w:val="Comment Subject Char"/>
+    <w:basedOn w:val="CommentTextChar"/>
+    <w:link w:val="CommentSubject"/>
+    <w:uiPriority w:val="99"/>
+    <w:semiHidden/>
+    <w:rsid w:val="004B1435"/>
+    <w:rPr>
+      <w:rFonts w:asciiTheme="majorHAnsi" w:hAnsiTheme="majorHAnsi"/>
+      <w:b/>
+      <w:bCs/>
+      <w:sz w:val="20"/>
+      <w:szCs w:val="20"/>
+    </w:rPr>
+  </w:style>
+  <w:style w:type="paragraph" w:styleId="BalloonText">
+    <w:name w:val="Balloon Text"/>
+    <w:basedOn w:val="Normal"/>
+    <w:link w:val="BalloonTextChar"/>
+    <w:uiPriority w:val="99"/>
+    <w:semiHidden/>
+    <w:unhideWhenUsed/>
+    <w:rsid w:val="004B1435"/>
+    <w:pPr>
+      <w:spacing w:after="0" w:line="240" w:lineRule="auto"/>
+    </w:pPr>
+    <w:rPr>
+      <w:rFonts w:ascii="Segoe UI" w:hAnsi="Segoe UI" w:cs="Segoe UI"/>
+      <w:sz w:val="18"/>
+      <w:szCs w:val="18"/>
+    </w:rPr>
+  </w:style>
+  <w:style w:type="character" w:customStyle="1" w:styleId="BalloonTextChar">
+    <w:name w:val="Balloon Text Char"/>
+    <w:basedOn w:val="DefaultParagraphFont"/>
+    <w:link w:val="BalloonText"/>
+    <w:uiPriority w:val="99"/>
+    <w:semiHidden/>
+    <w:rsid w:val="004B1435"/>
+    <w:rPr>
+      <w:rFonts w:ascii="Segoe UI" w:hAnsi="Segoe UI" w:cs="Segoe UI"/>
+      <w:sz w:val="18"/>
+      <w:szCs w:val="18"/>
+    </w:rPr>
+  </w:style>
 </w:styles>
 </file>
 

</xml_diff>